<commit_message>
Aug 14, 2014 2:35 PM
</commit_message>
<xml_diff>
--- a/dissertation.docx
+++ b/dissertation.docx
@@ -8651,7 +8651,7 @@
         <w:rPr>
           <w:noProof/>
         </w:rPr>
-        <w:instrText xml:space="preserve"> PAGEREF _Toc269312590 \h </w:instrText>
+        <w:instrText xml:space="preserve"> PAGEREF _Toc269559851 \h </w:instrText>
       </w:r>
       <w:r>
         <w:rPr>
@@ -8668,7 +8668,7 @@
         <w:rPr>
           <w:noProof/>
         </w:rPr>
-        <w:t>20</w:t>
+        <w:t>22</w:t>
       </w:r>
       <w:r>
         <w:rPr>
@@ -8713,7 +8713,7 @@
         <w:rPr>
           <w:noProof/>
         </w:rPr>
-        <w:instrText xml:space="preserve"> PAGEREF _Toc269312591 \h </w:instrText>
+        <w:instrText xml:space="preserve"> PAGEREF _Toc269559852 \h </w:instrText>
       </w:r>
       <w:r>
         <w:rPr>
@@ -8730,7 +8730,7 @@
         <w:rPr>
           <w:noProof/>
         </w:rPr>
-        <w:t>22</w:t>
+        <w:t>24</w:t>
       </w:r>
       <w:r>
         <w:rPr>
@@ -8775,7 +8775,7 @@
         <w:rPr>
           <w:noProof/>
         </w:rPr>
-        <w:instrText xml:space="preserve"> PAGEREF _Toc269312592 \h </w:instrText>
+        <w:instrText xml:space="preserve"> PAGEREF _Toc269559853 \h </w:instrText>
       </w:r>
       <w:r>
         <w:rPr>
@@ -8792,7 +8792,7 @@
         <w:rPr>
           <w:noProof/>
         </w:rPr>
-        <w:t>27</w:t>
+        <w:t>29</w:t>
       </w:r>
       <w:r>
         <w:rPr>
@@ -8837,7 +8837,7 @@
         <w:rPr>
           <w:noProof/>
         </w:rPr>
-        <w:instrText xml:space="preserve"> PAGEREF _Toc269312593 \h </w:instrText>
+        <w:instrText xml:space="preserve"> PAGEREF _Toc269559854 \h </w:instrText>
       </w:r>
       <w:r>
         <w:rPr>
@@ -8854,7 +8854,7 @@
         <w:rPr>
           <w:noProof/>
         </w:rPr>
-        <w:t>30</w:t>
+        <w:t>32</w:t>
       </w:r>
       <w:r>
         <w:rPr>
@@ -8899,7 +8899,7 @@
         <w:rPr>
           <w:noProof/>
         </w:rPr>
-        <w:instrText xml:space="preserve"> PAGEREF _Toc269312594 \h </w:instrText>
+        <w:instrText xml:space="preserve"> PAGEREF _Toc269559855 \h </w:instrText>
       </w:r>
       <w:r>
         <w:rPr>
@@ -8916,7 +8916,7 @@
         <w:rPr>
           <w:noProof/>
         </w:rPr>
-        <w:t>38</w:t>
+        <w:t>40</w:t>
       </w:r>
       <w:r>
         <w:rPr>
@@ -8961,7 +8961,7 @@
         <w:rPr>
           <w:noProof/>
         </w:rPr>
-        <w:instrText xml:space="preserve"> PAGEREF _Toc269312595 \h </w:instrText>
+        <w:instrText xml:space="preserve"> PAGEREF _Toc269559856 \h </w:instrText>
       </w:r>
       <w:r>
         <w:rPr>
@@ -8978,7 +8978,7 @@
         <w:rPr>
           <w:noProof/>
         </w:rPr>
-        <w:t>39</w:t>
+        <w:t>41</w:t>
       </w:r>
       <w:r>
         <w:rPr>
@@ -9023,7 +9023,7 @@
         <w:rPr>
           <w:noProof/>
         </w:rPr>
-        <w:instrText xml:space="preserve"> PAGEREF _Toc269312596 \h </w:instrText>
+        <w:instrText xml:space="preserve"> PAGEREF _Toc269559857 \h </w:instrText>
       </w:r>
       <w:r>
         <w:rPr>
@@ -9040,7 +9040,7 @@
         <w:rPr>
           <w:noProof/>
         </w:rPr>
-        <w:t>41</w:t>
+        <w:t>43</w:t>
       </w:r>
       <w:r>
         <w:rPr>
@@ -9085,7 +9085,7 @@
         <w:rPr>
           <w:noProof/>
         </w:rPr>
-        <w:instrText xml:space="preserve"> PAGEREF _Toc269312597 \h </w:instrText>
+        <w:instrText xml:space="preserve"> PAGEREF _Toc269559858 \h </w:instrText>
       </w:r>
       <w:r>
         <w:rPr>
@@ -9102,7 +9102,7 @@
         <w:rPr>
           <w:noProof/>
         </w:rPr>
-        <w:t>42</w:t>
+        <w:t>44</w:t>
       </w:r>
       <w:r>
         <w:rPr>
@@ -9147,7 +9147,7 @@
         <w:rPr>
           <w:noProof/>
         </w:rPr>
-        <w:instrText xml:space="preserve"> PAGEREF _Toc269312598 \h </w:instrText>
+        <w:instrText xml:space="preserve"> PAGEREF _Toc269559859 \h </w:instrText>
       </w:r>
       <w:r>
         <w:rPr>
@@ -9164,7 +9164,7 @@
         <w:rPr>
           <w:noProof/>
         </w:rPr>
-        <w:t>51</w:t>
+        <w:t>53</w:t>
       </w:r>
       <w:r>
         <w:rPr>
@@ -9209,7 +9209,7 @@
         <w:rPr>
           <w:noProof/>
         </w:rPr>
-        <w:instrText xml:space="preserve"> PAGEREF _Toc269312599 \h </w:instrText>
+        <w:instrText xml:space="preserve"> PAGEREF _Toc269559860 \h </w:instrText>
       </w:r>
       <w:r>
         <w:rPr>
@@ -9226,7 +9226,7 @@
         <w:rPr>
           <w:noProof/>
         </w:rPr>
-        <w:t>52</w:t>
+        <w:t>54</w:t>
       </w:r>
       <w:r>
         <w:rPr>
@@ -9271,7 +9271,7 @@
         <w:rPr>
           <w:noProof/>
         </w:rPr>
-        <w:instrText xml:space="preserve"> PAGEREF _Toc269312600 \h </w:instrText>
+        <w:instrText xml:space="preserve"> PAGEREF _Toc269559861 \h </w:instrText>
       </w:r>
       <w:r>
         <w:rPr>
@@ -9288,7 +9288,7 @@
         <w:rPr>
           <w:noProof/>
         </w:rPr>
-        <w:t>53</w:t>
+        <w:t>55</w:t>
       </w:r>
       <w:r>
         <w:rPr>
@@ -9333,7 +9333,7 @@
         <w:rPr>
           <w:noProof/>
         </w:rPr>
-        <w:instrText xml:space="preserve"> PAGEREF _Toc269312601 \h </w:instrText>
+        <w:instrText xml:space="preserve"> PAGEREF _Toc269559862 \h </w:instrText>
       </w:r>
       <w:r>
         <w:rPr>
@@ -9350,7 +9350,7 @@
         <w:rPr>
           <w:noProof/>
         </w:rPr>
-        <w:t>53</w:t>
+        <w:t>55</w:t>
       </w:r>
       <w:r>
         <w:rPr>
@@ -9395,7 +9395,7 @@
         <w:rPr>
           <w:noProof/>
         </w:rPr>
-        <w:instrText xml:space="preserve"> PAGEREF _Toc269312602 \h </w:instrText>
+        <w:instrText xml:space="preserve"> PAGEREF _Toc269559863 \h </w:instrText>
       </w:r>
       <w:r>
         <w:rPr>
@@ -9412,7 +9412,7 @@
         <w:rPr>
           <w:noProof/>
         </w:rPr>
-        <w:t>54</w:t>
+        <w:t>56</w:t>
       </w:r>
       <w:r>
         <w:rPr>
@@ -9457,7 +9457,7 @@
         <w:rPr>
           <w:noProof/>
         </w:rPr>
-        <w:instrText xml:space="preserve"> PAGEREF _Toc269312603 \h </w:instrText>
+        <w:instrText xml:space="preserve"> PAGEREF _Toc269559864 \h </w:instrText>
       </w:r>
       <w:r>
         <w:rPr>
@@ -9474,7 +9474,7 @@
         <w:rPr>
           <w:noProof/>
         </w:rPr>
-        <w:t>54</w:t>
+        <w:t>56</w:t>
       </w:r>
       <w:r>
         <w:rPr>
@@ -9519,7 +9519,7 @@
         <w:rPr>
           <w:noProof/>
         </w:rPr>
-        <w:instrText xml:space="preserve"> PAGEREF _Toc269312604 \h </w:instrText>
+        <w:instrText xml:space="preserve"> PAGEREF _Toc269559865 \h </w:instrText>
       </w:r>
       <w:r>
         <w:rPr>
@@ -9536,7 +9536,7 @@
         <w:rPr>
           <w:noProof/>
         </w:rPr>
-        <w:t>54</w:t>
+        <w:t>56</w:t>
       </w:r>
       <w:r>
         <w:rPr>
@@ -9581,7 +9581,7 @@
         <w:rPr>
           <w:noProof/>
         </w:rPr>
-        <w:instrText xml:space="preserve"> PAGEREF _Toc269312605 \h </w:instrText>
+        <w:instrText xml:space="preserve"> PAGEREF _Toc269559866 \h </w:instrText>
       </w:r>
       <w:r>
         <w:rPr>
@@ -9598,7 +9598,7 @@
         <w:rPr>
           <w:noProof/>
         </w:rPr>
-        <w:t>55</w:t>
+        <w:t>57</w:t>
       </w:r>
       <w:r>
         <w:rPr>
@@ -9643,7 +9643,7 @@
         <w:rPr>
           <w:noProof/>
         </w:rPr>
-        <w:instrText xml:space="preserve"> PAGEREF _Toc269312606 \h </w:instrText>
+        <w:instrText xml:space="preserve"> PAGEREF _Toc269559867 \h </w:instrText>
       </w:r>
       <w:r>
         <w:rPr>
@@ -9660,7 +9660,7 @@
         <w:rPr>
           <w:noProof/>
         </w:rPr>
-        <w:t>55</w:t>
+        <w:t>57</w:t>
       </w:r>
       <w:r>
         <w:rPr>
@@ -9705,7 +9705,7 @@
         <w:rPr>
           <w:noProof/>
         </w:rPr>
-        <w:instrText xml:space="preserve"> PAGEREF _Toc269312607 \h </w:instrText>
+        <w:instrText xml:space="preserve"> PAGEREF _Toc269559868 \h </w:instrText>
       </w:r>
       <w:r>
         <w:rPr>
@@ -9722,7 +9722,7 @@
         <w:rPr>
           <w:noProof/>
         </w:rPr>
-        <w:t>56</w:t>
+        <w:t>58</w:t>
       </w:r>
       <w:r>
         <w:rPr>
@@ -9767,7 +9767,7 @@
         <w:rPr>
           <w:noProof/>
         </w:rPr>
-        <w:instrText xml:space="preserve"> PAGEREF _Toc269312608 \h </w:instrText>
+        <w:instrText xml:space="preserve"> PAGEREF _Toc269559869 \h </w:instrText>
       </w:r>
       <w:r>
         <w:rPr>
@@ -9784,7 +9784,7 @@
         <w:rPr>
           <w:noProof/>
         </w:rPr>
-        <w:t>56</w:t>
+        <w:t>58</w:t>
       </w:r>
       <w:r>
         <w:rPr>
@@ -9829,7 +9829,7 @@
         <w:rPr>
           <w:noProof/>
         </w:rPr>
-        <w:instrText xml:space="preserve"> PAGEREF _Toc269312609 \h </w:instrText>
+        <w:instrText xml:space="preserve"> PAGEREF _Toc269559870 \h </w:instrText>
       </w:r>
       <w:r>
         <w:rPr>
@@ -9846,7 +9846,7 @@
         <w:rPr>
           <w:noProof/>
         </w:rPr>
-        <w:t>57</w:t>
+        <w:t>59</w:t>
       </w:r>
       <w:r>
         <w:rPr>
@@ -9891,7 +9891,7 @@
         <w:rPr>
           <w:noProof/>
         </w:rPr>
-        <w:instrText xml:space="preserve"> PAGEREF _Toc269312610 \h </w:instrText>
+        <w:instrText xml:space="preserve"> PAGEREF _Toc269559871 \h </w:instrText>
       </w:r>
       <w:r>
         <w:rPr>
@@ -9908,7 +9908,7 @@
         <w:rPr>
           <w:noProof/>
         </w:rPr>
-        <w:t>57</w:t>
+        <w:t>59</w:t>
       </w:r>
       <w:r>
         <w:rPr>
@@ -9953,7 +9953,7 @@
         <w:rPr>
           <w:noProof/>
         </w:rPr>
-        <w:instrText xml:space="preserve"> PAGEREF _Toc269312611 \h </w:instrText>
+        <w:instrText xml:space="preserve"> PAGEREF _Toc269559872 \h </w:instrText>
       </w:r>
       <w:r>
         <w:rPr>
@@ -9970,7 +9970,7 @@
         <w:rPr>
           <w:noProof/>
         </w:rPr>
-        <w:t>62</w:t>
+        <w:t>64</w:t>
       </w:r>
       <w:r>
         <w:rPr>
@@ -10015,7 +10015,7 @@
         <w:rPr>
           <w:noProof/>
         </w:rPr>
-        <w:instrText xml:space="preserve"> PAGEREF _Toc269312612 \h </w:instrText>
+        <w:instrText xml:space="preserve"> PAGEREF _Toc269559873 \h </w:instrText>
       </w:r>
       <w:r>
         <w:rPr>
@@ -10032,7 +10032,7 @@
         <w:rPr>
           <w:noProof/>
         </w:rPr>
-        <w:t>62</w:t>
+        <w:t>64</w:t>
       </w:r>
       <w:r>
         <w:rPr>
@@ -10077,7 +10077,7 @@
         <w:rPr>
           <w:noProof/>
         </w:rPr>
-        <w:instrText xml:space="preserve"> PAGEREF _Toc269312613 \h </w:instrText>
+        <w:instrText xml:space="preserve"> PAGEREF _Toc269559874 \h </w:instrText>
       </w:r>
       <w:r>
         <w:rPr>
@@ -10094,7 +10094,7 @@
         <w:rPr>
           <w:noProof/>
         </w:rPr>
-        <w:t>63</w:t>
+        <w:t>65</w:t>
       </w:r>
       <w:r>
         <w:rPr>
@@ -10139,7 +10139,7 @@
         <w:rPr>
           <w:noProof/>
         </w:rPr>
-        <w:instrText xml:space="preserve"> PAGEREF _Toc269312614 \h </w:instrText>
+        <w:instrText xml:space="preserve"> PAGEREF _Toc269559875 \h </w:instrText>
       </w:r>
       <w:r>
         <w:rPr>
@@ -10156,7 +10156,7 @@
         <w:rPr>
           <w:noProof/>
         </w:rPr>
-        <w:t>64</w:t>
+        <w:t>66</w:t>
       </w:r>
       <w:r>
         <w:rPr>
@@ -10201,7 +10201,7 @@
         <w:rPr>
           <w:noProof/>
         </w:rPr>
-        <w:instrText xml:space="preserve"> PAGEREF _Toc269312615 \h </w:instrText>
+        <w:instrText xml:space="preserve"> PAGEREF _Toc269559876 \h </w:instrText>
       </w:r>
       <w:r>
         <w:rPr>
@@ -10218,7 +10218,7 @@
         <w:rPr>
           <w:noProof/>
         </w:rPr>
-        <w:t>65</w:t>
+        <w:t>67</w:t>
       </w:r>
       <w:r>
         <w:rPr>
@@ -10263,7 +10263,7 @@
         <w:rPr>
           <w:noProof/>
         </w:rPr>
-        <w:instrText xml:space="preserve"> PAGEREF _Toc269312616 \h </w:instrText>
+        <w:instrText xml:space="preserve"> PAGEREF _Toc269559877 \h </w:instrText>
       </w:r>
       <w:r>
         <w:rPr>
@@ -10280,7 +10280,7 @@
         <w:rPr>
           <w:noProof/>
         </w:rPr>
-        <w:t>66</w:t>
+        <w:t>68</w:t>
       </w:r>
       <w:r>
         <w:rPr>
@@ -10325,7 +10325,7 @@
         <w:rPr>
           <w:noProof/>
         </w:rPr>
-        <w:instrText xml:space="preserve"> PAGEREF _Toc269312617 \h </w:instrText>
+        <w:instrText xml:space="preserve"> PAGEREF _Toc269559878 \h </w:instrText>
       </w:r>
       <w:r>
         <w:rPr>
@@ -10342,7 +10342,7 @@
         <w:rPr>
           <w:noProof/>
         </w:rPr>
-        <w:t>66</w:t>
+        <w:t>68</w:t>
       </w:r>
       <w:r>
         <w:rPr>
@@ -10387,7 +10387,7 @@
         <w:rPr>
           <w:noProof/>
         </w:rPr>
-        <w:instrText xml:space="preserve"> PAGEREF _Toc269312618 \h </w:instrText>
+        <w:instrText xml:space="preserve"> PAGEREF _Toc269559879 \h </w:instrText>
       </w:r>
       <w:r>
         <w:rPr>
@@ -10404,7 +10404,7 @@
         <w:rPr>
           <w:noProof/>
         </w:rPr>
-        <w:t>67</w:t>
+        <w:t>69</w:t>
       </w:r>
       <w:r>
         <w:rPr>
@@ -10449,7 +10449,7 @@
         <w:rPr>
           <w:noProof/>
         </w:rPr>
-        <w:instrText xml:space="preserve"> PAGEREF _Toc269312619 \h </w:instrText>
+        <w:instrText xml:space="preserve"> PAGEREF _Toc269559880 \h </w:instrText>
       </w:r>
       <w:r>
         <w:rPr>
@@ -10466,7 +10466,7 @@
         <w:rPr>
           <w:noProof/>
         </w:rPr>
-        <w:t>68</w:t>
+        <w:t>70</w:t>
       </w:r>
       <w:r>
         <w:rPr>
@@ -10511,7 +10511,7 @@
         <w:rPr>
           <w:noProof/>
         </w:rPr>
-        <w:instrText xml:space="preserve"> PAGEREF _Toc269312620 \h </w:instrText>
+        <w:instrText xml:space="preserve"> PAGEREF _Toc269559881 \h </w:instrText>
       </w:r>
       <w:r>
         <w:rPr>
@@ -10528,7 +10528,7 @@
         <w:rPr>
           <w:noProof/>
         </w:rPr>
-        <w:t>69</w:t>
+        <w:t>71</w:t>
       </w:r>
       <w:r>
         <w:rPr>
@@ -10573,7 +10573,7 @@
         <w:rPr>
           <w:noProof/>
         </w:rPr>
-        <w:instrText xml:space="preserve"> PAGEREF _Toc269312621 \h </w:instrText>
+        <w:instrText xml:space="preserve"> PAGEREF _Toc269559882 \h </w:instrText>
       </w:r>
       <w:r>
         <w:rPr>
@@ -10590,7 +10590,7 @@
         <w:rPr>
           <w:noProof/>
         </w:rPr>
-        <w:t>69</w:t>
+        <w:t>71</w:t>
       </w:r>
       <w:r>
         <w:rPr>
@@ -10635,7 +10635,7 @@
         <w:rPr>
           <w:noProof/>
         </w:rPr>
-        <w:instrText xml:space="preserve"> PAGEREF _Toc269312622 \h </w:instrText>
+        <w:instrText xml:space="preserve"> PAGEREF _Toc269559883 \h </w:instrText>
       </w:r>
       <w:r>
         <w:rPr>
@@ -10652,7 +10652,7 @@
         <w:rPr>
           <w:noProof/>
         </w:rPr>
-        <w:t>71</w:t>
+        <w:t>73</w:t>
       </w:r>
       <w:r>
         <w:rPr>
@@ -10697,7 +10697,7 @@
         <w:rPr>
           <w:noProof/>
         </w:rPr>
-        <w:instrText xml:space="preserve"> PAGEREF _Toc269312623 \h </w:instrText>
+        <w:instrText xml:space="preserve"> PAGEREF _Toc269559884 \h </w:instrText>
       </w:r>
       <w:r>
         <w:rPr>
@@ -10714,7 +10714,7 @@
         <w:rPr>
           <w:noProof/>
         </w:rPr>
-        <w:t>76</w:t>
+        <w:t>78</w:t>
       </w:r>
       <w:r>
         <w:rPr>
@@ -10759,7 +10759,7 @@
         <w:rPr>
           <w:noProof/>
         </w:rPr>
-        <w:instrText xml:space="preserve"> PAGEREF _Toc269312624 \h </w:instrText>
+        <w:instrText xml:space="preserve"> PAGEREF _Toc269559885 \h </w:instrText>
       </w:r>
       <w:r>
         <w:rPr>
@@ -10776,7 +10776,7 @@
         <w:rPr>
           <w:noProof/>
         </w:rPr>
-        <w:t>77</w:t>
+        <w:t>79</w:t>
       </w:r>
       <w:r>
         <w:rPr>
@@ -10821,7 +10821,7 @@
         <w:rPr>
           <w:noProof/>
         </w:rPr>
-        <w:instrText xml:space="preserve"> PAGEREF _Toc269312625 \h </w:instrText>
+        <w:instrText xml:space="preserve"> PAGEREF _Toc269559886 \h </w:instrText>
       </w:r>
       <w:r>
         <w:rPr>
@@ -10838,7 +10838,7 @@
         <w:rPr>
           <w:noProof/>
         </w:rPr>
-        <w:t>78</w:t>
+        <w:t>80</w:t>
       </w:r>
       <w:r>
         <w:rPr>
@@ -10883,7 +10883,7 @@
         <w:rPr>
           <w:noProof/>
         </w:rPr>
-        <w:instrText xml:space="preserve"> PAGEREF _Toc269312626 \h </w:instrText>
+        <w:instrText xml:space="preserve"> PAGEREF _Toc269559887 \h </w:instrText>
       </w:r>
       <w:r>
         <w:rPr>
@@ -10900,7 +10900,7 @@
         <w:rPr>
           <w:noProof/>
         </w:rPr>
-        <w:t>79</w:t>
+        <w:t>81</w:t>
       </w:r>
       <w:r>
         <w:rPr>
@@ -10945,7 +10945,7 @@
         <w:rPr>
           <w:noProof/>
         </w:rPr>
-        <w:instrText xml:space="preserve"> PAGEREF _Toc269312627 \h </w:instrText>
+        <w:instrText xml:space="preserve"> PAGEREF _Toc269559888 \h </w:instrText>
       </w:r>
       <w:r>
         <w:rPr>
@@ -10962,7 +10962,7 @@
         <w:rPr>
           <w:noProof/>
         </w:rPr>
-        <w:t>80</w:t>
+        <w:t>82</w:t>
       </w:r>
       <w:r>
         <w:rPr>
@@ -11007,7 +11007,7 @@
         <w:rPr>
           <w:noProof/>
         </w:rPr>
-        <w:instrText xml:space="preserve"> PAGEREF _Toc269312628 \h </w:instrText>
+        <w:instrText xml:space="preserve"> PAGEREF _Toc269559889 \h </w:instrText>
       </w:r>
       <w:r>
         <w:rPr>
@@ -11024,7 +11024,7 @@
         <w:rPr>
           <w:noProof/>
         </w:rPr>
-        <w:t>81</w:t>
+        <w:t>83</w:t>
       </w:r>
       <w:r>
         <w:rPr>
@@ -11069,7 +11069,7 @@
         <w:rPr>
           <w:noProof/>
         </w:rPr>
-        <w:instrText xml:space="preserve"> PAGEREF _Toc269312629 \h </w:instrText>
+        <w:instrText xml:space="preserve"> PAGEREF _Toc269559890 \h </w:instrText>
       </w:r>
       <w:r>
         <w:rPr>
@@ -11086,7 +11086,7 @@
         <w:rPr>
           <w:noProof/>
         </w:rPr>
-        <w:t>81</w:t>
+        <w:t>83</w:t>
       </w:r>
       <w:r>
         <w:rPr>
@@ -13983,7 +13983,7 @@
         <w:jc w:val="both"/>
       </w:pPr>
       <w:bookmarkStart w:id="38" w:name="_Ref267744271"/>
-      <w:bookmarkStart w:id="39" w:name="_Toc269312590"/>
+      <w:bookmarkStart w:id="39" w:name="_Toc269559851"/>
       <w:r>
         <w:t xml:space="preserve">Figure </w:t>
       </w:r>
@@ -14727,7 +14727,7 @@
       <w:bookmarkStart w:id="45" w:name="_Ref267744291"/>
       <w:bookmarkStart w:id="46" w:name="_Toc263247028"/>
       <w:bookmarkStart w:id="47" w:name="_Toc267740015"/>
-      <w:bookmarkStart w:id="48" w:name="_Toc269312591"/>
+      <w:bookmarkStart w:id="48" w:name="_Toc269559852"/>
       <w:r>
         <w:t xml:space="preserve">Figure </w:t>
       </w:r>
@@ -17077,7 +17077,7 @@
       <w:bookmarkStart w:id="52" w:name="_Ref267744325"/>
       <w:bookmarkStart w:id="53" w:name="_Toc263247029"/>
       <w:bookmarkStart w:id="54" w:name="_Toc267740016"/>
-      <w:bookmarkStart w:id="55" w:name="_Toc269312592"/>
+      <w:bookmarkStart w:id="55" w:name="_Toc269559853"/>
       <w:r>
         <w:t xml:space="preserve">Figure </w:t>
       </w:r>
@@ -18654,7 +18654,7 @@
       <w:bookmarkStart w:id="60" w:name="_Ref267744347"/>
       <w:bookmarkStart w:id="61" w:name="_Toc263247030"/>
       <w:bookmarkStart w:id="62" w:name="_Toc267740017"/>
-      <w:bookmarkStart w:id="63" w:name="_Toc269312593"/>
+      <w:bookmarkStart w:id="63" w:name="_Toc269559854"/>
       <w:r>
         <w:t xml:space="preserve">Figure </w:t>
       </w:r>
@@ -20071,8 +20071,6 @@
       <w:r>
         <w:t>project</w:t>
       </w:r>
-      <w:bookmarkStart w:id="92" w:name="_GoBack"/>
-      <w:bookmarkEnd w:id="92"/>
       <w:r>
         <w:t>. Finally, it shows the tools used to complete this project.</w:t>
       </w:r>
@@ -20085,14 +20083,14 @@
         <w:pStyle w:val="Heading1"/>
         <w:spacing w:line="360" w:lineRule="auto"/>
       </w:pPr>
-      <w:bookmarkStart w:id="93" w:name="_Toc269411822"/>
+      <w:bookmarkStart w:id="92" w:name="_Toc269411822"/>
       <w:r>
         <w:t xml:space="preserve">SYSTEM </w:t>
       </w:r>
       <w:r>
         <w:t>DESIGN</w:t>
       </w:r>
-      <w:bookmarkEnd w:id="93"/>
+      <w:bookmarkEnd w:id="92"/>
     </w:p>
     <w:p>
       <w:pPr>
@@ -20100,10 +20098,7 @@
         <w:jc w:val="both"/>
       </w:pPr>
       <w:r>
-        <w:t>This chapter provides details about the design process</w:t>
-      </w:r>
-      <w:r>
-        <w:t xml:space="preserve"> of the tool (the user interface) </w:t>
+        <w:t xml:space="preserve">This chapter provides details about the design process of the tool (the user interface) </w:t>
       </w:r>
       <w:r>
         <w:t xml:space="preserve">as well as the user stories mentioned in </w:t>
@@ -20146,11 +20141,11 @@
         <w:pStyle w:val="Heading2"/>
         <w:spacing w:line="360" w:lineRule="auto"/>
       </w:pPr>
-      <w:bookmarkStart w:id="94" w:name="_Toc269411823"/>
+      <w:bookmarkStart w:id="93" w:name="_Toc269411823"/>
       <w:r>
         <w:t>User Interface Design</w:t>
       </w:r>
-      <w:bookmarkEnd w:id="94"/>
+      <w:bookmarkEnd w:id="93"/>
     </w:p>
     <w:p>
       <w:pPr>
@@ -20189,10 +20184,10 @@
           <w:noProof/>
         </w:rPr>
         <w:drawing>
-          <wp:inline distT="0" distB="0" distL="0" distR="0" wp14:anchorId="3F50E829" wp14:editId="1DE7423E">
-            <wp:extent cx="5270500" cy="2016760"/>
+          <wp:inline distT="0" distB="0" distL="0" distR="0" wp14:anchorId="7C97DC40" wp14:editId="545B16BE">
+            <wp:extent cx="5270500" cy="1737360"/>
             <wp:effectExtent l="25400" t="25400" r="38100" b="15240"/>
-            <wp:docPr id="20" name="Picture 20"/>
+            <wp:docPr id="50" name="Picture 50"/>
             <wp:cNvGraphicFramePr>
               <a:graphicFrameLocks xmlns:a="http://schemas.openxmlformats.org/drawingml/2006/main" noChangeAspect="1"/>
             </wp:cNvGraphicFramePr>
@@ -20200,7 +20195,7 @@
               <a:graphicData uri="http://schemas.openxmlformats.org/drawingml/2006/picture">
                 <pic:pic xmlns:pic="http://schemas.openxmlformats.org/drawingml/2006/picture">
                   <pic:nvPicPr>
-                    <pic:cNvPr id="0" name="ontologyDrivenUI.png"/>
+                    <pic:cNvPr id="0" name="Ontology Driven UI diagram.png"/>
                     <pic:cNvPicPr/>
                   </pic:nvPicPr>
                   <pic:blipFill>
@@ -20218,7 +20213,7 @@
                   <pic:spPr>
                     <a:xfrm>
                       <a:off x="0" y="0"/>
-                      <a:ext cx="5270500" cy="2016760"/>
+                      <a:ext cx="5270500" cy="1737360"/>
                     </a:xfrm>
                     <a:prstGeom prst="rect">
                       <a:avLst/>
@@ -20242,9 +20237,8 @@
         <w:spacing w:line="360" w:lineRule="auto"/>
         <w:jc w:val="center"/>
       </w:pPr>
-      <w:bookmarkStart w:id="95" w:name="_Ref268074591"/>
-      <w:bookmarkStart w:id="96" w:name="_Ref268074584"/>
-      <w:bookmarkStart w:id="97" w:name="_Toc269312594"/>
+      <w:bookmarkStart w:id="94" w:name="_Toc269559855"/>
+      <w:bookmarkStart w:id="95" w:name="_Ref269559891"/>
       <w:r>
         <w:t xml:space="preserve">Figure </w:t>
       </w:r>
@@ -20260,8 +20254,7 @@
       <w:r>
         <w:t>: Ontology Driven UI diagram</w:t>
       </w:r>
-      <w:bookmarkEnd w:id="96"/>
-      <w:bookmarkEnd w:id="97"/>
+      <w:bookmarkEnd w:id="94"/>
     </w:p>
     <w:p>
       <w:pPr>
@@ -20272,7 +20265,7 @@
         <w:fldChar w:fldCharType="begin"/>
       </w:r>
       <w:r>
-        <w:instrText xml:space="preserve"> REF _Ref268074591 \h </w:instrText>
+        <w:instrText xml:space="preserve"> REF _Ref269559891 \h </w:instrText>
       </w:r>
       <w:r>
         <w:fldChar w:fldCharType="separate"/>
@@ -20290,7 +20283,10 @@
         <w:fldChar w:fldCharType="end"/>
       </w:r>
       <w:r>
-        <w:t xml:space="preserve"> demonstrates how the UI is driven by ontology. It shows three important parts: the ontology where it represents food domain concept, OWL API that link the ontology with UI and preform operations on the ontology programmatically, and the tool (UI) that displays content, result, and controls functionalities. The content (knowledge of concept domain) is preserved in ontology file. Ontology could have many classes like the one mentioned in </w:t>
+        <w:t xml:space="preserve"> </w:t>
+      </w:r>
+      <w:r>
+        <w:t xml:space="preserve">demonstrates how the UI is driven by ontology. It shows three important parts: the ontology where it represents food domain concept, OWL API that link the ontology with UI and preform operations on the ontology programmatically, and the tool (UI) that displays content, result, and controls functionalities. The content (knowledge of concept domain) is preserved in ontology file. Ontology could have many classes like the one mentioned in </w:t>
       </w:r>
       <w:r>
         <w:fldChar w:fldCharType="begin"/>
@@ -20367,7 +20363,9 @@
     </w:p>
     <w:p>
       <w:pPr>
+        <w:pStyle w:val="Caption"/>
         <w:keepNext/>
+        <w:spacing w:after="0"/>
         <w:jc w:val="center"/>
       </w:pPr>
       <w:r>
@@ -20375,10 +20373,10 @@
           <w:noProof/>
         </w:rPr>
         <w:drawing>
-          <wp:inline distT="0" distB="0" distL="0" distR="0" wp14:anchorId="4BE4F3BA" wp14:editId="2967110C">
-            <wp:extent cx="5270500" cy="4097020"/>
-            <wp:effectExtent l="25400" t="25400" r="38100" b="17780"/>
-            <wp:docPr id="24" name="Picture 24"/>
+          <wp:inline distT="0" distB="0" distL="0" distR="0" wp14:anchorId="6D1D9BBD" wp14:editId="2857C097">
+            <wp:extent cx="5270500" cy="2905760"/>
+            <wp:effectExtent l="25400" t="25400" r="38100" b="15240"/>
+            <wp:docPr id="52" name="Picture 52"/>
             <wp:cNvGraphicFramePr>
               <a:graphicFrameLocks xmlns:a="http://schemas.openxmlformats.org/drawingml/2006/main" noChangeAspect="1"/>
             </wp:cNvGraphicFramePr>
@@ -20386,7 +20384,7 @@
               <a:graphicData uri="http://schemas.openxmlformats.org/drawingml/2006/picture">
                 <pic:pic xmlns:pic="http://schemas.openxmlformats.org/drawingml/2006/picture">
                   <pic:nvPicPr>
-                    <pic:cNvPr id="0" name="Flexabilite.png"/>
+                    <pic:cNvPr id="0" name="Screen Shot 2014-08-13 at 3.05.37 PM.png"/>
                     <pic:cNvPicPr/>
                   </pic:nvPicPr>
                   <pic:blipFill>
@@ -20404,7 +20402,7 @@
                   <pic:spPr>
                     <a:xfrm>
                       <a:off x="0" y="0"/>
-                      <a:ext cx="5270500" cy="4097020"/>
+                      <a:ext cx="5270500" cy="2905760"/>
                     </a:xfrm>
                     <a:prstGeom prst="rect">
                       <a:avLst/>
@@ -20428,9 +20426,7 @@
         <w:spacing w:line="360" w:lineRule="auto"/>
         <w:jc w:val="center"/>
       </w:pPr>
-      <w:bookmarkStart w:id="98" w:name="_Ref268092426"/>
-      <w:bookmarkStart w:id="99" w:name="_Ref268092793"/>
-      <w:bookmarkStart w:id="100" w:name="_Toc269312595"/>
+      <w:bookmarkStart w:id="96" w:name="_Ref269561817"/>
       <w:r>
         <w:t xml:space="preserve">Figure </w:t>
       </w:r>
@@ -20442,12 +20438,10 @@
           <w:t>6</w:t>
         </w:r>
       </w:fldSimple>
-      <w:bookmarkEnd w:id="98"/>
+      <w:bookmarkEnd w:id="96"/>
       <w:r>
         <w:t>: Three main things to run different ontologies</w:t>
       </w:r>
-      <w:bookmarkEnd w:id="99"/>
-      <w:bookmarkEnd w:id="100"/>
     </w:p>
     <w:p>
       <w:pPr>
@@ -20485,7 +20479,7 @@
         <w:fldChar w:fldCharType="begin"/>
       </w:r>
       <w:r>
-        <w:instrText xml:space="preserve"> REF _Ref268092426 \h </w:instrText>
+        <w:instrText xml:space="preserve"> REF _Ref269561817 \h </w:instrText>
       </w:r>
       <w:r>
         <w:fldChar w:fldCharType="separate"/>
@@ -20503,7 +20497,10 @@
         <w:fldChar w:fldCharType="end"/>
       </w:r>
       <w:r>
-        <w:t xml:space="preserve"> illustrates the idea of running different ontologies using the UI. The UI needs more information than just an ingredient class to preform queries and gets results. As it mentioned in </w:t>
+        <w:t xml:space="preserve"> </w:t>
+      </w:r>
+      <w:r>
+        <w:t xml:space="preserve">illustrates the idea of running different ontologies using the UI. The UI needs more information than just an ingredient class to preform queries and gets results. As it mentioned in </w:t>
       </w:r>
       <w:r>
         <w:fldChar w:fldCharType="begin"/>
@@ -20530,13 +20527,16 @@
         <w:fldChar w:fldCharType="end"/>
       </w:r>
       <w:r>
-        <w:t xml:space="preserve"> and it is shown in </w:t>
+        <w:t xml:space="preserve"> and it is shown in</w:t>
+      </w:r>
+      <w:r>
+        <w:t xml:space="preserve"> </w:t>
       </w:r>
       <w:r>
         <w:fldChar w:fldCharType="begin"/>
       </w:r>
       <w:r>
-        <w:instrText xml:space="preserve"> REF _Ref268092426 \h </w:instrText>
+        <w:instrText xml:space="preserve"> REF _Ref269561817 \h </w:instrText>
       </w:r>
       <w:r>
         <w:fldChar w:fldCharType="separate"/>
@@ -20782,10 +20782,10 @@
           <w:noProof/>
         </w:rPr>
         <w:drawing>
-          <wp:inline distT="0" distB="0" distL="0" distR="0" wp14:anchorId="7205B11A" wp14:editId="5F68380A">
-            <wp:extent cx="5270500" cy="2058035"/>
-            <wp:effectExtent l="25400" t="25400" r="38100" b="24765"/>
-            <wp:docPr id="25" name="Picture 25"/>
+          <wp:inline distT="0" distB="0" distL="0" distR="0" wp14:anchorId="21398441" wp14:editId="3DC91934">
+            <wp:extent cx="5270500" cy="2890520"/>
+            <wp:effectExtent l="25400" t="25400" r="38100" b="30480"/>
+            <wp:docPr id="53" name="Picture 53"/>
             <wp:cNvGraphicFramePr>
               <a:graphicFrameLocks xmlns:a="http://schemas.openxmlformats.org/drawingml/2006/main" noChangeAspect="1"/>
             </wp:cNvGraphicFramePr>
@@ -20793,7 +20793,7 @@
               <a:graphicData uri="http://schemas.openxmlformats.org/drawingml/2006/picture">
                 <pic:pic xmlns:pic="http://schemas.openxmlformats.org/drawingml/2006/picture">
                   <pic:nvPicPr>
-                    <pic:cNvPr id="0" name="filter.png"/>
+                    <pic:cNvPr id="0" name="Screen Shot 2014-08-13 at 3.35.56 PM.png"/>
                     <pic:cNvPicPr/>
                   </pic:nvPicPr>
                   <pic:blipFill>
@@ -20811,7 +20811,7 @@
                   <pic:spPr>
                     <a:xfrm>
                       <a:off x="0" y="0"/>
-                      <a:ext cx="5270500" cy="2058035"/>
+                      <a:ext cx="5270500" cy="2890520"/>
                     </a:xfrm>
                     <a:prstGeom prst="rect">
                       <a:avLst/>
@@ -20835,9 +20835,9 @@
         <w:spacing w:line="360" w:lineRule="auto"/>
         <w:jc w:val="center"/>
       </w:pPr>
-      <w:bookmarkStart w:id="101" w:name="_Ref268178360"/>
-      <w:bookmarkStart w:id="102" w:name="_Ref268178354"/>
-      <w:bookmarkStart w:id="103" w:name="_Toc269312596"/>
+      <w:bookmarkStart w:id="97" w:name="_Ref268178360"/>
+      <w:bookmarkStart w:id="98" w:name="_Ref268178354"/>
+      <w:bookmarkStart w:id="99" w:name="_Toc269559857"/>
       <w:r>
         <w:t xml:space="preserve">Figure </w:t>
       </w:r>
@@ -20849,12 +20849,12 @@
           <w:t>7</w:t>
         </w:r>
       </w:fldSimple>
-      <w:bookmarkEnd w:id="101"/>
+      <w:bookmarkEnd w:id="97"/>
       <w:r>
         <w:t>: Filter annotation</w:t>
       </w:r>
-      <w:bookmarkEnd w:id="102"/>
-      <w:bookmarkEnd w:id="103"/>
+      <w:bookmarkEnd w:id="98"/>
+      <w:bookmarkEnd w:id="99"/>
     </w:p>
     <w:p>
       <w:pPr>
@@ -20964,10 +20964,10 @@
           <w:noProof/>
         </w:rPr>
         <w:drawing>
-          <wp:inline distT="0" distB="0" distL="0" distR="0" wp14:anchorId="3C3AD2BE" wp14:editId="37B38736">
-            <wp:extent cx="5270500" cy="3038475"/>
-            <wp:effectExtent l="25400" t="25400" r="38100" b="34925"/>
-            <wp:docPr id="26" name="Picture 26"/>
+          <wp:inline distT="0" distB="0" distL="0" distR="0" wp14:anchorId="3EE865E9" wp14:editId="35044EBB">
+            <wp:extent cx="5270500" cy="2891155"/>
+            <wp:effectExtent l="25400" t="25400" r="38100" b="29845"/>
+            <wp:docPr id="54" name="Picture 54"/>
             <wp:cNvGraphicFramePr>
               <a:graphicFrameLocks xmlns:a="http://schemas.openxmlformats.org/drawingml/2006/main" noChangeAspect="1"/>
             </wp:cNvGraphicFramePr>
@@ -20975,7 +20975,7 @@
               <a:graphicData uri="http://schemas.openxmlformats.org/drawingml/2006/picture">
                 <pic:pic xmlns:pic="http://schemas.openxmlformats.org/drawingml/2006/picture">
                   <pic:nvPicPr>
-                    <pic:cNvPr id="0" name="facets.png"/>
+                    <pic:cNvPr id="0" name="Screen Shot 2014-08-13 at 3.52.46 PM.png"/>
                     <pic:cNvPicPr/>
                   </pic:nvPicPr>
                   <pic:blipFill>
@@ -20993,7 +20993,7 @@
                   <pic:spPr>
                     <a:xfrm>
                       <a:off x="0" y="0"/>
-                      <a:ext cx="5270500" cy="3038475"/>
+                      <a:ext cx="5270500" cy="2891155"/>
                     </a:xfrm>
                     <a:prstGeom prst="rect">
                       <a:avLst/>
@@ -21017,8 +21017,8 @@
         <w:spacing w:line="360" w:lineRule="auto"/>
         <w:jc w:val="center"/>
       </w:pPr>
-      <w:bookmarkStart w:id="104" w:name="_Ref268347279"/>
-      <w:bookmarkStart w:id="105" w:name="_Toc269312597"/>
+      <w:bookmarkStart w:id="100" w:name="_Ref268347279"/>
+      <w:bookmarkStart w:id="101" w:name="_Toc269559858"/>
       <w:r>
         <w:t xml:space="preserve">Figure </w:t>
       </w:r>
@@ -21030,11 +21030,11 @@
           <w:t>8</w:t>
         </w:r>
       </w:fldSimple>
-      <w:bookmarkEnd w:id="104"/>
+      <w:bookmarkEnd w:id="100"/>
       <w:r>
         <w:t>: Facet design in the ontology</w:t>
       </w:r>
-      <w:bookmarkEnd w:id="105"/>
+      <w:bookmarkEnd w:id="101"/>
     </w:p>
     <w:p>
       <w:pPr>
@@ -21075,11 +21075,11 @@
         <w:spacing w:line="360" w:lineRule="auto"/>
         <w:jc w:val="both"/>
       </w:pPr>
-      <w:bookmarkStart w:id="106" w:name="_Toc269411824"/>
+      <w:bookmarkStart w:id="102" w:name="_Toc269411824"/>
       <w:r>
         <w:t>User Stories</w:t>
       </w:r>
-      <w:bookmarkEnd w:id="106"/>
+      <w:bookmarkEnd w:id="102"/>
     </w:p>
     <w:p>
       <w:pPr>
@@ -21601,7 +21601,7 @@
         <w:pStyle w:val="Caption"/>
         <w:spacing w:line="360" w:lineRule="auto"/>
       </w:pPr>
-      <w:bookmarkStart w:id="107" w:name="_Toc269312565"/>
+      <w:bookmarkStart w:id="103" w:name="_Toc269312565"/>
       <w:r>
         <w:t xml:space="preserve">Table </w:t>
       </w:r>
@@ -21616,7 +21616,7 @@
       <w:r>
         <w:t>: Access user story</w:t>
       </w:r>
-      <w:bookmarkEnd w:id="107"/>
+      <w:bookmarkEnd w:id="103"/>
     </w:p>
     <w:tbl>
       <w:tblPr>
@@ -22395,10 +22395,10 @@
         <w:pStyle w:val="Caption"/>
         <w:spacing w:line="360" w:lineRule="auto"/>
       </w:pPr>
-      <w:bookmarkStart w:id="108" w:name="_Ref268075622"/>
-      <w:bookmarkStart w:id="109" w:name="_Ref268075615"/>
-      <w:bookmarkStart w:id="110" w:name="_Ref268075713"/>
-      <w:bookmarkStart w:id="111" w:name="_Toc269312566"/>
+      <w:bookmarkStart w:id="104" w:name="_Ref268075622"/>
+      <w:bookmarkStart w:id="105" w:name="_Ref268075615"/>
+      <w:bookmarkStart w:id="106" w:name="_Ref268075713"/>
+      <w:bookmarkStart w:id="107" w:name="_Toc269312566"/>
       <w:r>
         <w:t xml:space="preserve">Table </w:t>
       </w:r>
@@ -22410,18 +22410,18 @@
           <w:t>2</w:t>
         </w:r>
       </w:fldSimple>
+      <w:bookmarkEnd w:id="104"/>
+      <w:r>
+        <w:t xml:space="preserve">: </w:t>
+      </w:r>
+      <w:bookmarkStart w:id="108" w:name="_Ref268075627"/>
+      <w:r>
+        <w:t>Run 1 user story</w:t>
+      </w:r>
+      <w:bookmarkEnd w:id="105"/>
+      <w:bookmarkEnd w:id="106"/>
       <w:bookmarkEnd w:id="108"/>
-      <w:r>
-        <w:t xml:space="preserve">: </w:t>
-      </w:r>
-      <w:bookmarkStart w:id="112" w:name="_Ref268075627"/>
-      <w:r>
-        <w:t>Run 1 user story</w:t>
-      </w:r>
-      <w:bookmarkEnd w:id="109"/>
-      <w:bookmarkEnd w:id="110"/>
-      <w:bookmarkEnd w:id="112"/>
-      <w:bookmarkEnd w:id="111"/>
+      <w:bookmarkEnd w:id="107"/>
     </w:p>
     <w:tbl>
       <w:tblPr>
@@ -23492,8 +23492,8 @@
         <w:pStyle w:val="Caption"/>
         <w:spacing w:line="360" w:lineRule="auto"/>
       </w:pPr>
-      <w:bookmarkStart w:id="113" w:name="_Ref268076013"/>
-      <w:bookmarkStart w:id="114" w:name="_Toc269312567"/>
+      <w:bookmarkStart w:id="109" w:name="_Ref268076013"/>
+      <w:bookmarkStart w:id="110" w:name="_Toc269312567"/>
       <w:r>
         <w:t xml:space="preserve">Table </w:t>
       </w:r>
@@ -23508,8 +23508,8 @@
       <w:r>
         <w:t>: Run 2 user story</w:t>
       </w:r>
-      <w:bookmarkEnd w:id="113"/>
-      <w:bookmarkEnd w:id="114"/>
+      <w:bookmarkEnd w:id="109"/>
+      <w:bookmarkEnd w:id="110"/>
     </w:p>
     <w:tbl>
       <w:tblPr>
@@ -23922,7 +23922,7 @@
         <w:pStyle w:val="Caption"/>
         <w:spacing w:line="360" w:lineRule="auto"/>
       </w:pPr>
-      <w:bookmarkStart w:id="115" w:name="_Toc269312568"/>
+      <w:bookmarkStart w:id="111" w:name="_Toc269312568"/>
       <w:r>
         <w:t xml:space="preserve">Table </w:t>
       </w:r>
@@ -23937,7 +23937,7 @@
       <w:r>
         <w:t>: View user story</w:t>
       </w:r>
-      <w:bookmarkEnd w:id="115"/>
+      <w:bookmarkEnd w:id="111"/>
     </w:p>
     <w:tbl>
       <w:tblPr>
@@ -24636,8 +24636,8 @@
         <w:pStyle w:val="Caption"/>
         <w:spacing w:line="360" w:lineRule="auto"/>
       </w:pPr>
-      <w:bookmarkStart w:id="116" w:name="_Ref268175750"/>
-      <w:bookmarkStart w:id="117" w:name="_Toc269312569"/>
+      <w:bookmarkStart w:id="112" w:name="_Ref268175750"/>
+      <w:bookmarkStart w:id="113" w:name="_Toc269312569"/>
       <w:r>
         <w:t xml:space="preserve">Table </w:t>
       </w:r>
@@ -24652,8 +24652,8 @@
       <w:r>
         <w:t>: Language user story</w:t>
       </w:r>
-      <w:bookmarkEnd w:id="116"/>
-      <w:bookmarkEnd w:id="117"/>
+      <w:bookmarkEnd w:id="112"/>
+      <w:bookmarkEnd w:id="113"/>
     </w:p>
     <w:tbl>
       <w:tblPr>
@@ -25334,8 +25334,8 @@
         <w:pStyle w:val="Caption"/>
         <w:spacing w:line="360" w:lineRule="auto"/>
       </w:pPr>
-      <w:bookmarkStart w:id="118" w:name="_Ref268178439"/>
-      <w:bookmarkStart w:id="119" w:name="_Toc269312570"/>
+      <w:bookmarkStart w:id="114" w:name="_Ref268178439"/>
+      <w:bookmarkStart w:id="115" w:name="_Toc269312570"/>
       <w:r>
         <w:t xml:space="preserve">Table </w:t>
       </w:r>
@@ -25350,8 +25350,8 @@
       <w:r>
         <w:t>: Tree View Filter user story</w:t>
       </w:r>
-      <w:bookmarkEnd w:id="118"/>
-      <w:bookmarkEnd w:id="119"/>
+      <w:bookmarkEnd w:id="114"/>
+      <w:bookmarkEnd w:id="115"/>
     </w:p>
     <w:tbl>
       <w:tblPr>
@@ -25755,8 +25755,8 @@
         <w:pStyle w:val="Caption"/>
         <w:spacing w:line="360" w:lineRule="auto"/>
       </w:pPr>
-      <w:bookmarkStart w:id="120" w:name="_Ref268343924"/>
-      <w:bookmarkStart w:id="121" w:name="_Toc269312571"/>
+      <w:bookmarkStart w:id="116" w:name="_Ref268343924"/>
+      <w:bookmarkStart w:id="117" w:name="_Toc269312571"/>
       <w:r>
         <w:t xml:space="preserve">Table </w:t>
       </w:r>
@@ -25771,8 +25771,8 @@
       <w:r>
         <w:t>: List View Filter user story</w:t>
       </w:r>
-      <w:bookmarkEnd w:id="120"/>
-      <w:bookmarkEnd w:id="121"/>
+      <w:bookmarkEnd w:id="116"/>
+      <w:bookmarkEnd w:id="117"/>
     </w:p>
     <w:tbl>
       <w:tblPr>
@@ -26228,7 +26228,7 @@
         <w:pStyle w:val="Caption"/>
         <w:spacing w:line="360" w:lineRule="auto"/>
       </w:pPr>
-      <w:bookmarkStart w:id="122" w:name="_Toc269312572"/>
+      <w:bookmarkStart w:id="118" w:name="_Toc269312572"/>
       <w:r>
         <w:t xml:space="preserve">Table </w:t>
       </w:r>
@@ -26243,7 +26243,7 @@
       <w:r>
         <w:t>: Query user story</w:t>
       </w:r>
-      <w:bookmarkEnd w:id="122"/>
+      <w:bookmarkEnd w:id="118"/>
     </w:p>
     <w:tbl>
       <w:tblPr>
@@ -27007,8 +27007,8 @@
         <w:pStyle w:val="Caption"/>
         <w:spacing w:line="360" w:lineRule="auto"/>
       </w:pPr>
-      <w:bookmarkStart w:id="123" w:name="_Ref268709230"/>
-      <w:bookmarkStart w:id="124" w:name="_Toc269312573"/>
+      <w:bookmarkStart w:id="119" w:name="_Ref268709230"/>
+      <w:bookmarkStart w:id="120" w:name="_Toc269312573"/>
       <w:r>
         <w:t xml:space="preserve">Table </w:t>
       </w:r>
@@ -27023,8 +27023,8 @@
       <w:r>
         <w:t>: Facet user story</w:t>
       </w:r>
-      <w:bookmarkEnd w:id="123"/>
-      <w:bookmarkEnd w:id="124"/>
+      <w:bookmarkEnd w:id="119"/>
+      <w:bookmarkEnd w:id="120"/>
     </w:p>
     <w:p>
       <w:pPr>
@@ -27037,17 +27037,16 @@
         <w:pStyle w:val="Heading2"/>
         <w:spacing w:line="360" w:lineRule="auto"/>
       </w:pPr>
-      <w:bookmarkStart w:id="125" w:name="_Ref268063913"/>
-      <w:bookmarkStart w:id="126" w:name="_Toc269411825"/>
-      <w:commentRangeStart w:id="127"/>
+      <w:bookmarkStart w:id="121" w:name="_Ref268063913"/>
+      <w:bookmarkStart w:id="122" w:name="_Toc269411825"/>
       <w:r>
         <w:t>Sushi Ontology</w:t>
       </w:r>
       <w:r>
         <w:t xml:space="preserve"> Design</w:t>
       </w:r>
-      <w:bookmarkEnd w:id="125"/>
-      <w:bookmarkEnd w:id="126"/>
+      <w:bookmarkEnd w:id="121"/>
+      <w:bookmarkEnd w:id="122"/>
     </w:p>
     <w:p>
       <w:pPr>
@@ -27055,7 +27054,13 @@
         <w:jc w:val="both"/>
       </w:pPr>
       <w:r>
-        <w:t xml:space="preserve">In this section, details of designing Sushi Ontology are provided. It shows the class hierarchy, object properties, and annotation properties. </w:t>
+        <w:t>In this section,</w:t>
+      </w:r>
+      <w:r>
+        <w:t xml:space="preserve"> an example of design of ontology that used with the tool is given. It</w:t>
+      </w:r>
+      <w:r>
+        <w:t xml:space="preserve"> details of designing Sushi Ontology are provided. It shows the class hierarchy, object properties, and annotation properties. </w:t>
       </w:r>
       <w:r>
         <w:t>Then, it</w:t>
@@ -27102,25 +27107,14 @@
           <w:rFonts w:cs="Times New Roman"/>
         </w:rPr>
       </w:pPr>
-      <w:bookmarkStart w:id="128" w:name="_Toc269411826"/>
-      <w:commentRangeEnd w:id="127"/>
-      <w:r>
-        <w:rPr>
-          <w:rStyle w:val="CommentReference"/>
-          <w:rFonts w:eastAsiaTheme="minorEastAsia" w:cstheme="minorBidi"/>
-          <w:b w:val="0"/>
-          <w:bCs w:val="0"/>
-          <w:color w:val="auto"/>
-        </w:rPr>
-        <w:commentReference w:id="127"/>
-      </w:r>
+      <w:bookmarkStart w:id="123" w:name="_Toc269411826"/>
       <w:r>
         <w:rPr>
           <w:rFonts w:cs="Times New Roman"/>
         </w:rPr>
         <w:t>Class Hierarchy</w:t>
       </w:r>
-      <w:bookmarkEnd w:id="128"/>
+      <w:bookmarkEnd w:id="123"/>
     </w:p>
     <w:p>
       <w:pPr>
@@ -27184,8 +27178,8 @@
         <w:pStyle w:val="Caption"/>
         <w:spacing w:line="360" w:lineRule="auto"/>
       </w:pPr>
-      <w:bookmarkStart w:id="129" w:name="_Ref267743703"/>
-      <w:bookmarkStart w:id="130" w:name="_Toc269312598"/>
+      <w:bookmarkStart w:id="124" w:name="_Ref267743703"/>
+      <w:bookmarkStart w:id="125" w:name="_Toc269559859"/>
       <w:r>
         <w:t xml:space="preserve">Figure </w:t>
       </w:r>
@@ -27197,11 +27191,11 @@
           <w:t>9</w:t>
         </w:r>
       </w:fldSimple>
-      <w:bookmarkEnd w:id="129"/>
+      <w:bookmarkEnd w:id="124"/>
       <w:r>
         <w:t>: Class Hierarchy of the sushi ontology</w:t>
       </w:r>
-      <w:bookmarkEnd w:id="130"/>
+      <w:bookmarkEnd w:id="125"/>
     </w:p>
     <w:p>
       <w:pPr>
@@ -27497,14 +27491,14 @@
           <w:rFonts w:cs="Times New Roman"/>
         </w:rPr>
       </w:pPr>
-      <w:bookmarkStart w:id="131" w:name="_Toc269411827"/>
+      <w:bookmarkStart w:id="126" w:name="_Toc269411827"/>
       <w:r>
         <w:rPr>
           <w:rFonts w:cs="Times New Roman"/>
         </w:rPr>
         <w:t>Properties</w:t>
       </w:r>
-      <w:bookmarkEnd w:id="131"/>
+      <w:bookmarkEnd w:id="126"/>
     </w:p>
     <w:p>
       <w:pPr>
@@ -27581,8 +27575,8 @@
         <w:spacing w:line="360" w:lineRule="auto"/>
         <w:jc w:val="center"/>
       </w:pPr>
-      <w:bookmarkStart w:id="132" w:name="_Ref267743782"/>
-      <w:bookmarkStart w:id="133" w:name="_Toc269312599"/>
+      <w:bookmarkStart w:id="127" w:name="_Ref267743782"/>
+      <w:bookmarkStart w:id="128" w:name="_Toc269559860"/>
       <w:r>
         <w:t xml:space="preserve">Figure </w:t>
       </w:r>
@@ -27594,11 +27588,11 @@
           <w:t>10</w:t>
         </w:r>
       </w:fldSimple>
-      <w:bookmarkEnd w:id="132"/>
+      <w:bookmarkEnd w:id="127"/>
       <w:r>
         <w:t>: Object properties of the sushi ontology</w:t>
       </w:r>
-      <w:bookmarkEnd w:id="133"/>
+      <w:bookmarkEnd w:id="128"/>
     </w:p>
     <w:p>
       <w:pPr>
@@ -27882,8 +27876,8 @@
         <w:spacing w:line="360" w:lineRule="auto"/>
         <w:jc w:val="center"/>
       </w:pPr>
-      <w:bookmarkStart w:id="134" w:name="_Ref267743807"/>
-      <w:bookmarkStart w:id="135" w:name="_Toc269312600"/>
+      <w:bookmarkStart w:id="129" w:name="_Ref267743807"/>
+      <w:bookmarkStart w:id="130" w:name="_Toc269559861"/>
       <w:r>
         <w:t xml:space="preserve">Figure </w:t>
       </w:r>
@@ -27895,11 +27889,11 @@
           <w:t>11</w:t>
         </w:r>
       </w:fldSimple>
-      <w:bookmarkEnd w:id="134"/>
+      <w:bookmarkEnd w:id="129"/>
       <w:r>
         <w:t>: Data properties of the sushi ontology</w:t>
       </w:r>
-      <w:bookmarkEnd w:id="135"/>
+      <w:bookmarkEnd w:id="130"/>
     </w:p>
     <w:p>
       <w:pPr>
@@ -28023,8 +28017,8 @@
         <w:spacing w:line="360" w:lineRule="auto"/>
         <w:jc w:val="center"/>
       </w:pPr>
-      <w:bookmarkStart w:id="136" w:name="_Ref267743824"/>
-      <w:bookmarkStart w:id="137" w:name="_Toc269312601"/>
+      <w:bookmarkStart w:id="131" w:name="_Ref267743824"/>
+      <w:bookmarkStart w:id="132" w:name="_Toc269559862"/>
       <w:r>
         <w:t xml:space="preserve">Figure </w:t>
       </w:r>
@@ -28036,11 +28030,11 @@
           <w:t>12</w:t>
         </w:r>
       </w:fldSimple>
-      <w:bookmarkEnd w:id="136"/>
+      <w:bookmarkEnd w:id="131"/>
       <w:r>
         <w:t>: Annotations properties of the sushi ontology</w:t>
       </w:r>
-      <w:bookmarkEnd w:id="137"/>
+      <w:bookmarkEnd w:id="132"/>
     </w:p>
     <w:p>
       <w:pPr>
@@ -28123,14 +28117,14 @@
           <w:rFonts w:cs="Times New Roman"/>
         </w:rPr>
       </w:pPr>
-      <w:bookmarkStart w:id="138" w:name="_Toc269411828"/>
+      <w:bookmarkStart w:id="133" w:name="_Toc269411828"/>
       <w:r>
         <w:rPr>
           <w:rFonts w:cs="Times New Roman"/>
         </w:rPr>
         <w:t>Expressing Semantics</w:t>
       </w:r>
-      <w:bookmarkEnd w:id="138"/>
+      <w:bookmarkEnd w:id="133"/>
     </w:p>
     <w:p>
       <w:pPr>
@@ -28249,8 +28243,8 @@
         <w:spacing w:line="360" w:lineRule="auto"/>
         <w:jc w:val="center"/>
       </w:pPr>
-      <w:bookmarkStart w:id="139" w:name="_Ref267743853"/>
-      <w:bookmarkStart w:id="140" w:name="_Toc269312602"/>
+      <w:bookmarkStart w:id="134" w:name="_Ref267743853"/>
+      <w:bookmarkStart w:id="135" w:name="_Toc269559863"/>
       <w:r>
         <w:t xml:space="preserve">Figure </w:t>
       </w:r>
@@ -28262,7 +28256,7 @@
           <w:t>13</w:t>
         </w:r>
       </w:fldSimple>
-      <w:bookmarkEnd w:id="139"/>
+      <w:bookmarkEnd w:id="134"/>
       <w:r>
         <w:t xml:space="preserve">: Semantics of </w:t>
       </w:r>
@@ -28274,7 +28268,7 @@
       <w:r>
         <w:t xml:space="preserve"> class</w:t>
       </w:r>
-      <w:bookmarkEnd w:id="140"/>
+      <w:bookmarkEnd w:id="135"/>
     </w:p>
     <w:p>
       <w:pPr>
@@ -28441,8 +28435,8 @@
         <w:spacing w:line="360" w:lineRule="auto"/>
         <w:jc w:val="center"/>
       </w:pPr>
-      <w:bookmarkStart w:id="141" w:name="_Ref267743873"/>
-      <w:bookmarkStart w:id="142" w:name="_Toc269312603"/>
+      <w:bookmarkStart w:id="136" w:name="_Ref267743873"/>
+      <w:bookmarkStart w:id="137" w:name="_Toc269559864"/>
       <w:r>
         <w:t xml:space="preserve">Figure </w:t>
       </w:r>
@@ -28454,7 +28448,7 @@
           <w:t>14</w:t>
         </w:r>
       </w:fldSimple>
-      <w:bookmarkEnd w:id="141"/>
+      <w:bookmarkEnd w:id="136"/>
       <w:r>
         <w:t xml:space="preserve">:Semantics of </w:t>
       </w:r>
@@ -28466,7 +28460,7 @@
       <w:r>
         <w:t xml:space="preserve"> class</w:t>
       </w:r>
-      <w:bookmarkEnd w:id="142"/>
+      <w:bookmarkEnd w:id="137"/>
     </w:p>
     <w:p>
       <w:pPr>
@@ -28606,8 +28600,8 @@
         <w:spacing w:line="360" w:lineRule="auto"/>
         <w:jc w:val="center"/>
       </w:pPr>
-      <w:bookmarkStart w:id="143" w:name="_Ref267743899"/>
-      <w:bookmarkStart w:id="144" w:name="_Toc269312604"/>
+      <w:bookmarkStart w:id="138" w:name="_Ref267743899"/>
+      <w:bookmarkStart w:id="139" w:name="_Toc269559865"/>
       <w:r>
         <w:t xml:space="preserve">Figure </w:t>
       </w:r>
@@ -28619,7 +28613,7 @@
           <w:t>15</w:t>
         </w:r>
       </w:fldSimple>
-      <w:bookmarkEnd w:id="143"/>
+      <w:bookmarkEnd w:id="138"/>
       <w:r>
         <w:t xml:space="preserve">: Semantics of </w:t>
       </w:r>
@@ -28631,7 +28625,7 @@
       <w:r>
         <w:t xml:space="preserve"> class</w:t>
       </w:r>
-      <w:bookmarkEnd w:id="144"/>
+      <w:bookmarkEnd w:id="139"/>
     </w:p>
     <w:p>
       <w:pPr>
@@ -28979,8 +28973,8 @@
         <w:spacing w:line="360" w:lineRule="auto"/>
         <w:jc w:val="center"/>
       </w:pPr>
-      <w:bookmarkStart w:id="145" w:name="_Ref267743977"/>
-      <w:bookmarkStart w:id="146" w:name="_Toc269312605"/>
+      <w:bookmarkStart w:id="140" w:name="_Ref267743977"/>
+      <w:bookmarkStart w:id="141" w:name="_Toc269559866"/>
       <w:r>
         <w:t xml:space="preserve">Figure </w:t>
       </w:r>
@@ -28992,11 +28986,11 @@
           <w:t>16</w:t>
         </w:r>
       </w:fldSimple>
-      <w:bookmarkEnd w:id="145"/>
+      <w:bookmarkEnd w:id="140"/>
       <w:r>
         <w:t>: Basic annotations diagram of sushi ontology</w:t>
       </w:r>
-      <w:bookmarkEnd w:id="146"/>
+      <w:bookmarkEnd w:id="141"/>
     </w:p>
     <w:p>
       <w:pPr>
@@ -29067,8 +29061,8 @@
         <w:spacing w:line="360" w:lineRule="auto"/>
         <w:jc w:val="center"/>
       </w:pPr>
-      <w:bookmarkStart w:id="147" w:name="_Ref267744028"/>
-      <w:bookmarkStart w:id="148" w:name="_Toc269312606"/>
+      <w:bookmarkStart w:id="142" w:name="_Ref267744028"/>
+      <w:bookmarkStart w:id="143" w:name="_Toc269559867"/>
       <w:r>
         <w:t xml:space="preserve">Figure </w:t>
       </w:r>
@@ -29080,7 +29074,7 @@
           <w:t>17</w:t>
         </w:r>
       </w:fldSimple>
-      <w:bookmarkEnd w:id="147"/>
+      <w:bookmarkEnd w:id="142"/>
       <w:r>
         <w:t xml:space="preserve">: hasRole annotation used in </w:t>
       </w:r>
@@ -29092,7 +29086,7 @@
       <w:r>
         <w:t xml:space="preserve"> class</w:t>
       </w:r>
-      <w:bookmarkEnd w:id="148"/>
+      <w:bookmarkEnd w:id="143"/>
     </w:p>
     <w:p>
       <w:pPr>
@@ -29216,8 +29210,8 @@
         <w:spacing w:line="360" w:lineRule="auto"/>
         <w:jc w:val="center"/>
       </w:pPr>
-      <w:bookmarkStart w:id="149" w:name="_Ref267744039"/>
-      <w:bookmarkStart w:id="150" w:name="_Toc269312607"/>
+      <w:bookmarkStart w:id="144" w:name="_Ref267744039"/>
+      <w:bookmarkStart w:id="145" w:name="_Toc269559868"/>
       <w:r>
         <w:t xml:space="preserve">Figure </w:t>
       </w:r>
@@ -29229,7 +29223,7 @@
           <w:t>18</w:t>
         </w:r>
       </w:fldSimple>
-      <w:bookmarkEnd w:id="149"/>
+      <w:bookmarkEnd w:id="144"/>
       <w:r>
         <w:t xml:space="preserve">: hasRole annotation used in </w:t>
       </w:r>
@@ -29241,7 +29235,7 @@
       <w:r>
         <w:t xml:space="preserve"> class</w:t>
       </w:r>
-      <w:bookmarkEnd w:id="150"/>
+      <w:bookmarkEnd w:id="145"/>
     </w:p>
     <w:p>
       <w:pPr>
@@ -29381,8 +29375,8 @@
         <w:spacing w:line="360" w:lineRule="auto"/>
         <w:jc w:val="center"/>
       </w:pPr>
-      <w:bookmarkStart w:id="151" w:name="_Ref267744049"/>
-      <w:bookmarkStart w:id="152" w:name="_Toc269312608"/>
+      <w:bookmarkStart w:id="146" w:name="_Ref267744049"/>
+      <w:bookmarkStart w:id="147" w:name="_Toc269559869"/>
       <w:r>
         <w:t xml:space="preserve">Figure </w:t>
       </w:r>
@@ -29394,7 +29388,7 @@
           <w:t>19</w:t>
         </w:r>
       </w:fldSimple>
-      <w:bookmarkEnd w:id="151"/>
+      <w:bookmarkEnd w:id="146"/>
       <w:r>
         <w:t xml:space="preserve">: The use of hasRole annotation property in </w:t>
       </w:r>
@@ -29406,7 +29400,7 @@
       <w:r>
         <w:t xml:space="preserve"> object property</w:t>
       </w:r>
-      <w:bookmarkEnd w:id="152"/>
+      <w:bookmarkEnd w:id="147"/>
     </w:p>
     <w:p>
       <w:pPr>
@@ -29590,8 +29584,8 @@
         <w:spacing w:line="360" w:lineRule="auto"/>
         <w:jc w:val="center"/>
       </w:pPr>
-      <w:bookmarkStart w:id="153" w:name="_Ref267745615"/>
-      <w:bookmarkStart w:id="154" w:name="_Toc269312609"/>
+      <w:bookmarkStart w:id="148" w:name="_Ref267745615"/>
+      <w:bookmarkStart w:id="149" w:name="_Toc269559870"/>
       <w:r>
         <w:t xml:space="preserve">Figure </w:t>
       </w:r>
@@ -29603,7 +29597,7 @@
           <w:t>20</w:t>
         </w:r>
       </w:fldSimple>
-      <w:bookmarkEnd w:id="153"/>
+      <w:bookmarkEnd w:id="148"/>
       <w:r>
         <w:t xml:space="preserve">: hasRole annotation property used to determine </w:t>
       </w:r>
@@ -29615,7 +29609,7 @@
       <w:r>
         <w:t xml:space="preserve"> as a filter</w:t>
       </w:r>
-      <w:bookmarkEnd w:id="154"/>
+      <w:bookmarkEnd w:id="149"/>
     </w:p>
     <w:p>
       <w:pPr>
@@ -29801,8 +29795,8 @@
         <w:spacing w:line="360" w:lineRule="auto"/>
         <w:jc w:val="center"/>
       </w:pPr>
-      <w:bookmarkStart w:id="155" w:name="_Ref267746329"/>
-      <w:bookmarkStart w:id="156" w:name="_Toc269312610"/>
+      <w:bookmarkStart w:id="150" w:name="_Ref267746329"/>
+      <w:bookmarkStart w:id="151" w:name="_Toc269559871"/>
       <w:r>
         <w:t xml:space="preserve">Figure </w:t>
       </w:r>
@@ -29814,22 +29808,22 @@
           <w:t>21</w:t>
         </w:r>
       </w:fldSimple>
-      <w:bookmarkEnd w:id="155"/>
+      <w:bookmarkEnd w:id="150"/>
       <w:r>
         <w:t>: Facets are determined in the ontology</w:t>
       </w:r>
-      <w:bookmarkEnd w:id="156"/>
+      <w:bookmarkEnd w:id="151"/>
     </w:p>
     <w:p>
       <w:pPr>
         <w:pStyle w:val="Heading2"/>
         <w:spacing w:line="360" w:lineRule="auto"/>
       </w:pPr>
-      <w:bookmarkStart w:id="157" w:name="_Toc269411829"/>
+      <w:bookmarkStart w:id="152" w:name="_Toc269411829"/>
       <w:r>
         <w:t>Conclusion</w:t>
       </w:r>
-      <w:bookmarkEnd w:id="157"/>
+      <w:bookmarkEnd w:id="152"/>
     </w:p>
     <w:p>
       <w:pPr>
@@ -29879,14 +29873,14 @@
           <w:rFonts w:cs="Times New Roman"/>
         </w:rPr>
       </w:pPr>
-      <w:bookmarkStart w:id="158" w:name="_Toc269411830"/>
+      <w:bookmarkStart w:id="153" w:name="_Toc269411830"/>
       <w:r>
         <w:rPr>
           <w:rFonts w:cs="Times New Roman"/>
         </w:rPr>
         <w:t>IMPLEMENTATION</w:t>
       </w:r>
-      <w:bookmarkEnd w:id="158"/>
+      <w:bookmarkEnd w:id="153"/>
     </w:p>
     <w:p>
       <w:pPr>
@@ -29930,11 +29924,11 @@
         <w:spacing w:line="360" w:lineRule="auto"/>
         <w:ind w:left="0" w:firstLine="0"/>
       </w:pPr>
-      <w:bookmarkStart w:id="159" w:name="_Toc269411831"/>
+      <w:bookmarkStart w:id="154" w:name="_Toc269411831"/>
       <w:r>
         <w:t>User Interface Implementation</w:t>
       </w:r>
-      <w:bookmarkEnd w:id="159"/>
+      <w:bookmarkEnd w:id="154"/>
     </w:p>
     <w:p>
       <w:pPr>
@@ -30020,11 +30014,11 @@
         <w:spacing w:line="360" w:lineRule="auto"/>
         <w:jc w:val="both"/>
       </w:pPr>
-      <w:bookmarkStart w:id="160" w:name="_Toc269411832"/>
+      <w:bookmarkStart w:id="155" w:name="_Toc269411832"/>
       <w:r>
         <w:t>Java</w:t>
       </w:r>
-      <w:bookmarkEnd w:id="160"/>
+      <w:bookmarkEnd w:id="155"/>
     </w:p>
     <w:p>
       <w:pPr>
@@ -30275,11 +30269,11 @@
         <w:pStyle w:val="Heading3"/>
         <w:spacing w:line="360" w:lineRule="auto"/>
       </w:pPr>
-      <w:bookmarkStart w:id="161" w:name="_Toc269411833"/>
+      <w:bookmarkStart w:id="156" w:name="_Toc269411833"/>
       <w:r>
         <w:t>Maven</w:t>
       </w:r>
-      <w:bookmarkEnd w:id="161"/>
+      <w:bookmarkEnd w:id="156"/>
     </w:p>
     <w:p>
       <w:pPr>
@@ -30439,11 +30433,11 @@
         <w:spacing w:line="360" w:lineRule="auto"/>
         <w:jc w:val="both"/>
       </w:pPr>
-      <w:bookmarkStart w:id="162" w:name="_Toc269411834"/>
+      <w:bookmarkStart w:id="157" w:name="_Toc269411834"/>
       <w:r>
         <w:t>OWL API</w:t>
       </w:r>
-      <w:bookmarkEnd w:id="162"/>
+      <w:bookmarkEnd w:id="157"/>
     </w:p>
     <w:p>
       <w:pPr>
@@ -30640,11 +30634,11 @@
         <w:spacing w:line="360" w:lineRule="auto"/>
         <w:jc w:val="both"/>
       </w:pPr>
-      <w:bookmarkStart w:id="163" w:name="_Toc269411835"/>
+      <w:bookmarkStart w:id="158" w:name="_Toc269411835"/>
       <w:r>
         <w:t>Using Ontology Annotations</w:t>
       </w:r>
-      <w:bookmarkEnd w:id="163"/>
+      <w:bookmarkEnd w:id="158"/>
     </w:p>
     <w:p>
       <w:pPr>
@@ -30755,20 +30749,9 @@
         <w:spacing w:line="360" w:lineRule="auto"/>
         <w:jc w:val="both"/>
       </w:pPr>
-      <w:proofErr w:type="gramStart"/>
-      <w:r>
-        <w:t xml:space="preserve">Annotations </w:t>
-      </w:r>
-      <w:r>
-        <w:t>have been used</w:t>
-      </w:r>
-      <w:r>
-        <w:t xml:space="preserve"> by the new finder</w:t>
-      </w:r>
-      <w:r>
-        <w:t xml:space="preserve"> to store configurations inside the ontology</w:t>
-      </w:r>
-      <w:proofErr w:type="gramEnd"/>
+      <w:r>
+        <w:t>The new finder uses the store configurations as annotations inside the ontology</w:t>
+      </w:r>
       <w:r>
         <w:t>.</w:t>
       </w:r>
@@ -30958,11 +30941,11 @@
         <w:spacing w:line="360" w:lineRule="auto"/>
         <w:jc w:val="both"/>
       </w:pPr>
-      <w:bookmarkStart w:id="164" w:name="_Toc269411836"/>
+      <w:bookmarkStart w:id="159" w:name="_Toc269411836"/>
       <w:r>
         <w:t>Iterative and Incremental Development</w:t>
       </w:r>
-      <w:bookmarkEnd w:id="164"/>
+      <w:bookmarkEnd w:id="159"/>
     </w:p>
     <w:p>
       <w:pPr>
@@ -31235,11 +31218,11 @@
         <w:spacing w:line="360" w:lineRule="auto"/>
         <w:jc w:val="both"/>
       </w:pPr>
-      <w:bookmarkStart w:id="165" w:name="_Toc269411837"/>
+      <w:bookmarkStart w:id="160" w:name="_Toc269411837"/>
       <w:r>
         <w:t>Upload Ontology to the Tool</w:t>
       </w:r>
-      <w:bookmarkEnd w:id="165"/>
+      <w:bookmarkEnd w:id="160"/>
     </w:p>
     <w:p>
       <w:pPr>
@@ -31506,8 +31489,8 @@
         <w:spacing w:line="360" w:lineRule="auto"/>
         <w:jc w:val="center"/>
       </w:pPr>
-      <w:bookmarkStart w:id="166" w:name="_Ref268628266"/>
-      <w:bookmarkStart w:id="167" w:name="_Toc269312611"/>
+      <w:bookmarkStart w:id="161" w:name="_Ref268628266"/>
+      <w:bookmarkStart w:id="162" w:name="_Toc269559872"/>
       <w:r>
         <w:t xml:space="preserve">Figure </w:t>
       </w:r>
@@ -31519,11 +31502,11 @@
           <w:t>22</w:t>
         </w:r>
       </w:fldSimple>
-      <w:bookmarkEnd w:id="166"/>
+      <w:bookmarkEnd w:id="161"/>
       <w:r>
         <w:t>: Tool's first run</w:t>
       </w:r>
-      <w:bookmarkEnd w:id="167"/>
+      <w:bookmarkEnd w:id="162"/>
     </w:p>
     <w:p/>
     <w:p>
@@ -31589,8 +31572,8 @@
         <w:spacing w:line="360" w:lineRule="auto"/>
         <w:jc w:val="center"/>
       </w:pPr>
-      <w:bookmarkStart w:id="168" w:name="_Ref268628476"/>
-      <w:bookmarkStart w:id="169" w:name="_Toc269312612"/>
+      <w:bookmarkStart w:id="163" w:name="_Ref268628476"/>
+      <w:bookmarkStart w:id="164" w:name="_Toc269559873"/>
       <w:r>
         <w:t xml:space="preserve">Figure </w:t>
       </w:r>
@@ -31602,7 +31585,7 @@
           <w:t>23</w:t>
         </w:r>
       </w:fldSimple>
-      <w:bookmarkEnd w:id="168"/>
+      <w:bookmarkEnd w:id="163"/>
       <w:r>
         <w:t xml:space="preserve">: Tool's </w:t>
       </w:r>
@@ -31614,7 +31597,7 @@
       <w:r>
         <w:t xml:space="preserve"> runs</w:t>
       </w:r>
-      <w:bookmarkEnd w:id="169"/>
+      <w:bookmarkEnd w:id="164"/>
     </w:p>
     <w:p>
       <w:pPr>
@@ -31636,11 +31619,11 @@
         <w:spacing w:line="360" w:lineRule="auto"/>
         <w:jc w:val="both"/>
       </w:pPr>
-      <w:bookmarkStart w:id="170" w:name="_Toc269411838"/>
+      <w:bookmarkStart w:id="165" w:name="_Toc269411838"/>
       <w:r>
         <w:t>The Tool run different Ontologies</w:t>
       </w:r>
-      <w:bookmarkEnd w:id="170"/>
+      <w:bookmarkEnd w:id="165"/>
     </w:p>
     <w:p>
       <w:pPr>
@@ -31900,42 +31883,13 @@
         <w:fldChar w:fldCharType="begin"/>
       </w:r>
       <w:r>
-        <w:instrText xml:space="preserve"> REF _Ref268697300 \h </w:instrText>
+        <w:instrText xml:space="preserve"> REF _Ref268697213 \h </w:instrText>
       </w:r>
       <w:r>
         <w:fldChar w:fldCharType="separate"/>
       </w:r>
       <w:r>
-        <w:rPr>
-          <w:b/>
-        </w:rPr>
-        <w:t xml:space="preserve">Error! Reference source not </w:t>
-      </w:r>
-      <w:proofErr w:type="spellStart"/>
-      <w:r>
-        <w:rPr>
-          <w:b/>
-        </w:rPr>
-        <w:t>found.</w:t>
-      </w:r>
-      <w:r>
-        <w:fldChar w:fldCharType="end"/>
-      </w:r>
-      <w:r>
-        <w:fldChar w:fldCharType="begin"/>
-      </w:r>
-      <w:r>
-        <w:instrText xml:space="preserve"> REF _Ref268697213 \h </w:instrText>
-      </w:r>
-      <w:r>
-        <w:fldChar w:fldCharType="separate"/>
-      </w:r>
-      <w:r>
-        <w:t>Figure</w:t>
-      </w:r>
-      <w:proofErr w:type="spellEnd"/>
-      <w:r>
-        <w:t xml:space="preserve"> </w:t>
+        <w:t xml:space="preserve">Figure </w:t>
       </w:r>
       <w:r>
         <w:rPr>
@@ -32033,8 +31987,8 @@
         <w:spacing w:line="360" w:lineRule="auto"/>
         <w:jc w:val="center"/>
       </w:pPr>
-      <w:bookmarkStart w:id="171" w:name="_Ref268696944"/>
-      <w:bookmarkStart w:id="172" w:name="_Toc269312613"/>
+      <w:bookmarkStart w:id="166" w:name="_Ref268696944"/>
+      <w:bookmarkStart w:id="167" w:name="_Toc269559874"/>
       <w:r>
         <w:t xml:space="preserve">Figure </w:t>
       </w:r>
@@ -32046,11 +32000,11 @@
           <w:t>24</w:t>
         </w:r>
       </w:fldSimple>
-      <w:bookmarkEnd w:id="171"/>
+      <w:bookmarkEnd w:id="166"/>
       <w:r>
         <w:t>: Sushi ontology ingredients</w:t>
       </w:r>
-      <w:bookmarkEnd w:id="172"/>
+      <w:bookmarkEnd w:id="167"/>
     </w:p>
     <w:p>
       <w:pPr>
@@ -32115,8 +32069,8 @@
         <w:spacing w:line="360" w:lineRule="auto"/>
         <w:jc w:val="center"/>
       </w:pPr>
-      <w:bookmarkStart w:id="173" w:name="_Ref268697213"/>
-      <w:bookmarkStart w:id="174" w:name="_Toc269312614"/>
+      <w:bookmarkStart w:id="168" w:name="_Ref268697213"/>
+      <w:bookmarkStart w:id="169" w:name="_Toc269559875"/>
       <w:r>
         <w:t xml:space="preserve">Figure </w:t>
       </w:r>
@@ -32128,11 +32082,11 @@
           <w:t>25</w:t>
         </w:r>
       </w:fldSimple>
-      <w:bookmarkEnd w:id="173"/>
+      <w:bookmarkEnd w:id="168"/>
       <w:r>
         <w:t>: Pizza ontology ingredients</w:t>
       </w:r>
-      <w:bookmarkEnd w:id="174"/>
+      <w:bookmarkEnd w:id="169"/>
     </w:p>
     <w:p>
       <w:pPr>
@@ -32154,11 +32108,11 @@
         <w:spacing w:line="360" w:lineRule="auto"/>
         <w:jc w:val="both"/>
       </w:pPr>
-      <w:bookmarkStart w:id="175" w:name="_Toc269411839"/>
+      <w:bookmarkStart w:id="170" w:name="_Toc269411839"/>
       <w:r>
         <w:t>Filter Ingredients</w:t>
       </w:r>
-      <w:bookmarkEnd w:id="175"/>
+      <w:bookmarkEnd w:id="170"/>
     </w:p>
     <w:p>
       <w:pPr>
@@ -32409,8 +32363,8 @@
         <w:spacing w:line="360" w:lineRule="auto"/>
         <w:jc w:val="center"/>
       </w:pPr>
-      <w:bookmarkStart w:id="176" w:name="_Ref268698127"/>
-      <w:bookmarkStart w:id="177" w:name="_Toc269312615"/>
+      <w:bookmarkStart w:id="171" w:name="_Ref268698127"/>
+      <w:bookmarkStart w:id="172" w:name="_Toc269559876"/>
       <w:r>
         <w:t xml:space="preserve">Figure </w:t>
       </w:r>
@@ -32422,7 +32376,7 @@
           <w:t>26</w:t>
         </w:r>
       </w:fldSimple>
-      <w:bookmarkEnd w:id="176"/>
+      <w:bookmarkEnd w:id="171"/>
       <w:r>
         <w:t xml:space="preserve">: </w:t>
       </w:r>
@@ -32438,7 +32392,7 @@
       <w:r>
         <w:t>ilters</w:t>
       </w:r>
-      <w:bookmarkEnd w:id="177"/>
+      <w:bookmarkEnd w:id="172"/>
     </w:p>
     <w:p>
       <w:pPr>
@@ -32446,11 +32400,11 @@
         <w:spacing w:line="360" w:lineRule="auto"/>
         <w:jc w:val="both"/>
       </w:pPr>
-      <w:bookmarkStart w:id="178" w:name="_Toc269411840"/>
+      <w:bookmarkStart w:id="173" w:name="_Toc269411840"/>
       <w:r>
         <w:t>Filter the Search Result</w:t>
       </w:r>
-      <w:bookmarkEnd w:id="178"/>
+      <w:bookmarkEnd w:id="173"/>
     </w:p>
     <w:p>
       <w:pPr>
@@ -32697,8 +32651,8 @@
         <w:pStyle w:val="Caption"/>
         <w:jc w:val="center"/>
       </w:pPr>
-      <w:bookmarkStart w:id="179" w:name="_Ref268708326"/>
-      <w:bookmarkStart w:id="180" w:name="_Toc269312616"/>
+      <w:bookmarkStart w:id="174" w:name="_Ref268708326"/>
+      <w:bookmarkStart w:id="175" w:name="_Toc269559877"/>
       <w:r>
         <w:t xml:space="preserve">Figure </w:t>
       </w:r>
@@ -32710,11 +32664,11 @@
           <w:t>27</w:t>
         </w:r>
       </w:fldSimple>
-      <w:bookmarkEnd w:id="179"/>
+      <w:bookmarkEnd w:id="174"/>
       <w:r>
         <w:t>: No facet is specified</w:t>
       </w:r>
-      <w:bookmarkEnd w:id="180"/>
+      <w:bookmarkEnd w:id="175"/>
     </w:p>
     <w:p>
       <w:pPr>
@@ -32778,9 +32732,9 @@
         <w:pStyle w:val="Caption"/>
         <w:jc w:val="center"/>
       </w:pPr>
-      <w:bookmarkStart w:id="181" w:name="_Ref268709716"/>
-      <w:bookmarkStart w:id="182" w:name="_Ref268709688"/>
-      <w:bookmarkStart w:id="183" w:name="_Toc269312617"/>
+      <w:bookmarkStart w:id="176" w:name="_Ref268709716"/>
+      <w:bookmarkStart w:id="177" w:name="_Ref268709688"/>
+      <w:bookmarkStart w:id="178" w:name="_Toc269559878"/>
       <w:r>
         <w:t xml:space="preserve">Figure </w:t>
       </w:r>
@@ -32792,15 +32746,15 @@
           <w:t>28</w:t>
         </w:r>
       </w:fldSimple>
-      <w:bookmarkEnd w:id="181"/>
+      <w:bookmarkEnd w:id="176"/>
       <w:r>
         <w:t>: Spicy face</w:t>
       </w:r>
-      <w:bookmarkEnd w:id="182"/>
+      <w:bookmarkEnd w:id="177"/>
       <w:r>
         <w:t>t</w:t>
       </w:r>
-      <w:bookmarkEnd w:id="183"/>
+      <w:bookmarkEnd w:id="178"/>
     </w:p>
     <w:p>
       <w:pPr>
@@ -32808,11 +32762,11 @@
         <w:spacing w:line="360" w:lineRule="auto"/>
         <w:jc w:val="both"/>
       </w:pPr>
-      <w:bookmarkStart w:id="184" w:name="_Toc269411841"/>
+      <w:bookmarkStart w:id="179" w:name="_Toc269411841"/>
       <w:r>
         <w:t>Display and Switch Between languages</w:t>
       </w:r>
-      <w:bookmarkEnd w:id="184"/>
+      <w:bookmarkEnd w:id="179"/>
     </w:p>
     <w:p>
       <w:pPr>
@@ -33011,8 +32965,8 @@
         <w:spacing w:line="360" w:lineRule="auto"/>
         <w:jc w:val="center"/>
       </w:pPr>
-      <w:bookmarkStart w:id="185" w:name="_Ref268766151"/>
-      <w:bookmarkStart w:id="186" w:name="_Toc269312618"/>
+      <w:bookmarkStart w:id="180" w:name="_Ref268766151"/>
+      <w:bookmarkStart w:id="181" w:name="_Toc269559879"/>
       <w:r>
         <w:t xml:space="preserve">Figure </w:t>
       </w:r>
@@ -33024,11 +32978,11 @@
           <w:t>29</w:t>
         </w:r>
       </w:fldSimple>
-      <w:bookmarkEnd w:id="185"/>
+      <w:bookmarkEnd w:id="180"/>
       <w:r>
         <w:t>: Shown available languages in the ontology</w:t>
       </w:r>
-      <w:bookmarkEnd w:id="186"/>
+      <w:bookmarkEnd w:id="181"/>
     </w:p>
     <w:p/>
     <w:p>
@@ -33093,8 +33047,8 @@
         <w:spacing w:line="360" w:lineRule="auto"/>
         <w:jc w:val="center"/>
       </w:pPr>
-      <w:bookmarkStart w:id="187" w:name="_Ref268767572"/>
-      <w:bookmarkStart w:id="188" w:name="_Toc269312619"/>
+      <w:bookmarkStart w:id="182" w:name="_Ref268767572"/>
+      <w:bookmarkStart w:id="183" w:name="_Toc269559880"/>
       <w:r>
         <w:t xml:space="preserve">Figure </w:t>
       </w:r>
@@ -33106,7 +33060,7 @@
           <w:t>30</w:t>
         </w:r>
       </w:fldSimple>
-      <w:bookmarkEnd w:id="187"/>
+      <w:bookmarkEnd w:id="182"/>
       <w:r>
         <w:t xml:space="preserve">: View </w:t>
       </w:r>
@@ -33118,7 +33072,7 @@
       <w:r>
         <w:t xml:space="preserve"> selecting French language</w:t>
       </w:r>
-      <w:bookmarkEnd w:id="188"/>
+      <w:bookmarkEnd w:id="183"/>
     </w:p>
     <w:p>
       <w:pPr>
@@ -33126,14 +33080,14 @@
         <w:spacing w:line="360" w:lineRule="auto"/>
         <w:jc w:val="both"/>
       </w:pPr>
-      <w:bookmarkStart w:id="189" w:name="_Toc269411842"/>
+      <w:bookmarkStart w:id="184" w:name="_Toc269411842"/>
       <w:r>
         <w:t>M</w:t>
       </w:r>
       <w:r>
         <w:t>iscellaneous</w:t>
       </w:r>
-      <w:bookmarkEnd w:id="189"/>
+      <w:bookmarkEnd w:id="184"/>
     </w:p>
     <w:p>
       <w:pPr>
@@ -33388,8 +33342,8 @@
         <w:spacing w:line="360" w:lineRule="auto"/>
         <w:jc w:val="center"/>
       </w:pPr>
-      <w:bookmarkStart w:id="190" w:name="_Ref268781288"/>
-      <w:bookmarkStart w:id="191" w:name="_Toc269312620"/>
+      <w:bookmarkStart w:id="185" w:name="_Ref268781288"/>
+      <w:bookmarkStart w:id="186" w:name="_Toc269559881"/>
       <w:r>
         <w:t xml:space="preserve">Figure </w:t>
       </w:r>
@@ -33401,11 +33355,11 @@
           <w:t>31</w:t>
         </w:r>
       </w:fldSimple>
-      <w:bookmarkEnd w:id="190"/>
+      <w:bookmarkEnd w:id="185"/>
       <w:r>
         <w:t>: List view</w:t>
       </w:r>
-      <w:bookmarkEnd w:id="191"/>
+      <w:bookmarkEnd w:id="186"/>
     </w:p>
     <w:p>
       <w:pPr>
@@ -33573,8 +33527,8 @@
         <w:spacing w:line="360" w:lineRule="auto"/>
         <w:jc w:val="center"/>
       </w:pPr>
-      <w:bookmarkStart w:id="192" w:name="_Ref268783775"/>
-      <w:bookmarkStart w:id="193" w:name="_Toc269312621"/>
+      <w:bookmarkStart w:id="187" w:name="_Ref268783775"/>
+      <w:bookmarkStart w:id="188" w:name="_Toc269559882"/>
       <w:r>
         <w:t xml:space="preserve">Figure </w:t>
       </w:r>
@@ -33586,11 +33540,11 @@
           <w:t>32</w:t>
         </w:r>
       </w:fldSimple>
-      <w:bookmarkEnd w:id="192"/>
+      <w:bookmarkEnd w:id="187"/>
       <w:r>
         <w:t>: Change labels' &amp; buttons' text</w:t>
       </w:r>
-      <w:bookmarkEnd w:id="193"/>
+      <w:bookmarkEnd w:id="188"/>
     </w:p>
     <w:p>
       <w:pPr>
@@ -33598,11 +33552,11 @@
         <w:spacing w:line="360" w:lineRule="auto"/>
         <w:jc w:val="both"/>
       </w:pPr>
-      <w:bookmarkStart w:id="194" w:name="_Toc269411843"/>
+      <w:bookmarkStart w:id="189" w:name="_Toc269411843"/>
       <w:r>
         <w:t>Limitations</w:t>
       </w:r>
-      <w:bookmarkEnd w:id="194"/>
+      <w:bookmarkEnd w:id="189"/>
     </w:p>
     <w:p>
       <w:pPr>
@@ -33705,7 +33659,7 @@
       <w:pPr>
         <w:keepNext/>
         <w:spacing w:after="120"/>
-        <w:jc w:val="center"/>
+        <w:jc w:val="both"/>
       </w:pPr>
       <w:r>
         <w:t xml:space="preserve">At the beginning of the project, it seemed perfect to use annotations to drive the UI and its functionalities. </w:t>
@@ -33807,114 +33761,67 @@
         <w:t xml:space="preserve"> OWL 2 specifications</w:t>
       </w:r>
       <w:r>
+        <w:t xml:space="preserve"> in </w:t>
+      </w:r>
+      <w:r>
+        <w:fldChar w:fldCharType="begin"/>
+      </w:r>
+      <w:r>
+        <w:instrText xml:space="preserve"> REF _Ref268810612 \h </w:instrText>
+      </w:r>
+      <w:r>
+        <w:fldChar w:fldCharType="separate"/>
+      </w:r>
+      <w:r>
+        <w:t xml:space="preserve">Figure </w:t>
+      </w:r>
+      <w:r>
+        <w:rPr>
+          <w:noProof/>
+        </w:rPr>
+        <w:t>33</w:t>
+      </w:r>
+      <w:r>
+        <w:t xml:space="preserve">: Annotations of IRIs and Anonymous Individuals in OWL 2 </w:t>
+      </w:r>
+      <w:r>
+        <w:rPr>
+          <w:noProof/>
+        </w:rPr>
+        <w:t>[24]</w:t>
+      </w:r>
+      <w:r>
+        <w:fldChar w:fldCharType="end"/>
+      </w:r>
+      <w:r>
+        <w:t>.</w:t>
+      </w:r>
+      <w:r>
         <w:t xml:space="preserve"> </w:t>
       </w:r>
       <w:r>
-        <w:fldChar w:fldCharType="begin"/>
-      </w:r>
-      <w:r>
-        <w:instrText xml:space="preserve"> REF _Ref268810612 \h </w:instrText>
-      </w:r>
-      <w:r>
-        <w:fldChar w:fldCharType="separate"/>
-      </w:r>
-      <w:r>
-        <w:rPr>
-          <w:noProof/>
-        </w:rPr>
-        <w:drawing>
-          <wp:inline distT="0" distB="0" distL="0" distR="0" wp14:anchorId="1EC06D14" wp14:editId="09658B19">
-            <wp:extent cx="5270500" cy="3338195"/>
-            <wp:effectExtent l="25400" t="25400" r="38100" b="14605"/>
-            <wp:docPr id="1" name="Picture 1"/>
-            <wp:cNvGraphicFramePr>
-              <a:graphicFrameLocks xmlns:a="http://schemas.openxmlformats.org/drawingml/2006/main" noChangeAspect="1"/>
-            </wp:cNvGraphicFramePr>
-            <a:graphic xmlns:a="http://schemas.openxmlformats.org/drawingml/2006/main">
-              <a:graphicData uri="http://schemas.openxmlformats.org/drawingml/2006/picture">
-                <pic:pic xmlns:pic="http://schemas.openxmlformats.org/drawingml/2006/picture">
-                  <pic:nvPicPr>
-                    <pic:cNvPr id="0" name="Annotations of Ontologies and Axioms in OWL 2 .png"/>
-                    <pic:cNvPicPr/>
-                  </pic:nvPicPr>
-                  <pic:blipFill>
-                    <a:blip r:embed="rId45">
-                      <a:extLst>
-                        <a:ext uri="{28A0092B-C50C-407E-A947-70E740481C1C}">
-                          <a14:useLocalDpi xmlns:a14="http://schemas.microsoft.com/office/drawing/2010/main" val="0"/>
-                        </a:ext>
-                      </a:extLst>
-                    </a:blip>
-                    <a:stretch>
-                      <a:fillRect/>
-                    </a:stretch>
-                  </pic:blipFill>
-                  <pic:spPr>
-                    <a:xfrm>
-                      <a:off x="0" y="0"/>
-                      <a:ext cx="5270500" cy="3338195"/>
-                    </a:xfrm>
-                    <a:prstGeom prst="rect">
-                      <a:avLst/>
-                    </a:prstGeom>
-                    <a:ln>
-                      <a:solidFill>
-                        <a:srgbClr val="000000"/>
-                      </a:solidFill>
-                    </a:ln>
-                  </pic:spPr>
-                </pic:pic>
-              </a:graphicData>
-            </a:graphic>
-          </wp:inline>
-        </w:drawing>
-      </w:r>
-    </w:p>
-    <w:p>
-      <w:pPr>
-        <w:spacing w:line="360" w:lineRule="auto"/>
-        <w:jc w:val="both"/>
-      </w:pPr>
-      <w:r>
-        <w:t xml:space="preserve">Figure </w:t>
-      </w:r>
-      <w:r>
-        <w:rPr>
-          <w:noProof/>
-        </w:rPr>
-        <w:t>33</w:t>
-      </w:r>
-      <w:r>
-        <w:t xml:space="preserve">: Annotations of IRIs and Anonymous Individuals in OWL 2 </w:t>
-      </w:r>
-      <w:r>
-        <w:rPr>
-          <w:noProof/>
-        </w:rPr>
-        <w:t>[24]</w:t>
-      </w:r>
-      <w:r>
-        <w:fldChar w:fldCharType="end"/>
+        <w:t>As a result of this</w:t>
+      </w:r>
+      <w:r>
+        <w:t xml:space="preserve"> limitation, </w:t>
+      </w:r>
+      <w:r>
+        <w:t>user sees</w:t>
+      </w:r>
+      <w:r>
+        <w:t xml:space="preserve"> the filter as filter</w:t>
+      </w:r>
+      <w:r>
+        <w:t xml:space="preserve"> option</w:t>
+      </w:r>
+      <w:r>
+        <w:t xml:space="preserve"> and as a class</w:t>
+      </w:r>
+      <w:r>
+        <w:t xml:space="preserve"> in the ingredients hierarchy</w:t>
       </w:r>
       <w:r>
         <w:t>.</w:t>
-      </w:r>
-      <w:r>
-        <w:t xml:space="preserve"> </w:t>
-      </w:r>
-      <w:r>
-        <w:t>As a result of this</w:t>
-      </w:r>
-      <w:r>
-        <w:t xml:space="preserve"> limitation, </w:t>
-      </w:r>
-      <w:proofErr w:type="gramStart"/>
-      <w:r>
-        <w:t>user see</w:t>
-      </w:r>
-      <w:proofErr w:type="gramEnd"/>
-      <w:r>
-        <w:t xml:space="preserve"> the filter as filter and as a class.</w:t>
       </w:r>
     </w:p>
     <w:p>
@@ -33923,7 +33830,7 @@
         <w:spacing w:after="120"/>
         <w:jc w:val="center"/>
       </w:pPr>
-      <w:bookmarkStart w:id="195" w:name="_Ref268810612"/>
+      <w:bookmarkStart w:id="190" w:name="_Ref268810612"/>
       <w:r>
         <w:rPr>
           <w:noProof/>
@@ -33982,7 +33889,7 @@
         <w:spacing w:line="360" w:lineRule="auto"/>
         <w:jc w:val="center"/>
       </w:pPr>
-      <w:bookmarkStart w:id="196" w:name="_Toc269312622"/>
+      <w:bookmarkStart w:id="191" w:name="_Toc269559883"/>
       <w:r>
         <w:t xml:space="preserve">Figure </w:t>
       </w:r>
@@ -34015,11 +33922,11 @@
         </w:rPr>
         <w:t>[24]</w:t>
       </w:r>
-      <w:bookmarkEnd w:id="196"/>
+      <w:bookmarkEnd w:id="191"/>
       <w:r>
         <w:fldChar w:fldCharType="end"/>
       </w:r>
-      <w:bookmarkEnd w:id="195"/>
+      <w:bookmarkEnd w:id="190"/>
     </w:p>
     <w:p>
       <w:pPr>
@@ -34027,11 +33934,11 @@
         <w:spacing w:line="360" w:lineRule="auto"/>
         <w:jc w:val="both"/>
       </w:pPr>
-      <w:bookmarkStart w:id="197" w:name="_Toc269411844"/>
+      <w:bookmarkStart w:id="192" w:name="_Toc269411844"/>
       <w:r>
         <w:t>Conclusion</w:t>
       </w:r>
-      <w:bookmarkEnd w:id="197"/>
+      <w:bookmarkEnd w:id="192"/>
     </w:p>
     <w:p>
       <w:pPr>
@@ -34099,14 +34006,14 @@
           <w:rFonts w:cs="Times New Roman"/>
         </w:rPr>
       </w:pPr>
-      <w:bookmarkStart w:id="198" w:name="_Toc269411845"/>
+      <w:bookmarkStart w:id="193" w:name="_Toc269411845"/>
       <w:r>
         <w:rPr>
           <w:rFonts w:cs="Times New Roman"/>
         </w:rPr>
         <w:t>EVALUATION AND CRITICAL ANALYSIS</w:t>
       </w:r>
-      <w:bookmarkEnd w:id="198"/>
+      <w:bookmarkEnd w:id="193"/>
     </w:p>
     <w:p>
       <w:pPr>
@@ -34135,11 +34042,11 @@
         <w:spacing w:line="360" w:lineRule="auto"/>
         <w:jc w:val="both"/>
       </w:pPr>
-      <w:bookmarkStart w:id="199" w:name="_Toc269411846"/>
+      <w:bookmarkStart w:id="194" w:name="_Toc269411846"/>
       <w:r>
         <w:t>Survey</w:t>
       </w:r>
-      <w:bookmarkEnd w:id="199"/>
+      <w:bookmarkEnd w:id="194"/>
     </w:p>
     <w:p>
       <w:pPr>
@@ -34293,16 +34200,16 @@
           <w:rFonts w:cs="Times New Roman"/>
         </w:rPr>
       </w:pPr>
-      <w:bookmarkStart w:id="200" w:name="_Ref269221162"/>
-      <w:bookmarkStart w:id="201" w:name="_Toc269411847"/>
+      <w:bookmarkStart w:id="195" w:name="_Ref269221162"/>
+      <w:bookmarkStart w:id="196" w:name="_Toc269411847"/>
       <w:r>
         <w:rPr>
           <w:rFonts w:cs="Times New Roman"/>
         </w:rPr>
         <w:t>Questions</w:t>
       </w:r>
-      <w:bookmarkEnd w:id="200"/>
-      <w:bookmarkEnd w:id="201"/>
+      <w:bookmarkEnd w:id="195"/>
+      <w:bookmarkEnd w:id="196"/>
     </w:p>
     <w:p>
       <w:pPr>
@@ -34731,8 +34638,8 @@
         <w:pStyle w:val="Caption"/>
         <w:spacing w:line="360" w:lineRule="auto"/>
       </w:pPr>
-      <w:bookmarkStart w:id="202" w:name="_Ref268971699"/>
-      <w:bookmarkStart w:id="203" w:name="_Toc269312574"/>
+      <w:bookmarkStart w:id="197" w:name="_Ref268971699"/>
+      <w:bookmarkStart w:id="198" w:name="_Toc269312574"/>
       <w:r>
         <w:t xml:space="preserve">Table </w:t>
       </w:r>
@@ -34744,11 +34651,11 @@
           <w:t>10</w:t>
         </w:r>
       </w:fldSimple>
-      <w:bookmarkEnd w:id="202"/>
+      <w:bookmarkEnd w:id="197"/>
       <w:r>
         <w:t>: Configuration questions</w:t>
       </w:r>
-      <w:bookmarkEnd w:id="203"/>
+      <w:bookmarkEnd w:id="198"/>
     </w:p>
     <w:tbl>
       <w:tblPr>
@@ -35184,7 +35091,7 @@
         <w:pStyle w:val="Caption"/>
         <w:spacing w:line="360" w:lineRule="auto"/>
       </w:pPr>
-      <w:bookmarkStart w:id="204" w:name="_Toc269312575"/>
+      <w:bookmarkStart w:id="199" w:name="_Toc269312575"/>
       <w:r>
         <w:t xml:space="preserve">Table </w:t>
       </w:r>
@@ -35199,7 +35106,7 @@
       <w:r>
         <w:t>: Views questions</w:t>
       </w:r>
-      <w:bookmarkEnd w:id="204"/>
+      <w:bookmarkEnd w:id="199"/>
     </w:p>
     <w:tbl>
       <w:tblPr>
@@ -35749,7 +35656,7 @@
         <w:pStyle w:val="Caption"/>
         <w:spacing w:line="360" w:lineRule="auto"/>
       </w:pPr>
-      <w:bookmarkStart w:id="205" w:name="_Toc269312576"/>
+      <w:bookmarkStart w:id="200" w:name="_Toc269312576"/>
       <w:r>
         <w:t xml:space="preserve">Table </w:t>
       </w:r>
@@ -35764,7 +35671,7 @@
       <w:r>
         <w:t>: Tree filtering questions</w:t>
       </w:r>
-      <w:bookmarkEnd w:id="205"/>
+      <w:bookmarkEnd w:id="200"/>
     </w:p>
     <w:tbl>
       <w:tblPr>
@@ -36219,7 +36126,7 @@
         <w:pStyle w:val="Caption"/>
         <w:spacing w:line="360" w:lineRule="auto"/>
       </w:pPr>
-      <w:bookmarkStart w:id="206" w:name="_Toc269312577"/>
+      <w:bookmarkStart w:id="201" w:name="_Toc269312577"/>
       <w:r>
         <w:t xml:space="preserve">Table </w:t>
       </w:r>
@@ -36234,7 +36141,7 @@
       <w:r>
         <w:t>: List filtering questions</w:t>
       </w:r>
-      <w:bookmarkEnd w:id="206"/>
+      <w:bookmarkEnd w:id="201"/>
     </w:p>
     <w:tbl>
       <w:tblPr>
@@ -36705,7 +36612,7 @@
         <w:pStyle w:val="Caption"/>
         <w:spacing w:line="360" w:lineRule="auto"/>
       </w:pPr>
-      <w:bookmarkStart w:id="207" w:name="_Toc269312578"/>
+      <w:bookmarkStart w:id="202" w:name="_Toc269312578"/>
       <w:r>
         <w:t xml:space="preserve">Table </w:t>
       </w:r>
@@ -36720,7 +36627,7 @@
       <w:r>
         <w:t>: Used language in the ontology questions</w:t>
       </w:r>
-      <w:bookmarkEnd w:id="207"/>
+      <w:bookmarkEnd w:id="202"/>
     </w:p>
     <w:tbl>
       <w:tblPr>
@@ -37151,7 +37058,7 @@
         <w:pStyle w:val="Caption"/>
         <w:spacing w:line="360" w:lineRule="auto"/>
       </w:pPr>
-      <w:bookmarkStart w:id="208" w:name="_Toc269312579"/>
+      <w:bookmarkStart w:id="203" w:name="_Toc269312579"/>
       <w:r>
         <w:t xml:space="preserve">Table </w:t>
       </w:r>
@@ -37166,7 +37073,7 @@
       <w:r>
         <w:t>: Facets questions</w:t>
       </w:r>
-      <w:bookmarkEnd w:id="208"/>
+      <w:bookmarkEnd w:id="203"/>
     </w:p>
     <w:tbl>
       <w:tblPr>
@@ -37408,8 +37315,8 @@
         <w:pStyle w:val="Caption"/>
         <w:spacing w:line="360" w:lineRule="auto"/>
       </w:pPr>
-      <w:bookmarkStart w:id="209" w:name="_Ref268971718"/>
-      <w:bookmarkStart w:id="210" w:name="_Toc269312580"/>
+      <w:bookmarkStart w:id="204" w:name="_Ref268971718"/>
+      <w:bookmarkStart w:id="205" w:name="_Toc269312580"/>
       <w:r>
         <w:t xml:space="preserve">Table </w:t>
       </w:r>
@@ -37421,11 +37328,11 @@
           <w:t>16</w:t>
         </w:r>
       </w:fldSimple>
-      <w:bookmarkEnd w:id="209"/>
+      <w:bookmarkEnd w:id="204"/>
       <w:r>
         <w:t>: Instructions question</w:t>
       </w:r>
-      <w:bookmarkEnd w:id="210"/>
+      <w:bookmarkEnd w:id="205"/>
     </w:p>
     <w:tbl>
       <w:tblPr>
@@ -37663,8 +37570,8 @@
         <w:pStyle w:val="Caption"/>
         <w:spacing w:line="360" w:lineRule="auto"/>
       </w:pPr>
-      <w:bookmarkStart w:id="211" w:name="_Ref268971971"/>
-      <w:bookmarkStart w:id="212" w:name="_Toc269312581"/>
+      <w:bookmarkStart w:id="206" w:name="_Ref268971971"/>
+      <w:bookmarkStart w:id="207" w:name="_Toc269312581"/>
       <w:r>
         <w:t xml:space="preserve">Table </w:t>
       </w:r>
@@ -37676,11 +37583,11 @@
           <w:t>17</w:t>
         </w:r>
       </w:fldSimple>
-      <w:bookmarkEnd w:id="211"/>
+      <w:bookmarkEnd w:id="206"/>
       <w:r>
         <w:t>: Comment question</w:t>
       </w:r>
-      <w:bookmarkEnd w:id="212"/>
+      <w:bookmarkEnd w:id="207"/>
     </w:p>
     <w:p>
       <w:pPr>
@@ -37799,14 +37706,14 @@
           <w:rFonts w:cs="Times New Roman"/>
         </w:rPr>
       </w:pPr>
-      <w:bookmarkStart w:id="213" w:name="_Toc269411848"/>
+      <w:bookmarkStart w:id="208" w:name="_Toc269411848"/>
       <w:r>
         <w:rPr>
           <w:rFonts w:cs="Times New Roman"/>
         </w:rPr>
         <w:t>Participants</w:t>
       </w:r>
-      <w:bookmarkEnd w:id="213"/>
+      <w:bookmarkEnd w:id="208"/>
     </w:p>
     <w:p>
       <w:pPr>
@@ -37959,14 +37866,14 @@
           <w:rFonts w:cs="Times New Roman"/>
         </w:rPr>
       </w:pPr>
-      <w:bookmarkStart w:id="214" w:name="_Toc269411849"/>
+      <w:bookmarkStart w:id="209" w:name="_Toc269411849"/>
       <w:r>
         <w:rPr>
           <w:rFonts w:cs="Times New Roman"/>
         </w:rPr>
         <w:t>Results</w:t>
       </w:r>
-      <w:bookmarkEnd w:id="214"/>
+      <w:bookmarkEnd w:id="209"/>
     </w:p>
     <w:p>
       <w:pPr>
@@ -38224,8 +38131,8 @@
         <w:spacing w:line="360" w:lineRule="auto"/>
         <w:jc w:val="center"/>
       </w:pPr>
-      <w:bookmarkStart w:id="215" w:name="_Ref269221492"/>
-      <w:bookmarkStart w:id="216" w:name="_Toc269312623"/>
+      <w:bookmarkStart w:id="210" w:name="_Ref269221492"/>
+      <w:bookmarkStart w:id="211" w:name="_Toc269559884"/>
       <w:r>
         <w:t xml:space="preserve">Figure </w:t>
       </w:r>
@@ -38237,7 +38144,7 @@
           <w:t>34</w:t>
         </w:r>
       </w:fldSimple>
-      <w:bookmarkEnd w:id="215"/>
+      <w:bookmarkEnd w:id="210"/>
       <w:r>
         <w:t>: Result c</w:t>
       </w:r>
@@ -38271,7 +38178,7 @@
         </w:rPr>
         <w:t>[26]</w:t>
       </w:r>
-      <w:bookmarkEnd w:id="216"/>
+      <w:bookmarkEnd w:id="211"/>
       <w:r>
         <w:fldChar w:fldCharType="end"/>
       </w:r>
@@ -38334,8 +38241,8 @@
         <w:pStyle w:val="Caption"/>
         <w:jc w:val="center"/>
       </w:pPr>
-      <w:bookmarkStart w:id="217" w:name="_Ref269230809"/>
-      <w:bookmarkStart w:id="218" w:name="_Toc269312582"/>
+      <w:bookmarkStart w:id="212" w:name="_Ref269230809"/>
+      <w:bookmarkStart w:id="213" w:name="_Toc269312582"/>
       <w:r>
         <w:t xml:space="preserve">Table </w:t>
       </w:r>
@@ -38347,7 +38254,7 @@
           <w:t>18</w:t>
         </w:r>
       </w:fldSimple>
-      <w:bookmarkEnd w:id="217"/>
+      <w:bookmarkEnd w:id="212"/>
       <w:r>
         <w:t xml:space="preserve">: Result data table for configuration section </w:t>
       </w:r>
@@ -38366,7 +38273,7 @@
         </w:rPr>
         <w:t>[26]</w:t>
       </w:r>
-      <w:bookmarkEnd w:id="218"/>
+      <w:bookmarkEnd w:id="213"/>
       <w:r>
         <w:fldChar w:fldCharType="end"/>
       </w:r>
@@ -38555,8 +38462,8 @@
         <w:pStyle w:val="Caption"/>
         <w:jc w:val="center"/>
       </w:pPr>
-      <w:bookmarkStart w:id="219" w:name="_Ref269231250"/>
-      <w:bookmarkStart w:id="220" w:name="_Toc269312624"/>
+      <w:bookmarkStart w:id="214" w:name="_Ref269231250"/>
+      <w:bookmarkStart w:id="215" w:name="_Toc269559885"/>
       <w:r>
         <w:t xml:space="preserve">Figure </w:t>
       </w:r>
@@ -38568,7 +38475,7 @@
           <w:t>35</w:t>
         </w:r>
       </w:fldSimple>
-      <w:bookmarkEnd w:id="219"/>
+      <w:bookmarkEnd w:id="214"/>
       <w:r>
         <w:t xml:space="preserve">: Result chart for views section </w:t>
       </w:r>
@@ -38587,7 +38494,7 @@
         </w:rPr>
         <w:t>[26]</w:t>
       </w:r>
-      <w:bookmarkEnd w:id="220"/>
+      <w:bookmarkEnd w:id="215"/>
       <w:r>
         <w:fldChar w:fldCharType="end"/>
       </w:r>
@@ -38650,8 +38557,8 @@
         <w:pStyle w:val="Caption"/>
         <w:jc w:val="center"/>
       </w:pPr>
-      <w:bookmarkStart w:id="221" w:name="_Ref269230831"/>
-      <w:bookmarkStart w:id="222" w:name="_Toc269312583"/>
+      <w:bookmarkStart w:id="216" w:name="_Ref269230831"/>
+      <w:bookmarkStart w:id="217" w:name="_Toc269312583"/>
       <w:r>
         <w:t xml:space="preserve">Table </w:t>
       </w:r>
@@ -38663,7 +38570,7 @@
           <w:t>19</w:t>
         </w:r>
       </w:fldSimple>
-      <w:bookmarkEnd w:id="221"/>
+      <w:bookmarkEnd w:id="216"/>
       <w:r>
         <w:t xml:space="preserve">: Result data table for views section </w:t>
       </w:r>
@@ -38682,7 +38589,7 @@
         </w:rPr>
         <w:t>[26]</w:t>
       </w:r>
-      <w:bookmarkEnd w:id="222"/>
+      <w:bookmarkEnd w:id="217"/>
       <w:r>
         <w:fldChar w:fldCharType="end"/>
       </w:r>
@@ -38826,8 +38733,8 @@
         <w:pStyle w:val="Caption"/>
         <w:jc w:val="center"/>
       </w:pPr>
-      <w:bookmarkStart w:id="223" w:name="_Ref269231233"/>
-      <w:bookmarkStart w:id="224" w:name="_Toc269312625"/>
+      <w:bookmarkStart w:id="218" w:name="_Ref269231233"/>
+      <w:bookmarkStart w:id="219" w:name="_Toc269559886"/>
       <w:r>
         <w:t xml:space="preserve">Figure </w:t>
       </w:r>
@@ -38839,7 +38746,7 @@
           <w:t>36</w:t>
         </w:r>
       </w:fldSimple>
-      <w:bookmarkEnd w:id="223"/>
+      <w:bookmarkEnd w:id="218"/>
       <w:r>
         <w:t>: Result chart for tree filt</w:t>
       </w:r>
@@ -38867,7 +38774,7 @@
         </w:rPr>
         <w:t>[26]</w:t>
       </w:r>
-      <w:bookmarkEnd w:id="224"/>
+      <w:bookmarkEnd w:id="219"/>
       <w:r>
         <w:fldChar w:fldCharType="end"/>
       </w:r>
@@ -38930,8 +38837,8 @@
         <w:pStyle w:val="Caption"/>
         <w:jc w:val="center"/>
       </w:pPr>
-      <w:bookmarkStart w:id="225" w:name="_Ref269230852"/>
-      <w:bookmarkStart w:id="226" w:name="_Toc269312584"/>
+      <w:bookmarkStart w:id="220" w:name="_Ref269230852"/>
+      <w:bookmarkStart w:id="221" w:name="_Toc269312584"/>
       <w:r>
         <w:t xml:space="preserve">Table </w:t>
       </w:r>
@@ -38943,7 +38850,7 @@
           <w:t>20</w:t>
         </w:r>
       </w:fldSimple>
-      <w:bookmarkEnd w:id="225"/>
+      <w:bookmarkEnd w:id="220"/>
       <w:r>
         <w:t xml:space="preserve">: Result data table for tree filtering section </w:t>
       </w:r>
@@ -38962,7 +38869,7 @@
         </w:rPr>
         <w:t>[26]</w:t>
       </w:r>
-      <w:bookmarkEnd w:id="226"/>
+      <w:bookmarkEnd w:id="221"/>
       <w:r>
         <w:fldChar w:fldCharType="end"/>
       </w:r>
@@ -39130,8 +39037,8 @@
         <w:pStyle w:val="Caption"/>
         <w:jc w:val="center"/>
       </w:pPr>
-      <w:bookmarkStart w:id="227" w:name="_Ref269231279"/>
-      <w:bookmarkStart w:id="228" w:name="_Toc269312626"/>
+      <w:bookmarkStart w:id="222" w:name="_Ref269231279"/>
+      <w:bookmarkStart w:id="223" w:name="_Toc269559887"/>
       <w:r>
         <w:t xml:space="preserve">Figure </w:t>
       </w:r>
@@ -39143,7 +39050,7 @@
           <w:t>37</w:t>
         </w:r>
       </w:fldSimple>
-      <w:bookmarkEnd w:id="227"/>
+      <w:bookmarkEnd w:id="222"/>
       <w:r>
         <w:t xml:space="preserve">: Result chart for list filtering section </w:t>
       </w:r>
@@ -39162,7 +39069,7 @@
         </w:rPr>
         <w:t>[26]</w:t>
       </w:r>
-      <w:bookmarkEnd w:id="228"/>
+      <w:bookmarkEnd w:id="223"/>
       <w:r>
         <w:fldChar w:fldCharType="end"/>
       </w:r>
@@ -39225,9 +39132,9 @@
         <w:pStyle w:val="Caption"/>
         <w:jc w:val="center"/>
       </w:pPr>
-      <w:bookmarkStart w:id="229" w:name="_Ref269231292"/>
-      <w:bookmarkStart w:id="230" w:name="_Toc269312585"/>
-      <w:bookmarkStart w:id="231" w:name="_Ref269231287"/>
+      <w:bookmarkStart w:id="224" w:name="_Ref269231292"/>
+      <w:bookmarkStart w:id="225" w:name="_Toc269312585"/>
+      <w:bookmarkStart w:id="226" w:name="_Ref269231287"/>
       <w:r>
         <w:t xml:space="preserve">Table </w:t>
       </w:r>
@@ -39239,7 +39146,7 @@
           <w:t>21</w:t>
         </w:r>
       </w:fldSimple>
-      <w:bookmarkEnd w:id="229"/>
+      <w:bookmarkEnd w:id="224"/>
       <w:r>
         <w:t xml:space="preserve">: Result data table for list filtering section </w:t>
       </w:r>
@@ -39258,11 +39165,11 @@
         </w:rPr>
         <w:t>[26]</w:t>
       </w:r>
-      <w:bookmarkEnd w:id="230"/>
+      <w:bookmarkEnd w:id="225"/>
       <w:r>
         <w:fldChar w:fldCharType="end"/>
       </w:r>
-      <w:bookmarkEnd w:id="231"/>
+      <w:bookmarkEnd w:id="226"/>
     </w:p>
     <w:p>
       <w:pPr>
@@ -39410,8 +39317,8 @@
         <w:spacing w:line="360" w:lineRule="auto"/>
         <w:jc w:val="center"/>
       </w:pPr>
-      <w:bookmarkStart w:id="232" w:name="_Ref269232940"/>
-      <w:bookmarkStart w:id="233" w:name="_Toc269312627"/>
+      <w:bookmarkStart w:id="227" w:name="_Ref269232940"/>
+      <w:bookmarkStart w:id="228" w:name="_Toc269559888"/>
       <w:r>
         <w:t xml:space="preserve">Figure </w:t>
       </w:r>
@@ -39423,7 +39330,7 @@
           <w:t>38</w:t>
         </w:r>
       </w:fldSimple>
-      <w:bookmarkEnd w:id="232"/>
+      <w:bookmarkEnd w:id="227"/>
       <w:r>
         <w:t>: Result chat for language</w:t>
       </w:r>
@@ -39445,7 +39352,7 @@
         </w:rPr>
         <w:t>[26]</w:t>
       </w:r>
-      <w:bookmarkEnd w:id="233"/>
+      <w:bookmarkEnd w:id="228"/>
       <w:r>
         <w:fldChar w:fldCharType="end"/>
       </w:r>
@@ -39508,8 +39415,8 @@
         <w:pStyle w:val="Caption"/>
         <w:jc w:val="center"/>
       </w:pPr>
-      <w:bookmarkStart w:id="234" w:name="_Ref269232954"/>
-      <w:bookmarkStart w:id="235" w:name="_Toc269312586"/>
+      <w:bookmarkStart w:id="229" w:name="_Ref269232954"/>
+      <w:bookmarkStart w:id="230" w:name="_Toc269312586"/>
       <w:r>
         <w:t xml:space="preserve">Table </w:t>
       </w:r>
@@ -39521,7 +39428,7 @@
           <w:t>22</w:t>
         </w:r>
       </w:fldSimple>
-      <w:bookmarkEnd w:id="234"/>
+      <w:bookmarkEnd w:id="229"/>
       <w:r>
         <w:t xml:space="preserve">: Result data table for language section </w:t>
       </w:r>
@@ -39540,7 +39447,7 @@
         </w:rPr>
         <w:t>[26]</w:t>
       </w:r>
-      <w:bookmarkEnd w:id="235"/>
+      <w:bookmarkEnd w:id="230"/>
       <w:r>
         <w:fldChar w:fldCharType="end"/>
       </w:r>
@@ -39672,9 +39579,9 @@
         <w:pStyle w:val="Caption"/>
         <w:jc w:val="center"/>
       </w:pPr>
-      <w:bookmarkStart w:id="236" w:name="_Ref269234249"/>
-      <w:bookmarkStart w:id="237" w:name="_Toc269312628"/>
-      <w:bookmarkStart w:id="238" w:name="_Ref269234225"/>
+      <w:bookmarkStart w:id="231" w:name="_Ref269234249"/>
+      <w:bookmarkStart w:id="232" w:name="_Ref269234225"/>
+      <w:bookmarkStart w:id="233" w:name="_Toc269559889"/>
       <w:r>
         <w:t xml:space="preserve">Figure </w:t>
       </w:r>
@@ -39686,7 +39593,7 @@
           <w:t>39</w:t>
         </w:r>
       </w:fldSimple>
-      <w:bookmarkEnd w:id="236"/>
+      <w:bookmarkEnd w:id="231"/>
       <w:r>
         <w:t xml:space="preserve">: Result chart for facets section </w:t>
       </w:r>
@@ -39705,11 +39612,11 @@
         </w:rPr>
         <w:t>[26]</w:t>
       </w:r>
-      <w:bookmarkEnd w:id="237"/>
+      <w:bookmarkEnd w:id="233"/>
       <w:r>
         <w:fldChar w:fldCharType="end"/>
       </w:r>
-      <w:bookmarkEnd w:id="238"/>
+      <w:bookmarkEnd w:id="232"/>
     </w:p>
     <w:p>
       <w:pPr>
@@ -39769,8 +39676,8 @@
         <w:pStyle w:val="Caption"/>
         <w:jc w:val="center"/>
       </w:pPr>
-      <w:bookmarkStart w:id="239" w:name="_Ref269234263"/>
-      <w:bookmarkStart w:id="240" w:name="_Toc269312587"/>
+      <w:bookmarkStart w:id="234" w:name="_Ref269234263"/>
+      <w:bookmarkStart w:id="235" w:name="_Toc269312587"/>
       <w:r>
         <w:t xml:space="preserve">Table </w:t>
       </w:r>
@@ -39782,7 +39689,7 @@
           <w:t>23</w:t>
         </w:r>
       </w:fldSimple>
-      <w:bookmarkEnd w:id="239"/>
+      <w:bookmarkEnd w:id="234"/>
       <w:r>
         <w:t xml:space="preserve">: Result data table for facets section </w:t>
       </w:r>
@@ -39801,7 +39708,7 @@
         </w:rPr>
         <w:t>[26]</w:t>
       </w:r>
-      <w:bookmarkEnd w:id="240"/>
+      <w:bookmarkEnd w:id="235"/>
       <w:r>
         <w:fldChar w:fldCharType="end"/>
       </w:r>
@@ -39921,9 +39828,9 @@
         <w:pStyle w:val="Caption"/>
         <w:jc w:val="center"/>
       </w:pPr>
-      <w:bookmarkStart w:id="241" w:name="_Ref269235501"/>
-      <w:bookmarkStart w:id="242" w:name="_Toc269312629"/>
-      <w:bookmarkStart w:id="243" w:name="_Ref269235497"/>
+      <w:bookmarkStart w:id="236" w:name="_Ref269235501"/>
+      <w:bookmarkStart w:id="237" w:name="_Ref269235497"/>
+      <w:bookmarkStart w:id="238" w:name="_Toc269559890"/>
       <w:r>
         <w:t xml:space="preserve">Figure </w:t>
       </w:r>
@@ -39935,7 +39842,7 @@
           <w:t>40</w:t>
         </w:r>
       </w:fldSimple>
-      <w:bookmarkEnd w:id="241"/>
+      <w:bookmarkEnd w:id="236"/>
       <w:r>
         <w:t xml:space="preserve">: Result instructions section </w:t>
       </w:r>
@@ -39954,11 +39861,11 @@
         </w:rPr>
         <w:t>[26]</w:t>
       </w:r>
-      <w:bookmarkEnd w:id="242"/>
+      <w:bookmarkEnd w:id="238"/>
       <w:r>
         <w:fldChar w:fldCharType="end"/>
       </w:r>
-      <w:bookmarkEnd w:id="243"/>
+      <w:bookmarkEnd w:id="237"/>
     </w:p>
     <w:p>
       <w:pPr>
@@ -40018,8 +39925,8 @@
         <w:pStyle w:val="Caption"/>
         <w:jc w:val="center"/>
       </w:pPr>
-      <w:bookmarkStart w:id="244" w:name="_Ref269235484"/>
-      <w:bookmarkStart w:id="245" w:name="_Toc269312588"/>
+      <w:bookmarkStart w:id="239" w:name="_Ref269235484"/>
+      <w:bookmarkStart w:id="240" w:name="_Toc269312588"/>
       <w:r>
         <w:t xml:space="preserve">Table </w:t>
       </w:r>
@@ -40031,7 +39938,7 @@
           <w:t>24</w:t>
         </w:r>
       </w:fldSimple>
-      <w:bookmarkEnd w:id="244"/>
+      <w:bookmarkEnd w:id="239"/>
       <w:r>
         <w:t xml:space="preserve">: Result data table for instructions section </w:t>
       </w:r>
@@ -40050,7 +39957,7 @@
         </w:rPr>
         <w:t>[26]</w:t>
       </w:r>
-      <w:bookmarkEnd w:id="245"/>
+      <w:bookmarkEnd w:id="240"/>
       <w:r>
         <w:fldChar w:fldCharType="end"/>
       </w:r>
@@ -40105,14 +40012,14 @@
           <w:rFonts w:cs="Times New Roman"/>
         </w:rPr>
       </w:pPr>
-      <w:bookmarkStart w:id="246" w:name="_Toc269411850"/>
+      <w:bookmarkStart w:id="241" w:name="_Toc269411850"/>
       <w:r>
         <w:rPr>
           <w:rFonts w:cs="Times New Roman"/>
         </w:rPr>
         <w:t>Critical Analysis</w:t>
       </w:r>
-      <w:bookmarkEnd w:id="246"/>
+      <w:bookmarkEnd w:id="241"/>
     </w:p>
     <w:p>
       <w:pPr>
@@ -41010,8 +40917,8 @@
         <w:spacing w:line="360" w:lineRule="auto"/>
         <w:jc w:val="center"/>
       </w:pPr>
-      <w:bookmarkStart w:id="247" w:name="_Ref269237456"/>
-      <w:bookmarkStart w:id="248" w:name="_Toc269312589"/>
+      <w:bookmarkStart w:id="242" w:name="_Ref269237456"/>
+      <w:bookmarkStart w:id="243" w:name="_Toc269312589"/>
       <w:r>
         <w:t xml:space="preserve">Table </w:t>
       </w:r>
@@ -41023,11 +40930,11 @@
           <w:t>25</w:t>
         </w:r>
       </w:fldSimple>
-      <w:bookmarkEnd w:id="247"/>
+      <w:bookmarkEnd w:id="242"/>
       <w:r>
         <w:t>: Measures for evaluating the project</w:t>
       </w:r>
-      <w:bookmarkEnd w:id="248"/>
+      <w:bookmarkEnd w:id="243"/>
     </w:p>
     <w:p>
       <w:pPr>
@@ -41167,11 +41074,11 @@
         <w:spacing w:line="360" w:lineRule="auto"/>
         <w:jc w:val="both"/>
       </w:pPr>
-      <w:bookmarkStart w:id="249" w:name="_Toc269411851"/>
+      <w:bookmarkStart w:id="244" w:name="_Toc269411851"/>
       <w:r>
         <w:t>Conclusion</w:t>
       </w:r>
-      <w:bookmarkEnd w:id="249"/>
+      <w:bookmarkEnd w:id="244"/>
     </w:p>
     <w:p>
       <w:pPr>
@@ -41270,40 +41177,75 @@
       <w:pPr>
         <w:pStyle w:val="Heading1"/>
         <w:spacing w:line="360" w:lineRule="auto"/>
-        <w:rPr>
-          <w:rFonts w:cs="Times New Roman"/>
-        </w:rPr>
-      </w:pPr>
-      <w:bookmarkStart w:id="250" w:name="_Toc269411852"/>
+        <w:jc w:val="both"/>
+        <w:rPr>
+          <w:rFonts w:cs="Times New Roman"/>
+        </w:rPr>
+      </w:pPr>
+      <w:bookmarkStart w:id="245" w:name="_Toc269411852"/>
       <w:r>
         <w:rPr>
           <w:rFonts w:cs="Times New Roman"/>
         </w:rPr>
         <w:t>CONCLUSION AND FUTURE WORK</w:t>
       </w:r>
-      <w:bookmarkEnd w:id="250"/>
+      <w:bookmarkEnd w:id="245"/>
+    </w:p>
+    <w:p>
+      <w:pPr>
+        <w:spacing w:line="360" w:lineRule="auto"/>
+        <w:jc w:val="both"/>
+      </w:pPr>
+      <w:r>
+        <w:t xml:space="preserve">In this chapter, </w:t>
+      </w:r>
+      <w:r>
+        <w:t xml:space="preserve">conclusion of the project is stated. </w:t>
+      </w:r>
+      <w:r>
+        <w:t xml:space="preserve">It contains two sections. The first </w:t>
+      </w:r>
+      <w:r>
+        <w:t>section summarizes</w:t>
+      </w:r>
+      <w:r>
+        <w:t xml:space="preserve"> the project achievements</w:t>
+      </w:r>
+      <w:r>
+        <w:t xml:space="preserve"> and the second one mentions any future work that can be made to make this project better.</w:t>
+      </w:r>
     </w:p>
     <w:p>
       <w:pPr>
         <w:pStyle w:val="Heading2"/>
         <w:spacing w:line="360" w:lineRule="auto"/>
-      </w:pPr>
-      <w:bookmarkStart w:id="251" w:name="_Toc269411853"/>
+        <w:jc w:val="both"/>
+      </w:pPr>
+      <w:bookmarkStart w:id="246" w:name="_Toc269411853"/>
       <w:r>
         <w:t>Summary of Achievements</w:t>
       </w:r>
-      <w:bookmarkEnd w:id="251"/>
+      <w:bookmarkEnd w:id="246"/>
+    </w:p>
+    <w:p>
+      <w:pPr>
+        <w:spacing w:line="360" w:lineRule="auto"/>
+        <w:jc w:val="both"/>
+      </w:pPr>
+      <w:bookmarkStart w:id="247" w:name="_GoBack"/>
+      <w:bookmarkEnd w:id="247"/>
     </w:p>
     <w:p>
       <w:pPr>
         <w:pStyle w:val="Heading2"/>
         <w:spacing w:line="360" w:lineRule="auto"/>
-      </w:pPr>
-      <w:bookmarkStart w:id="252" w:name="_Toc269411854"/>
+        <w:jc w:val="both"/>
+      </w:pPr>
+      <w:bookmarkStart w:id="248" w:name="_Toc269411854"/>
       <w:r>
         <w:t>Future Work</w:t>
       </w:r>
-      <w:bookmarkEnd w:id="252"/>
+      <w:bookmarkEnd w:id="248"/>
     </w:p>
     <w:p>
       <w:pPr>
@@ -41325,14 +41267,14 @@
           <w:rFonts w:cs="Times New Roman"/>
         </w:rPr>
       </w:pPr>
-      <w:bookmarkStart w:id="253" w:name="_Toc269411855"/>
+      <w:bookmarkStart w:id="249" w:name="_Toc269411855"/>
       <w:r>
         <w:rPr>
           <w:rFonts w:cs="Times New Roman"/>
         </w:rPr>
         <w:t>REFERENCES</w:t>
       </w:r>
-      <w:bookmarkEnd w:id="253"/>
+      <w:bookmarkEnd w:id="249"/>
     </w:p>
     <w:p>
       <w:pPr>
@@ -42695,11 +42637,11 @@
           <w:numId w:val="0"/>
         </w:numPr>
       </w:pPr>
-      <w:bookmarkStart w:id="254" w:name="_Toc269411856"/>
+      <w:bookmarkStart w:id="250" w:name="_Toc269411856"/>
       <w:r>
         <w:t>APPENDIX</w:t>
       </w:r>
-      <w:bookmarkEnd w:id="254"/>
+      <w:bookmarkEnd w:id="250"/>
     </w:p>
     <w:p>
       <w:pPr>
@@ -42786,22 +42728,6 @@
       <w:proofErr w:type="gramEnd"/>
       <w:r>
         <w:t>???</w:t>
-      </w:r>
-    </w:p>
-  </w:comment>
-  <w:comment w:id="127" w:author="Hani Al Abbas" w:date="2014-08-07T18:39:00Z" w:initials="HA">
-    <w:p>
-      <w:pPr>
-        <w:pStyle w:val="CommentText"/>
-      </w:pPr>
-      <w:r>
-        <w:rPr>
-          <w:rStyle w:val="CommentReference"/>
-        </w:rPr>
-        <w:annotationRef/>
-      </w:r>
-      <w:r>
-        <w:t>Reorg maybe??</w:t>
       </w:r>
     </w:p>
   </w:comment>
@@ -42857,7 +42783,7 @@
         <w:rStyle w:val="PageNumber"/>
         <w:noProof/>
       </w:rPr>
-      <w:t>39</w:t>
+      <w:t>86</w:t>
     </w:r>
     <w:r>
       <w:rPr>
@@ -49010,7 +48936,7 @@
 </file>
 
 <file path=customXml/itemProps1.xml><?xml version="1.0" encoding="utf-8"?>
-<ds:datastoreItem xmlns:ds="http://schemas.openxmlformats.org/officeDocument/2006/customXml" ds:itemID="{88D2A363-BF88-4344-89BF-BDBAE225E61F}">
+<ds:datastoreItem xmlns:ds="http://schemas.openxmlformats.org/officeDocument/2006/customXml" ds:itemID="{342C21CC-4589-C846-B79D-D64855A12603}">
   <ds:schemaRefs>
     <ds:schemaRef ds:uri="http://schemas.openxmlformats.org/officeDocument/2006/bibliography"/>
   </ds:schemaRefs>

</xml_diff>

<commit_message>
Aug 25, 2014 8:52 PM
</commit_message>
<xml_diff>
--- a/dissertation.docx
+++ b/dissertation.docx
@@ -2452,6 +2452,8 @@
             </w:rPr>
             <w:t>Development Stage</w:t>
           </w:r>
+          <w:bookmarkStart w:id="0" w:name="_GoBack"/>
+          <w:bookmarkEnd w:id="0"/>
           <w:r>
             <w:rPr>
               <w:noProof/>
@@ -3588,6 +3590,7 @@
             <w:rPr>
               <w:noProof/>
             </w:rPr>
+            <w:lastRenderedPageBreak/>
             <w:t>4.4</w:t>
           </w:r>
           <w:r>
@@ -5850,29 +5853,14 @@
       <w:r>
         <w:t xml:space="preserve">Words Count: </w:t>
       </w:r>
-      <w:r>
-        <w:fldChar w:fldCharType="begin"/>
-      </w:r>
-      <w:r>
-        <w:instrText xml:space="preserve"> NUMWORDS  \* MERGEFORMAT </w:instrText>
-      </w:r>
-      <w:r>
-        <w:fldChar w:fldCharType="separate"/>
-      </w:r>
-      <w:r>
-        <w:rPr>
-          <w:noProof/>
-        </w:rPr>
-        <w:t>19410</w:t>
-      </w:r>
-      <w:r>
-        <w:rPr>
-          <w:noProof/>
-        </w:rPr>
-        <w:fldChar w:fldCharType="end"/>
-      </w:r>
-      <w:bookmarkStart w:id="0" w:name="_GoBack"/>
-      <w:bookmarkEnd w:id="0"/>
+      <w:fldSimple w:instr=" NUMWORDS  \* MERGEFORMAT ">
+        <w:r>
+          <w:rPr>
+            <w:noProof/>
+          </w:rPr>
+          <w:t>19410</w:t>
+        </w:r>
+      </w:fldSimple>
       <w:r>
         <w:br w:type="page"/>
       </w:r>
@@ -5896,6 +5884,7 @@
         <w:rPr>
           <w:rFonts w:cs="Times New Roman"/>
         </w:rPr>
+        <w:lastRenderedPageBreak/>
         <w:t>LIST OF ABBREVIATIONS</w:t>
       </w:r>
       <w:bookmarkEnd w:id="1"/>
@@ -6008,7 +5997,6 @@
         <w:tc>
           <w:tcPr>
             <w:tcW w:w="4258" w:type="dxa"/>
-            <w:vAlign w:val="center"/>
           </w:tcPr>
           <w:p>
             <w:pPr>
@@ -6021,49 +6009,7 @@
               <w:rPr>
                 <w:rFonts w:cs="Times New Roman"/>
               </w:rPr>
-              <w:t>HTTP</w:t>
-            </w:r>
-          </w:p>
-        </w:tc>
-        <w:tc>
-          <w:tcPr>
-            <w:tcW w:w="4258" w:type="dxa"/>
-            <w:vAlign w:val="center"/>
-          </w:tcPr>
-          <w:p>
-            <w:pPr>
-              <w:spacing w:line="360" w:lineRule="auto"/>
-              <w:jc w:val="right"/>
-              <w:rPr>
-                <w:rFonts w:cs="Times New Roman"/>
-              </w:rPr>
-            </w:pPr>
-            <w:r>
-              <w:rPr>
-                <w:rFonts w:cs="Times New Roman"/>
-              </w:rPr>
-              <w:t>Hypertext Transfer Protocol</w:t>
-            </w:r>
-          </w:p>
-        </w:tc>
-      </w:tr>
-      <w:tr>
-        <w:tc>
-          <w:tcPr>
-            <w:tcW w:w="4258" w:type="dxa"/>
-          </w:tcPr>
-          <w:p>
-            <w:pPr>
-              <w:spacing w:line="360" w:lineRule="auto"/>
-              <w:rPr>
-                <w:rFonts w:cs="Times New Roman"/>
-              </w:rPr>
-            </w:pPr>
-            <w:r>
-              <w:rPr>
-                <w:rFonts w:cs="Times New Roman"/>
-              </w:rPr>
-              <w:t>JVM</w:t>
+              <w:t>DL</w:t>
             </w:r>
           </w:p>
         </w:tc>
@@ -6080,48 +6026,10 @@
               </w:rPr>
             </w:pPr>
             <w:r>
-              <w:t>Java Virtual Machine</w:t>
-            </w:r>
-          </w:p>
-        </w:tc>
-      </w:tr>
-      <w:tr>
-        <w:tc>
-          <w:tcPr>
-            <w:tcW w:w="4258" w:type="dxa"/>
-          </w:tcPr>
-          <w:p>
-            <w:pPr>
-              <w:spacing w:line="360" w:lineRule="auto"/>
-              <w:rPr>
-                <w:rFonts w:cs="Times New Roman"/>
-              </w:rPr>
-            </w:pPr>
-            <w:r>
-              <w:rPr>
-                <w:rFonts w:cs="Times New Roman"/>
-              </w:rPr>
-              <w:t>KR</w:t>
-            </w:r>
-          </w:p>
-        </w:tc>
-        <w:tc>
-          <w:tcPr>
-            <w:tcW w:w="4258" w:type="dxa"/>
-          </w:tcPr>
-          <w:p>
-            <w:pPr>
-              <w:spacing w:line="360" w:lineRule="auto"/>
-              <w:jc w:val="right"/>
-              <w:rPr>
-                <w:rFonts w:cs="Times New Roman"/>
-              </w:rPr>
-            </w:pPr>
-            <w:r>
-              <w:rPr>
-                <w:rFonts w:cs="Times New Roman"/>
-              </w:rPr>
-              <w:t>Knowledge Representation</w:t>
+              <w:rPr>
+                <w:rFonts w:cs="Times New Roman"/>
+              </w:rPr>
+              <w:t>Description Logic</w:t>
             </w:r>
           </w:p>
         </w:tc>
@@ -6143,7 +6051,7 @@
               <w:rPr>
                 <w:rFonts w:cs="Times New Roman"/>
               </w:rPr>
-              <w:t>OWL</w:t>
+              <w:t>HTTP</w:t>
             </w:r>
           </w:p>
         </w:tc>
@@ -6164,7 +6072,7 @@
               <w:rPr>
                 <w:rFonts w:cs="Times New Roman"/>
               </w:rPr>
-              <w:t>Web Ontology Language</w:t>
+              <w:t>Hypertext Transfer Protocol</w:t>
             </w:r>
           </w:p>
         </w:tc>
@@ -6185,7 +6093,7 @@
               <w:rPr>
                 <w:rFonts w:cs="Times New Roman"/>
               </w:rPr>
-              <w:t>POM</w:t>
+              <w:t>JVM</w:t>
             </w:r>
           </w:p>
         </w:tc>
@@ -6202,7 +6110,48 @@
               </w:rPr>
             </w:pPr>
             <w:r>
-              <w:t>Project Object Model</w:t>
+              <w:t>Java Virtual Machine</w:t>
+            </w:r>
+          </w:p>
+        </w:tc>
+      </w:tr>
+      <w:tr>
+        <w:tc>
+          <w:tcPr>
+            <w:tcW w:w="4258" w:type="dxa"/>
+          </w:tcPr>
+          <w:p>
+            <w:pPr>
+              <w:spacing w:line="360" w:lineRule="auto"/>
+              <w:rPr>
+                <w:rFonts w:cs="Times New Roman"/>
+              </w:rPr>
+            </w:pPr>
+            <w:r>
+              <w:rPr>
+                <w:rFonts w:cs="Times New Roman"/>
+              </w:rPr>
+              <w:t>KR</w:t>
+            </w:r>
+          </w:p>
+        </w:tc>
+        <w:tc>
+          <w:tcPr>
+            <w:tcW w:w="4258" w:type="dxa"/>
+          </w:tcPr>
+          <w:p>
+            <w:pPr>
+              <w:spacing w:line="360" w:lineRule="auto"/>
+              <w:jc w:val="right"/>
+              <w:rPr>
+                <w:rFonts w:cs="Times New Roman"/>
+              </w:rPr>
+            </w:pPr>
+            <w:r>
+              <w:rPr>
+                <w:rFonts w:cs="Times New Roman"/>
+              </w:rPr>
+              <w:t>Knowledge Representation</w:t>
             </w:r>
           </w:p>
         </w:tc>
@@ -6224,7 +6173,7 @@
               <w:rPr>
                 <w:rFonts w:cs="Times New Roman"/>
               </w:rPr>
-              <w:t>RDF</w:t>
+              <w:t>OWL</w:t>
             </w:r>
           </w:p>
         </w:tc>
@@ -6245,7 +6194,45 @@
               <w:rPr>
                 <w:rFonts w:cs="Times New Roman"/>
               </w:rPr>
-              <w:t>Resource Description Framework</w:t>
+              <w:t>Web Ontology Language</w:t>
+            </w:r>
+          </w:p>
+        </w:tc>
+      </w:tr>
+      <w:tr>
+        <w:tc>
+          <w:tcPr>
+            <w:tcW w:w="4258" w:type="dxa"/>
+          </w:tcPr>
+          <w:p>
+            <w:pPr>
+              <w:spacing w:line="360" w:lineRule="auto"/>
+              <w:rPr>
+                <w:rFonts w:cs="Times New Roman"/>
+              </w:rPr>
+            </w:pPr>
+            <w:r>
+              <w:rPr>
+                <w:rFonts w:cs="Times New Roman"/>
+              </w:rPr>
+              <w:t>POM</w:t>
+            </w:r>
+          </w:p>
+        </w:tc>
+        <w:tc>
+          <w:tcPr>
+            <w:tcW w:w="4258" w:type="dxa"/>
+          </w:tcPr>
+          <w:p>
+            <w:pPr>
+              <w:spacing w:line="360" w:lineRule="auto"/>
+              <w:jc w:val="right"/>
+              <w:rPr>
+                <w:rFonts w:cs="Times New Roman"/>
+              </w:rPr>
+            </w:pPr>
+            <w:r>
+              <w:t>Project Object Model</w:t>
             </w:r>
           </w:p>
         </w:tc>
@@ -6267,7 +6254,7 @@
               <w:rPr>
                 <w:rFonts w:cs="Times New Roman"/>
               </w:rPr>
-              <w:t>UI</w:t>
+              <w:t>RDF</w:t>
             </w:r>
           </w:p>
         </w:tc>
@@ -6288,7 +6275,7 @@
               <w:rPr>
                 <w:rFonts w:cs="Times New Roman"/>
               </w:rPr>
-              <w:t>User Interface</w:t>
+              <w:t>Resource Description Framework</w:t>
             </w:r>
           </w:p>
         </w:tc>
@@ -6310,7 +6297,7 @@
               <w:rPr>
                 <w:rFonts w:cs="Times New Roman"/>
               </w:rPr>
-              <w:t>UML</w:t>
+              <w:t>UI</w:t>
             </w:r>
           </w:p>
         </w:tc>
@@ -6331,7 +6318,7 @@
               <w:rPr>
                 <w:rFonts w:cs="Times New Roman"/>
               </w:rPr>
-              <w:t>Unified Modeling Language</w:t>
+              <w:t>User Interface</w:t>
             </w:r>
           </w:p>
         </w:tc>
@@ -6353,6 +6340,49 @@
               <w:rPr>
                 <w:rFonts w:cs="Times New Roman"/>
               </w:rPr>
+              <w:t>UML</w:t>
+            </w:r>
+          </w:p>
+        </w:tc>
+        <w:tc>
+          <w:tcPr>
+            <w:tcW w:w="4258" w:type="dxa"/>
+            <w:vAlign w:val="center"/>
+          </w:tcPr>
+          <w:p>
+            <w:pPr>
+              <w:spacing w:line="360" w:lineRule="auto"/>
+              <w:jc w:val="right"/>
+              <w:rPr>
+                <w:rFonts w:cs="Times New Roman"/>
+              </w:rPr>
+            </w:pPr>
+            <w:r>
+              <w:rPr>
+                <w:rFonts w:cs="Times New Roman"/>
+              </w:rPr>
+              <w:t>Unified Modeling Language</w:t>
+            </w:r>
+          </w:p>
+        </w:tc>
+      </w:tr>
+      <w:tr>
+        <w:tc>
+          <w:tcPr>
+            <w:tcW w:w="4258" w:type="dxa"/>
+            <w:vAlign w:val="center"/>
+          </w:tcPr>
+          <w:p>
+            <w:pPr>
+              <w:spacing w:line="360" w:lineRule="auto"/>
+              <w:rPr>
+                <w:rFonts w:cs="Times New Roman"/>
+              </w:rPr>
+            </w:pPr>
+            <w:r>
+              <w:rPr>
+                <w:rFonts w:cs="Times New Roman"/>
+              </w:rPr>
               <w:t>XML</w:t>
             </w:r>
           </w:p>
@@ -6669,35 +6699,6 @@
           </w:p>
         </w:tc>
       </w:tr>
-      <w:tr>
-        <w:tc>
-          <w:tcPr>
-            <w:tcW w:w="4258" w:type="dxa"/>
-          </w:tcPr>
-          <w:p>
-            <w:pPr>
-              <w:spacing w:line="360" w:lineRule="auto"/>
-              <w:rPr>
-                <w:rFonts w:cs="Times New Roman"/>
-              </w:rPr>
-            </w:pPr>
-          </w:p>
-        </w:tc>
-        <w:tc>
-          <w:tcPr>
-            <w:tcW w:w="4258" w:type="dxa"/>
-          </w:tcPr>
-          <w:p>
-            <w:pPr>
-              <w:spacing w:line="360" w:lineRule="auto"/>
-              <w:jc w:val="right"/>
-              <w:rPr>
-                <w:rFonts w:cs="Times New Roman"/>
-              </w:rPr>
-            </w:pPr>
-          </w:p>
-        </w:tc>
-      </w:tr>
     </w:tbl>
     <w:p>
       <w:pPr>
@@ -6732,6 +6733,7 @@
         <w:rPr>
           <w:rFonts w:cs="Times New Roman"/>
         </w:rPr>
+        <w:lastRenderedPageBreak/>
         <w:t>LIST OF TABLES</w:t>
       </w:r>
       <w:bookmarkEnd w:id="4"/>
@@ -8558,7 +8560,7 @@
         <w:rPr>
           <w:noProof/>
         </w:rPr>
-        <w:t>28</w:t>
+        <w:t>29</w:t>
       </w:r>
       <w:r>
         <w:rPr>
@@ -8620,7 +8622,7 @@
         <w:rPr>
           <w:noProof/>
         </w:rPr>
-        <w:t>31</w:t>
+        <w:t>32</w:t>
       </w:r>
       <w:r>
         <w:rPr>
@@ -13593,27 +13595,14 @@
       <w:r>
         <w:t xml:space="preserve">Figure </w:t>
       </w:r>
-      <w:r>
-        <w:fldChar w:fldCharType="begin"/>
-      </w:r>
-      <w:r>
-        <w:instrText xml:space="preserve"> SEQ Figure \* ARABIC </w:instrText>
-      </w:r>
-      <w:r>
-        <w:fldChar w:fldCharType="separate"/>
-      </w:r>
-      <w:r>
-        <w:rPr>
-          <w:noProof/>
-        </w:rPr>
-        <w:t>1</w:t>
-      </w:r>
-      <w:r>
-        <w:rPr>
-          <w:noProof/>
-        </w:rPr>
-        <w:fldChar w:fldCharType="end"/>
-      </w:r>
+      <w:fldSimple w:instr=" SEQ Figure \* ARABIC ">
+        <w:r>
+          <w:rPr>
+            <w:noProof/>
+          </w:rPr>
+          <w:t>1</w:t>
+        </w:r>
+      </w:fldSimple>
       <w:bookmarkEnd w:id="37"/>
       <w:r>
         <w:t>: The structure of OWL 2 [11]</w:t>
@@ -14236,27 +14225,14 @@
       <w:r>
         <w:t xml:space="preserve">Figure </w:t>
       </w:r>
-      <w:r>
-        <w:fldChar w:fldCharType="begin"/>
-      </w:r>
-      <w:r>
-        <w:instrText xml:space="preserve"> SEQ Figure \* ARABIC </w:instrText>
-      </w:r>
-      <w:r>
-        <w:fldChar w:fldCharType="separate"/>
-      </w:r>
-      <w:r>
-        <w:rPr>
-          <w:noProof/>
-        </w:rPr>
-        <w:t>2</w:t>
-      </w:r>
-      <w:r>
-        <w:rPr>
-          <w:noProof/>
-        </w:rPr>
-        <w:fldChar w:fldCharType="end"/>
-      </w:r>
+      <w:fldSimple w:instr=" SEQ Figure \* ARABIC ">
+        <w:r>
+          <w:rPr>
+            <w:noProof/>
+          </w:rPr>
+          <w:t>2</w:t>
+        </w:r>
+      </w:fldSimple>
       <w:bookmarkEnd w:id="41"/>
       <w:r>
         <w:t>: UML diagram showing the management of ontologies using OWL API</w:t>
@@ -18300,27 +18276,14 @@
       <w:r>
         <w:t xml:space="preserve">Figure </w:t>
       </w:r>
-      <w:r>
-        <w:fldChar w:fldCharType="begin"/>
-      </w:r>
-      <w:r>
-        <w:instrText xml:space="preserve"> SEQ Figure \* ARABIC </w:instrText>
-      </w:r>
-      <w:r>
-        <w:fldChar w:fldCharType="separate"/>
-      </w:r>
-      <w:r>
-        <w:rPr>
-          <w:noProof/>
-        </w:rPr>
-        <w:t>3</w:t>
-      </w:r>
-      <w:r>
-        <w:rPr>
-          <w:noProof/>
-        </w:rPr>
-        <w:fldChar w:fldCharType="end"/>
-      </w:r>
+      <w:fldSimple w:instr=" SEQ Figure \* ARABIC ">
+        <w:r>
+          <w:rPr>
+            <w:noProof/>
+          </w:rPr>
+          <w:t>3</w:t>
+        </w:r>
+      </w:fldSimple>
       <w:bookmarkEnd w:id="48"/>
       <w:r>
         <w:t>: The use of faceted search in e-commerce website (Amazon)</w:t>
@@ -19357,27 +19320,14 @@
       <w:r>
         <w:t xml:space="preserve">Figure </w:t>
       </w:r>
-      <w:r>
-        <w:fldChar w:fldCharType="begin"/>
-      </w:r>
-      <w:r>
-        <w:instrText xml:space="preserve"> SEQ Figure \* ARABIC </w:instrText>
-      </w:r>
-      <w:r>
-        <w:fldChar w:fldCharType="separate"/>
-      </w:r>
-      <w:r>
-        <w:rPr>
-          <w:noProof/>
-        </w:rPr>
-        <w:t>4</w:t>
-      </w:r>
-      <w:r>
-        <w:rPr>
-          <w:noProof/>
-        </w:rPr>
-        <w:fldChar w:fldCharType="end"/>
-      </w:r>
+      <w:fldSimple w:instr=" SEQ Figure \* ARABIC ">
+        <w:r>
+          <w:rPr>
+            <w:noProof/>
+          </w:rPr>
+          <w:t>4</w:t>
+        </w:r>
+      </w:fldSimple>
       <w:bookmarkEnd w:id="55"/>
       <w:r>
         <w:t xml:space="preserve">: Facets are in the left hand side used to specify what is needed exactly as topping </w:t>
@@ -20904,27 +20854,14 @@
       <w:r>
         <w:t xml:space="preserve">Figure </w:t>
       </w:r>
-      <w:r>
-        <w:fldChar w:fldCharType="begin"/>
-      </w:r>
-      <w:r>
-        <w:instrText xml:space="preserve"> SEQ Figure \* ARABIC </w:instrText>
-      </w:r>
-      <w:r>
-        <w:fldChar w:fldCharType="separate"/>
-      </w:r>
-      <w:r>
-        <w:rPr>
-          <w:noProof/>
-        </w:rPr>
-        <w:t>5</w:t>
-      </w:r>
-      <w:r>
-        <w:rPr>
-          <w:noProof/>
-        </w:rPr>
-        <w:fldChar w:fldCharType="end"/>
-      </w:r>
+      <w:fldSimple w:instr=" SEQ Figure \* ARABIC ">
+        <w:r>
+          <w:rPr>
+            <w:noProof/>
+          </w:rPr>
+          <w:t>5</w:t>
+        </w:r>
+      </w:fldSimple>
       <w:bookmarkEnd w:id="89"/>
       <w:r>
         <w:t>: Ontology Driven UI diagram</w:t>
@@ -21115,27 +21052,14 @@
       <w:r>
         <w:t xml:space="preserve">Figure </w:t>
       </w:r>
-      <w:r>
-        <w:fldChar w:fldCharType="begin"/>
-      </w:r>
-      <w:r>
-        <w:instrText xml:space="preserve"> SEQ Figure \* ARABIC </w:instrText>
-      </w:r>
-      <w:r>
-        <w:fldChar w:fldCharType="separate"/>
-      </w:r>
-      <w:r>
-        <w:rPr>
-          <w:noProof/>
-        </w:rPr>
-        <w:t>6</w:t>
-      </w:r>
-      <w:r>
-        <w:rPr>
-          <w:noProof/>
-        </w:rPr>
-        <w:fldChar w:fldCharType="end"/>
-      </w:r>
+      <w:fldSimple w:instr=" SEQ Figure \* ARABIC ">
+        <w:r>
+          <w:rPr>
+            <w:noProof/>
+          </w:rPr>
+          <w:t>6</w:t>
+        </w:r>
+      </w:fldSimple>
       <w:bookmarkEnd w:id="91"/>
       <w:r>
         <w:t>: Three main things to run different ontologies</w:t>
@@ -21541,27 +21465,14 @@
       <w:r>
         <w:t xml:space="preserve">Figure </w:t>
       </w:r>
-      <w:r>
-        <w:fldChar w:fldCharType="begin"/>
-      </w:r>
-      <w:r>
-        <w:instrText xml:space="preserve"> SEQ Figure \* ARABIC </w:instrText>
-      </w:r>
-      <w:r>
-        <w:fldChar w:fldCharType="separate"/>
-      </w:r>
-      <w:r>
-        <w:rPr>
-          <w:noProof/>
-        </w:rPr>
-        <w:t>7</w:t>
-      </w:r>
-      <w:r>
-        <w:rPr>
-          <w:noProof/>
-        </w:rPr>
-        <w:fldChar w:fldCharType="end"/>
-      </w:r>
+      <w:fldSimple w:instr=" SEQ Figure \* ARABIC ">
+        <w:r>
+          <w:rPr>
+            <w:noProof/>
+          </w:rPr>
+          <w:t>7</w:t>
+        </w:r>
+      </w:fldSimple>
       <w:bookmarkEnd w:id="93"/>
       <w:r>
         <w:t>: Filter annotation</w:t>
@@ -21733,27 +21644,14 @@
       <w:r>
         <w:t xml:space="preserve">Figure </w:t>
       </w:r>
-      <w:r>
-        <w:fldChar w:fldCharType="begin"/>
-      </w:r>
-      <w:r>
-        <w:instrText xml:space="preserve"> SEQ Figure \* ARABIC </w:instrText>
-      </w:r>
-      <w:r>
-        <w:fldChar w:fldCharType="separate"/>
-      </w:r>
-      <w:r>
-        <w:rPr>
-          <w:noProof/>
-        </w:rPr>
-        <w:t>8</w:t>
-      </w:r>
-      <w:r>
-        <w:rPr>
-          <w:noProof/>
-        </w:rPr>
-        <w:fldChar w:fldCharType="end"/>
-      </w:r>
+      <w:fldSimple w:instr=" SEQ Figure \* ARABIC ">
+        <w:r>
+          <w:rPr>
+            <w:noProof/>
+          </w:rPr>
+          <w:t>8</w:t>
+        </w:r>
+      </w:fldSimple>
       <w:bookmarkEnd w:id="96"/>
       <w:r>
         <w:t>: Facet design in the ontology</w:t>
@@ -22132,27 +22030,14 @@
       <w:r>
         <w:t xml:space="preserve">Figure </w:t>
       </w:r>
-      <w:r>
-        <w:fldChar w:fldCharType="begin"/>
-      </w:r>
-      <w:r>
-        <w:instrText xml:space="preserve"> SEQ Figure \* ARABIC </w:instrText>
-      </w:r>
-      <w:r>
-        <w:fldChar w:fldCharType="separate"/>
-      </w:r>
-      <w:r>
-        <w:rPr>
-          <w:noProof/>
-        </w:rPr>
-        <w:t>9</w:t>
-      </w:r>
-      <w:r>
-        <w:rPr>
-          <w:noProof/>
-        </w:rPr>
-        <w:fldChar w:fldCharType="end"/>
-      </w:r>
+      <w:fldSimple w:instr=" SEQ Figure \* ARABIC ">
+        <w:r>
+          <w:rPr>
+            <w:noProof/>
+          </w:rPr>
+          <w:t>9</w:t>
+        </w:r>
+      </w:fldSimple>
       <w:bookmarkEnd w:id="102"/>
       <w:r>
         <w:t>: Class Hierarchy of the sushi ontology</w:t>
@@ -22436,27 +22321,14 @@
       <w:r>
         <w:t xml:space="preserve">Figure </w:t>
       </w:r>
-      <w:r>
-        <w:fldChar w:fldCharType="begin"/>
-      </w:r>
-      <w:r>
-        <w:instrText xml:space="preserve"> SEQ Figure \* ARABIC </w:instrText>
-      </w:r>
-      <w:r>
-        <w:fldChar w:fldCharType="separate"/>
-      </w:r>
-      <w:r>
-        <w:rPr>
-          <w:noProof/>
-        </w:rPr>
-        <w:t>10</w:t>
-      </w:r>
-      <w:r>
-        <w:rPr>
-          <w:noProof/>
-        </w:rPr>
-        <w:fldChar w:fldCharType="end"/>
-      </w:r>
+      <w:fldSimple w:instr=" SEQ Figure \* ARABIC ">
+        <w:r>
+          <w:rPr>
+            <w:noProof/>
+          </w:rPr>
+          <w:t>10</w:t>
+        </w:r>
+      </w:fldSimple>
       <w:bookmarkEnd w:id="105"/>
       <w:r>
         <w:t>: Object properties of the sushi ontology</w:t>
@@ -22646,27 +22518,14 @@
       <w:r>
         <w:t xml:space="preserve">Figure </w:t>
       </w:r>
-      <w:r>
-        <w:fldChar w:fldCharType="begin"/>
-      </w:r>
-      <w:r>
-        <w:instrText xml:space="preserve"> SEQ Figure \* ARABIC </w:instrText>
-      </w:r>
-      <w:r>
-        <w:fldChar w:fldCharType="separate"/>
-      </w:r>
-      <w:r>
-        <w:rPr>
-          <w:noProof/>
-        </w:rPr>
-        <w:t>11</w:t>
-      </w:r>
-      <w:r>
-        <w:rPr>
-          <w:noProof/>
-        </w:rPr>
-        <w:fldChar w:fldCharType="end"/>
-      </w:r>
+      <w:fldSimple w:instr=" SEQ Figure \* ARABIC ">
+        <w:r>
+          <w:rPr>
+            <w:noProof/>
+          </w:rPr>
+          <w:t>11</w:t>
+        </w:r>
+      </w:fldSimple>
       <w:bookmarkEnd w:id="107"/>
       <w:r>
         <w:t>: Data properties of the sushi ontology</w:t>
@@ -22784,27 +22643,14 @@
       <w:r>
         <w:t xml:space="preserve">Figure </w:t>
       </w:r>
-      <w:r>
-        <w:fldChar w:fldCharType="begin"/>
-      </w:r>
-      <w:r>
-        <w:instrText xml:space="preserve"> SEQ Figure \* ARABIC </w:instrText>
-      </w:r>
-      <w:r>
-        <w:fldChar w:fldCharType="separate"/>
-      </w:r>
-      <w:r>
-        <w:rPr>
-          <w:noProof/>
-        </w:rPr>
-        <w:t>12</w:t>
-      </w:r>
-      <w:r>
-        <w:rPr>
-          <w:noProof/>
-        </w:rPr>
-        <w:fldChar w:fldCharType="end"/>
-      </w:r>
+      <w:fldSimple w:instr=" SEQ Figure \* ARABIC ">
+        <w:r>
+          <w:rPr>
+            <w:noProof/>
+          </w:rPr>
+          <w:t>12</w:t>
+        </w:r>
+      </w:fldSimple>
       <w:bookmarkEnd w:id="109"/>
       <w:r>
         <w:t>: Annotations properties of the sushi ontology</w:t>
@@ -23010,30 +22856,14 @@
       <w:r>
         <w:t xml:space="preserve">Figure </w:t>
       </w:r>
-      <w:r>
-        <w:fldChar w:fldCharType="begin"/>
-      </w:r>
-      <w:r>
-        <w:instrText xml:space="preserve"> SEQ Figure \* ARABI</w:instrText>
-      </w:r>
-      <w:r>
-        <w:instrText xml:space="preserve">C </w:instrText>
-      </w:r>
-      <w:r>
-        <w:fldChar w:fldCharType="separate"/>
-      </w:r>
-      <w:r>
-        <w:rPr>
-          <w:noProof/>
-        </w:rPr>
-        <w:t>13</w:t>
-      </w:r>
-      <w:r>
-        <w:rPr>
-          <w:noProof/>
-        </w:rPr>
-        <w:fldChar w:fldCharType="end"/>
-      </w:r>
+      <w:fldSimple w:instr=" SEQ Figure \* ARABIC ">
+        <w:r>
+          <w:rPr>
+            <w:noProof/>
+          </w:rPr>
+          <w:t>13</w:t>
+        </w:r>
+      </w:fldSimple>
       <w:bookmarkEnd w:id="112"/>
       <w:r>
         <w:t>: Semantics of EggOmlete class</w:t>
@@ -23165,27 +22995,14 @@
       <w:r>
         <w:t xml:space="preserve">Figure </w:t>
       </w:r>
-      <w:r>
-        <w:fldChar w:fldCharType="begin"/>
-      </w:r>
-      <w:r>
-        <w:instrText xml:space="preserve"> SEQ Figure \* ARABIC </w:instrText>
-      </w:r>
-      <w:r>
-        <w:fldChar w:fldCharType="separate"/>
-      </w:r>
-      <w:r>
-        <w:rPr>
-          <w:noProof/>
-        </w:rPr>
-        <w:t>14</w:t>
-      </w:r>
-      <w:r>
-        <w:rPr>
-          <w:noProof/>
-        </w:rPr>
-        <w:fldChar w:fldCharType="end"/>
-      </w:r>
+      <w:fldSimple w:instr=" SEQ Figure \* ARABIC ">
+        <w:r>
+          <w:rPr>
+            <w:noProof/>
+          </w:rPr>
+          <w:t>14</w:t>
+        </w:r>
+      </w:fldSimple>
       <w:bookmarkEnd w:id="114"/>
       <w:r>
         <w:t>:Semantics of SpicyIng class</w:t>
@@ -23311,27 +23128,14 @@
       <w:r>
         <w:t xml:space="preserve">Figure </w:t>
       </w:r>
-      <w:r>
-        <w:fldChar w:fldCharType="begin"/>
-      </w:r>
-      <w:r>
-        <w:instrText xml:space="preserve"> SEQ Figure \* ARABIC </w:instrText>
-      </w:r>
-      <w:r>
-        <w:fldChar w:fldCharType="separate"/>
-      </w:r>
-      <w:r>
-        <w:rPr>
-          <w:noProof/>
-        </w:rPr>
-        <w:t>15</w:t>
-      </w:r>
-      <w:r>
-        <w:rPr>
-          <w:noProof/>
-        </w:rPr>
-        <w:fldChar w:fldCharType="end"/>
-      </w:r>
+      <w:fldSimple w:instr=" SEQ Figure \* ARABIC ">
+        <w:r>
+          <w:rPr>
+            <w:noProof/>
+          </w:rPr>
+          <w:t>15</w:t>
+        </w:r>
+      </w:fldSimple>
       <w:bookmarkEnd w:id="116"/>
       <w:r>
         <w:t>: Semantics of AvocadoMaki class</w:t>
@@ -23643,27 +23447,14 @@
       <w:r>
         <w:t xml:space="preserve">Figure </w:t>
       </w:r>
-      <w:r>
-        <w:fldChar w:fldCharType="begin"/>
-      </w:r>
-      <w:r>
-        <w:instrText xml:space="preserve"> SEQ Figure \* ARABIC </w:instrText>
-      </w:r>
-      <w:r>
-        <w:fldChar w:fldCharType="separate"/>
-      </w:r>
-      <w:r>
-        <w:rPr>
-          <w:noProof/>
-        </w:rPr>
-        <w:t>16</w:t>
-      </w:r>
-      <w:r>
-        <w:rPr>
-          <w:noProof/>
-        </w:rPr>
-        <w:fldChar w:fldCharType="end"/>
-      </w:r>
+      <w:fldSimple w:instr=" SEQ Figure \* ARABIC ">
+        <w:r>
+          <w:rPr>
+            <w:noProof/>
+          </w:rPr>
+          <w:t>16</w:t>
+        </w:r>
+      </w:fldSimple>
       <w:bookmarkEnd w:id="118"/>
       <w:r>
         <w:t>: Basic annotations diagram of sushi ontology</w:t>
@@ -23744,27 +23535,14 @@
       <w:r>
         <w:t xml:space="preserve">Figure </w:t>
       </w:r>
-      <w:r>
-        <w:fldChar w:fldCharType="begin"/>
-      </w:r>
-      <w:r>
-        <w:instrText xml:space="preserve"> SEQ Figure \* ARABIC </w:instrText>
-      </w:r>
-      <w:r>
-        <w:fldChar w:fldCharType="separate"/>
-      </w:r>
-      <w:r>
-        <w:rPr>
-          <w:noProof/>
-        </w:rPr>
-        <w:t>17</w:t>
-      </w:r>
-      <w:r>
-        <w:rPr>
-          <w:noProof/>
-        </w:rPr>
-        <w:fldChar w:fldCharType="end"/>
-      </w:r>
+      <w:fldSimple w:instr=" SEQ Figure \* ARABIC ">
+        <w:r>
+          <w:rPr>
+            <w:noProof/>
+          </w:rPr>
+          <w:t>17</w:t>
+        </w:r>
+      </w:fldSimple>
       <w:bookmarkEnd w:id="120"/>
       <w:r>
         <w:t>: hasRole annotation used in NamedSushi class</w:t>
@@ -23890,27 +23668,14 @@
       <w:r>
         <w:t xml:space="preserve">Figure </w:t>
       </w:r>
-      <w:r>
-        <w:fldChar w:fldCharType="begin"/>
-      </w:r>
-      <w:r>
-        <w:instrText xml:space="preserve"> SEQ Figure \* ARABIC </w:instrText>
-      </w:r>
-      <w:r>
-        <w:fldChar w:fldCharType="separate"/>
-      </w:r>
-      <w:r>
-        <w:rPr>
-          <w:noProof/>
-        </w:rPr>
-        <w:t>18</w:t>
-      </w:r>
-      <w:r>
-        <w:rPr>
-          <w:noProof/>
-        </w:rPr>
-        <w:fldChar w:fldCharType="end"/>
-      </w:r>
+      <w:fldSimple w:instr=" SEQ Figure \* ARABIC ">
+        <w:r>
+          <w:rPr>
+            <w:noProof/>
+          </w:rPr>
+          <w:t>18</w:t>
+        </w:r>
+      </w:fldSimple>
       <w:bookmarkEnd w:id="122"/>
       <w:r>
         <w:t>: hasRole annotation used in SushiIngredient class</w:t>
@@ -24042,27 +23807,14 @@
       <w:r>
         <w:t xml:space="preserve">Figure </w:t>
       </w:r>
-      <w:r>
-        <w:fldChar w:fldCharType="begin"/>
-      </w:r>
-      <w:r>
-        <w:instrText xml:space="preserve"> SEQ Figure \* ARABIC </w:instrText>
-      </w:r>
-      <w:r>
-        <w:fldChar w:fldCharType="separate"/>
-      </w:r>
-      <w:r>
-        <w:rPr>
-          <w:noProof/>
-        </w:rPr>
-        <w:t>19</w:t>
-      </w:r>
-      <w:r>
-        <w:rPr>
-          <w:noProof/>
-        </w:rPr>
-        <w:fldChar w:fldCharType="end"/>
-      </w:r>
+      <w:fldSimple w:instr=" SEQ Figure \* ARABIC ">
+        <w:r>
+          <w:rPr>
+            <w:noProof/>
+          </w:rPr>
+          <w:t>19</w:t>
+        </w:r>
+      </w:fldSimple>
       <w:bookmarkEnd w:id="124"/>
       <w:r>
         <w:t>: The use of hasRole annotation property in hasIngredient object property</w:t>
@@ -24227,30 +23979,14 @@
       <w:r>
         <w:t xml:space="preserve">Figure </w:t>
       </w:r>
-      <w:r>
-        <w:fldChar w:fldCharType="begin"/>
-      </w:r>
-      <w:r>
-        <w:instrText xml:space="preserve"> SEQ Figure \* ARABIC</w:instrText>
-      </w:r>
-      <w:r>
-        <w:instrText xml:space="preserve"> </w:instrText>
-      </w:r>
-      <w:r>
-        <w:fldChar w:fldCharType="separate"/>
-      </w:r>
-      <w:r>
-        <w:rPr>
-          <w:noProof/>
-        </w:rPr>
-        <w:t>20</w:t>
-      </w:r>
-      <w:r>
-        <w:rPr>
-          <w:noProof/>
-        </w:rPr>
-        <w:fldChar w:fldCharType="end"/>
-      </w:r>
+      <w:fldSimple w:instr=" SEQ Figure \* ARABIC ">
+        <w:r>
+          <w:rPr>
+            <w:noProof/>
+          </w:rPr>
+          <w:t>20</w:t>
+        </w:r>
+      </w:fldSimple>
       <w:bookmarkEnd w:id="126"/>
       <w:r>
         <w:t>: hasRole annotation property used to determine VeganIngredient as a filter</w:t>
@@ -24430,27 +24166,14 @@
       <w:r>
         <w:t xml:space="preserve">Figure </w:t>
       </w:r>
-      <w:r>
-        <w:fldChar w:fldCharType="begin"/>
-      </w:r>
-      <w:r>
-        <w:instrText xml:space="preserve"> SEQ Figure \* ARABIC </w:instrText>
-      </w:r>
-      <w:r>
-        <w:fldChar w:fldCharType="separate"/>
-      </w:r>
-      <w:r>
-        <w:rPr>
-          <w:noProof/>
-        </w:rPr>
-        <w:t>21</w:t>
-      </w:r>
-      <w:r>
-        <w:rPr>
-          <w:noProof/>
-        </w:rPr>
-        <w:fldChar w:fldCharType="end"/>
-      </w:r>
+      <w:fldSimple w:instr=" SEQ Figure \* ARABIC ">
+        <w:r>
+          <w:rPr>
+            <w:noProof/>
+          </w:rPr>
+          <w:t>21</w:t>
+        </w:r>
+      </w:fldSimple>
       <w:bookmarkEnd w:id="128"/>
       <w:r>
         <w:t>: Facets are determined in the ontology</w:t>
@@ -26062,27 +25785,14 @@
       <w:r>
         <w:t xml:space="preserve">Figure </w:t>
       </w:r>
-      <w:r>
-        <w:fldChar w:fldCharType="begin"/>
-      </w:r>
-      <w:r>
-        <w:instrText xml:space="preserve"> SEQ Figure \* ARABIC </w:instrText>
-      </w:r>
-      <w:r>
-        <w:fldChar w:fldCharType="separate"/>
-      </w:r>
-      <w:r>
-        <w:rPr>
-          <w:noProof/>
-        </w:rPr>
-        <w:t>22</w:t>
-      </w:r>
-      <w:r>
-        <w:rPr>
-          <w:noProof/>
-        </w:rPr>
-        <w:fldChar w:fldCharType="end"/>
-      </w:r>
+      <w:fldSimple w:instr=" SEQ Figure \* ARABIC ">
+        <w:r>
+          <w:rPr>
+            <w:noProof/>
+          </w:rPr>
+          <w:t>22</w:t>
+        </w:r>
+      </w:fldSimple>
       <w:bookmarkEnd w:id="139"/>
       <w:r>
         <w:t>: Tool's first run</w:t>
@@ -26158,27 +25868,14 @@
       <w:r>
         <w:t xml:space="preserve">Figure </w:t>
       </w:r>
-      <w:r>
-        <w:fldChar w:fldCharType="begin"/>
-      </w:r>
-      <w:r>
-        <w:instrText xml:space="preserve"> SEQ Figure \* ARABIC </w:instrText>
-      </w:r>
-      <w:r>
-        <w:fldChar w:fldCharType="separate"/>
-      </w:r>
-      <w:r>
-        <w:rPr>
-          <w:noProof/>
-        </w:rPr>
-        <w:t>23</w:t>
-      </w:r>
-      <w:r>
-        <w:rPr>
-          <w:noProof/>
-        </w:rPr>
-        <w:fldChar w:fldCharType="end"/>
-      </w:r>
+      <w:fldSimple w:instr=" SEQ Figure \* ARABIC ">
+        <w:r>
+          <w:rPr>
+            <w:noProof/>
+          </w:rPr>
+          <w:t>23</w:t>
+        </w:r>
+      </w:fldSimple>
       <w:bookmarkEnd w:id="141"/>
       <w:r>
         <w:t xml:space="preserve">: Tool's </w:t>
@@ -26576,27 +26273,14 @@
       <w:r>
         <w:t xml:space="preserve">Figure </w:t>
       </w:r>
-      <w:r>
-        <w:fldChar w:fldCharType="begin"/>
-      </w:r>
-      <w:r>
-        <w:instrText xml:space="preserve"> SEQ Figure \* ARABIC </w:instrText>
-      </w:r>
-      <w:r>
-        <w:fldChar w:fldCharType="separate"/>
-      </w:r>
-      <w:r>
-        <w:rPr>
-          <w:noProof/>
-        </w:rPr>
-        <w:t>24</w:t>
-      </w:r>
-      <w:r>
-        <w:rPr>
-          <w:noProof/>
-        </w:rPr>
-        <w:fldChar w:fldCharType="end"/>
-      </w:r>
+      <w:fldSimple w:instr=" SEQ Figure \* ARABIC ">
+        <w:r>
+          <w:rPr>
+            <w:noProof/>
+          </w:rPr>
+          <w:t>24</w:t>
+        </w:r>
+      </w:fldSimple>
       <w:bookmarkEnd w:id="144"/>
       <w:r>
         <w:t>: Sushi ontology ingredients</w:t>
@@ -26671,27 +26355,14 @@
       <w:r>
         <w:t xml:space="preserve">Figure </w:t>
       </w:r>
-      <w:r>
-        <w:fldChar w:fldCharType="begin"/>
-      </w:r>
-      <w:r>
-        <w:instrText xml:space="preserve"> SEQ Figure \* ARABIC </w:instrText>
-      </w:r>
-      <w:r>
-        <w:fldChar w:fldCharType="separate"/>
-      </w:r>
-      <w:r>
-        <w:rPr>
-          <w:noProof/>
-        </w:rPr>
-        <w:t>25</w:t>
-      </w:r>
-      <w:r>
-        <w:rPr>
-          <w:noProof/>
-        </w:rPr>
-        <w:fldChar w:fldCharType="end"/>
-      </w:r>
+      <w:fldSimple w:instr=" SEQ Figure \* ARABIC ">
+        <w:r>
+          <w:rPr>
+            <w:noProof/>
+          </w:rPr>
+          <w:t>25</w:t>
+        </w:r>
+      </w:fldSimple>
       <w:bookmarkEnd w:id="146"/>
       <w:r>
         <w:t>: Pizza ontology ingredients</w:t>
@@ -26969,27 +26640,14 @@
       <w:r>
         <w:t xml:space="preserve">Figure </w:t>
       </w:r>
-      <w:r>
-        <w:fldChar w:fldCharType="begin"/>
-      </w:r>
-      <w:r>
-        <w:instrText xml:space="preserve"> SEQ Figure \* ARABIC </w:instrText>
-      </w:r>
-      <w:r>
-        <w:fldChar w:fldCharType="separate"/>
-      </w:r>
-      <w:r>
-        <w:rPr>
-          <w:noProof/>
-        </w:rPr>
-        <w:t>26</w:t>
-      </w:r>
-      <w:r>
-        <w:rPr>
-          <w:noProof/>
-        </w:rPr>
-        <w:fldChar w:fldCharType="end"/>
-      </w:r>
+      <w:fldSimple w:instr=" SEQ Figure \* ARABIC ">
+        <w:r>
+          <w:rPr>
+            <w:noProof/>
+          </w:rPr>
+          <w:t>26</w:t>
+        </w:r>
+      </w:fldSimple>
       <w:bookmarkEnd w:id="149"/>
       <w:r>
         <w:t xml:space="preserve">: </w:t>
@@ -27285,27 +26943,14 @@
       <w:r>
         <w:t xml:space="preserve">Figure </w:t>
       </w:r>
-      <w:r>
-        <w:fldChar w:fldCharType="begin"/>
-      </w:r>
-      <w:r>
-        <w:instrText xml:space="preserve"> SEQ Figure \* ARABIC </w:instrText>
-      </w:r>
-      <w:r>
-        <w:fldChar w:fldCharType="separate"/>
-      </w:r>
-      <w:r>
-        <w:rPr>
-          <w:noProof/>
-        </w:rPr>
-        <w:t>27</w:t>
-      </w:r>
-      <w:r>
-        <w:rPr>
-          <w:noProof/>
-        </w:rPr>
-        <w:fldChar w:fldCharType="end"/>
-      </w:r>
+      <w:fldSimple w:instr=" SEQ Figure \* ARABIC ">
+        <w:r>
+          <w:rPr>
+            <w:noProof/>
+          </w:rPr>
+          <w:t>27</w:t>
+        </w:r>
+      </w:fldSimple>
       <w:bookmarkEnd w:id="152"/>
       <w:r>
         <w:t>: No facet is specified</w:t>
@@ -27380,27 +27025,14 @@
       <w:r>
         <w:t xml:space="preserve">Figure </w:t>
       </w:r>
-      <w:r>
-        <w:fldChar w:fldCharType="begin"/>
-      </w:r>
-      <w:r>
-        <w:instrText xml:space="preserve"> SEQ Figure \* ARABIC </w:instrText>
-      </w:r>
-      <w:r>
-        <w:fldChar w:fldCharType="separate"/>
-      </w:r>
-      <w:r>
-        <w:rPr>
-          <w:noProof/>
-        </w:rPr>
-        <w:t>28</w:t>
-      </w:r>
-      <w:r>
-        <w:rPr>
-          <w:noProof/>
-        </w:rPr>
-        <w:fldChar w:fldCharType="end"/>
-      </w:r>
+      <w:fldSimple w:instr=" SEQ Figure \* ARABIC ">
+        <w:r>
+          <w:rPr>
+            <w:noProof/>
+          </w:rPr>
+          <w:t>28</w:t>
+        </w:r>
+      </w:fldSimple>
       <w:bookmarkEnd w:id="154"/>
       <w:r>
         <w:t>: Spicy face</w:t>
@@ -27623,27 +27255,14 @@
       <w:r>
         <w:t xml:space="preserve">Figure </w:t>
       </w:r>
-      <w:r>
-        <w:fldChar w:fldCharType="begin"/>
-      </w:r>
-      <w:r>
-        <w:instrText xml:space="preserve"> SEQ Figure \* ARABIC </w:instrText>
-      </w:r>
-      <w:r>
-        <w:fldChar w:fldCharType="separate"/>
-      </w:r>
-      <w:r>
-        <w:rPr>
-          <w:noProof/>
-        </w:rPr>
-        <w:t>29</w:t>
-      </w:r>
-      <w:r>
-        <w:rPr>
-          <w:noProof/>
-        </w:rPr>
-        <w:fldChar w:fldCharType="end"/>
-      </w:r>
+      <w:fldSimple w:instr=" SEQ Figure \* ARABIC ">
+        <w:r>
+          <w:rPr>
+            <w:noProof/>
+          </w:rPr>
+          <w:t>29</w:t>
+        </w:r>
+      </w:fldSimple>
       <w:bookmarkEnd w:id="158"/>
       <w:r>
         <w:t>: Shown available languages in the ontology</w:t>
@@ -27718,27 +27337,14 @@
       <w:r>
         <w:t xml:space="preserve">Figure </w:t>
       </w:r>
-      <w:r>
-        <w:fldChar w:fldCharType="begin"/>
-      </w:r>
-      <w:r>
-        <w:instrText xml:space="preserve"> SEQ Figure \* ARABIC </w:instrText>
-      </w:r>
-      <w:r>
-        <w:fldChar w:fldCharType="separate"/>
-      </w:r>
-      <w:r>
-        <w:rPr>
-          <w:noProof/>
-        </w:rPr>
-        <w:t>30</w:t>
-      </w:r>
-      <w:r>
-        <w:rPr>
-          <w:noProof/>
-        </w:rPr>
-        <w:fldChar w:fldCharType="end"/>
-      </w:r>
+      <w:fldSimple w:instr=" SEQ Figure \* ARABIC ">
+        <w:r>
+          <w:rPr>
+            <w:noProof/>
+          </w:rPr>
+          <w:t>30</w:t>
+        </w:r>
+      </w:fldSimple>
       <w:bookmarkEnd w:id="160"/>
       <w:r>
         <w:t xml:space="preserve">: View </w:t>
@@ -28020,27 +27626,14 @@
       <w:r>
         <w:t xml:space="preserve">Figure </w:t>
       </w:r>
-      <w:r>
-        <w:fldChar w:fldCharType="begin"/>
-      </w:r>
-      <w:r>
-        <w:instrText xml:space="preserve"> SEQ Figure \* ARABIC </w:instrText>
-      </w:r>
-      <w:r>
-        <w:fldChar w:fldCharType="separate"/>
-      </w:r>
-      <w:r>
-        <w:rPr>
-          <w:noProof/>
-        </w:rPr>
-        <w:t>31</w:t>
-      </w:r>
-      <w:r>
-        <w:rPr>
-          <w:noProof/>
-        </w:rPr>
-        <w:fldChar w:fldCharType="end"/>
-      </w:r>
+      <w:fldSimple w:instr=" SEQ Figure \* ARABIC ">
+        <w:r>
+          <w:rPr>
+            <w:noProof/>
+          </w:rPr>
+          <w:t>31</w:t>
+        </w:r>
+      </w:fldSimple>
       <w:bookmarkEnd w:id="163"/>
       <w:r>
         <w:t>: List view</w:t>
@@ -28208,27 +27801,14 @@
       <w:r>
         <w:t xml:space="preserve">Figure </w:t>
       </w:r>
-      <w:r>
-        <w:fldChar w:fldCharType="begin"/>
-      </w:r>
-      <w:r>
-        <w:instrText xml:space="preserve"> SEQ Figure \* ARABIC </w:instrText>
-      </w:r>
-      <w:r>
-        <w:fldChar w:fldCharType="separate"/>
-      </w:r>
-      <w:r>
-        <w:rPr>
-          <w:noProof/>
-        </w:rPr>
-        <w:t>32</w:t>
-      </w:r>
-      <w:r>
-        <w:rPr>
-          <w:noProof/>
-        </w:rPr>
-        <w:fldChar w:fldCharType="end"/>
-      </w:r>
+      <w:fldSimple w:instr=" SEQ Figure \* ARABIC ">
+        <w:r>
+          <w:rPr>
+            <w:noProof/>
+          </w:rPr>
+          <w:t>32</w:t>
+        </w:r>
+      </w:fldSimple>
       <w:bookmarkEnd w:id="165"/>
       <w:r>
         <w:t>: Change labels' &amp; buttons' text</w:t>
@@ -28468,7 +28048,7 @@
           <wp:inline distT="0" distB="0" distL="0" distR="0" wp14:anchorId="1EC06D14" wp14:editId="09658B19">
             <wp:extent cx="5270500" cy="3338195"/>
             <wp:effectExtent l="25400" t="25400" r="38100" b="14605"/>
-            <wp:docPr id="56" name="Picture 56"/>
+            <wp:docPr id="20" name="Picture 20"/>
             <wp:cNvGraphicFramePr>
               <a:graphicFrameLocks xmlns:a="http://schemas.openxmlformats.org/drawingml/2006/main" noChangeAspect="1"/>
             </wp:cNvGraphicFramePr>
@@ -28638,27 +28218,14 @@
       <w:r>
         <w:t xml:space="preserve">Figure </w:t>
       </w:r>
-      <w:r>
-        <w:fldChar w:fldCharType="begin"/>
-      </w:r>
-      <w:r>
-        <w:instrText xml:space="preserve"> SEQ Figure \* ARABIC </w:instrText>
-      </w:r>
-      <w:r>
-        <w:fldChar w:fldCharType="separate"/>
-      </w:r>
-      <w:r>
-        <w:rPr>
-          <w:noProof/>
-        </w:rPr>
-        <w:t>33</w:t>
-      </w:r>
-      <w:r>
-        <w:rPr>
-          <w:noProof/>
-        </w:rPr>
-        <w:fldChar w:fldCharType="end"/>
-      </w:r>
+      <w:fldSimple w:instr=" SEQ Figure \* ARABIC ">
+        <w:r>
+          <w:rPr>
+            <w:noProof/>
+          </w:rPr>
+          <w:t>33</w:t>
+        </w:r>
+      </w:fldSimple>
       <w:r>
         <w:t>: Annotations of IRIs and Anonymous Individuals in OWL 2</w:t>
       </w:r>
@@ -29393,27 +28960,14 @@
       <w:r>
         <w:t xml:space="preserve">Table </w:t>
       </w:r>
-      <w:r>
-        <w:fldChar w:fldCharType="begin"/>
-      </w:r>
-      <w:r>
-        <w:instrText xml:space="preserve"> SEQ Table \* ARABIC </w:instrText>
-      </w:r>
-      <w:r>
-        <w:fldChar w:fldCharType="separate"/>
-      </w:r>
-      <w:r>
-        <w:rPr>
-          <w:noProof/>
-        </w:rPr>
-        <w:t>1</w:t>
-      </w:r>
-      <w:r>
-        <w:rPr>
-          <w:noProof/>
-        </w:rPr>
-        <w:fldChar w:fldCharType="end"/>
-      </w:r>
+      <w:fldSimple w:instr=" SEQ Table \* ARABIC ">
+        <w:r>
+          <w:rPr>
+            <w:noProof/>
+          </w:rPr>
+          <w:t>1</w:t>
+        </w:r>
+      </w:fldSimple>
       <w:bookmarkEnd w:id="177"/>
       <w:r>
         <w:t>: Configuration questions</w:t>
@@ -29830,27 +29384,14 @@
       <w:r>
         <w:t xml:space="preserve">Table </w:t>
       </w:r>
-      <w:r>
-        <w:fldChar w:fldCharType="begin"/>
-      </w:r>
-      <w:r>
-        <w:instrText xml:space="preserve"> SEQ Table \* ARABIC </w:instrText>
-      </w:r>
-      <w:r>
-        <w:fldChar w:fldCharType="separate"/>
-      </w:r>
-      <w:r>
-        <w:rPr>
-          <w:noProof/>
-        </w:rPr>
-        <w:t>2</w:t>
-      </w:r>
-      <w:r>
-        <w:rPr>
-          <w:noProof/>
-        </w:rPr>
-        <w:fldChar w:fldCharType="end"/>
-      </w:r>
+      <w:fldSimple w:instr=" SEQ Table \* ARABIC ">
+        <w:r>
+          <w:rPr>
+            <w:noProof/>
+          </w:rPr>
+          <w:t>2</w:t>
+        </w:r>
+      </w:fldSimple>
       <w:r>
         <w:t>: Views questions</w:t>
       </w:r>
@@ -30408,27 +29949,14 @@
       <w:r>
         <w:t xml:space="preserve">Table </w:t>
       </w:r>
-      <w:r>
-        <w:fldChar w:fldCharType="begin"/>
-      </w:r>
-      <w:r>
-        <w:instrText xml:space="preserve"> SEQ Table \* ARABIC </w:instrText>
-      </w:r>
-      <w:r>
-        <w:fldChar w:fldCharType="separate"/>
-      </w:r>
-      <w:r>
-        <w:rPr>
-          <w:noProof/>
-        </w:rPr>
-        <w:t>3</w:t>
-      </w:r>
-      <w:r>
-        <w:rPr>
-          <w:noProof/>
-        </w:rPr>
-        <w:fldChar w:fldCharType="end"/>
-      </w:r>
+      <w:fldSimple w:instr=" SEQ Table \* ARABIC ">
+        <w:r>
+          <w:rPr>
+            <w:noProof/>
+          </w:rPr>
+          <w:t>3</w:t>
+        </w:r>
+      </w:fldSimple>
       <w:r>
         <w:t>: Tree filtering questions</w:t>
       </w:r>
@@ -30891,27 +30419,14 @@
       <w:r>
         <w:t xml:space="preserve">Table </w:t>
       </w:r>
-      <w:r>
-        <w:fldChar w:fldCharType="begin"/>
-      </w:r>
-      <w:r>
-        <w:instrText xml:space="preserve"> SEQ Table \* ARABIC </w:instrText>
-      </w:r>
-      <w:r>
-        <w:fldChar w:fldCharType="separate"/>
-      </w:r>
-      <w:r>
-        <w:rPr>
-          <w:noProof/>
-        </w:rPr>
-        <w:t>4</w:t>
-      </w:r>
-      <w:r>
-        <w:rPr>
-          <w:noProof/>
-        </w:rPr>
-        <w:fldChar w:fldCharType="end"/>
-      </w:r>
+      <w:fldSimple w:instr=" SEQ Table \* ARABIC ">
+        <w:r>
+          <w:rPr>
+            <w:noProof/>
+          </w:rPr>
+          <w:t>4</w:t>
+        </w:r>
+      </w:fldSimple>
       <w:r>
         <w:t>: List filtering questions</w:t>
       </w:r>
@@ -31390,27 +30905,14 @@
       <w:r>
         <w:t xml:space="preserve">Table </w:t>
       </w:r>
-      <w:r>
-        <w:fldChar w:fldCharType="begin"/>
-      </w:r>
-      <w:r>
-        <w:instrText xml:space="preserve"> SEQ Table \* ARABIC </w:instrText>
-      </w:r>
-      <w:r>
-        <w:fldChar w:fldCharType="separate"/>
-      </w:r>
-      <w:r>
-        <w:rPr>
-          <w:noProof/>
-        </w:rPr>
-        <w:t>5</w:t>
-      </w:r>
-      <w:r>
-        <w:rPr>
-          <w:noProof/>
-        </w:rPr>
-        <w:fldChar w:fldCharType="end"/>
-      </w:r>
+      <w:fldSimple w:instr=" SEQ Table \* ARABIC ">
+        <w:r>
+          <w:rPr>
+            <w:noProof/>
+          </w:rPr>
+          <w:t>5</w:t>
+        </w:r>
+      </w:fldSimple>
       <w:r>
         <w:t>: Used language in the ontology questions</w:t>
       </w:r>
@@ -31849,27 +31351,14 @@
       <w:r>
         <w:t xml:space="preserve">Table </w:t>
       </w:r>
-      <w:r>
-        <w:fldChar w:fldCharType="begin"/>
-      </w:r>
-      <w:r>
-        <w:instrText xml:space="preserve"> SEQ Table \* ARABIC </w:instrText>
-      </w:r>
-      <w:r>
-        <w:fldChar w:fldCharType="separate"/>
-      </w:r>
-      <w:r>
-        <w:rPr>
-          <w:noProof/>
-        </w:rPr>
-        <w:t>6</w:t>
-      </w:r>
-      <w:r>
-        <w:rPr>
-          <w:noProof/>
-        </w:rPr>
-        <w:fldChar w:fldCharType="end"/>
-      </w:r>
+      <w:fldSimple w:instr=" SEQ Table \* ARABIC ">
+        <w:r>
+          <w:rPr>
+            <w:noProof/>
+          </w:rPr>
+          <w:t>6</w:t>
+        </w:r>
+      </w:fldSimple>
       <w:r>
         <w:t>: Facets questions</w:t>
       </w:r>
@@ -32120,27 +31609,14 @@
       <w:r>
         <w:t xml:space="preserve">Table </w:t>
       </w:r>
-      <w:r>
-        <w:fldChar w:fldCharType="begin"/>
-      </w:r>
-      <w:r>
-        <w:instrText xml:space="preserve"> SEQ Table \* ARABIC </w:instrText>
-      </w:r>
-      <w:r>
-        <w:fldChar w:fldCharType="separate"/>
-      </w:r>
-      <w:r>
-        <w:rPr>
-          <w:noProof/>
-        </w:rPr>
-        <w:t>7</w:t>
-      </w:r>
-      <w:r>
-        <w:rPr>
-          <w:noProof/>
-        </w:rPr>
-        <w:fldChar w:fldCharType="end"/>
-      </w:r>
+      <w:fldSimple w:instr=" SEQ Table \* ARABIC ">
+        <w:r>
+          <w:rPr>
+            <w:noProof/>
+          </w:rPr>
+          <w:t>7</w:t>
+        </w:r>
+      </w:fldSimple>
       <w:bookmarkEnd w:id="184"/>
       <w:r>
         <w:t>: Instructions question</w:t>
@@ -32388,27 +31864,14 @@
       <w:r>
         <w:t xml:space="preserve">Table </w:t>
       </w:r>
-      <w:r>
-        <w:fldChar w:fldCharType="begin"/>
-      </w:r>
-      <w:r>
-        <w:instrText xml:space="preserve"> SEQ Table \* ARABIC </w:instrText>
-      </w:r>
-      <w:r>
-        <w:fldChar w:fldCharType="separate"/>
-      </w:r>
-      <w:r>
-        <w:rPr>
-          <w:noProof/>
-        </w:rPr>
-        <w:t>8</w:t>
-      </w:r>
-      <w:r>
-        <w:rPr>
-          <w:noProof/>
-        </w:rPr>
-        <w:fldChar w:fldCharType="end"/>
-      </w:r>
+      <w:fldSimple w:instr=" SEQ Table \* ARABIC ">
+        <w:r>
+          <w:rPr>
+            <w:noProof/>
+          </w:rPr>
+          <w:t>8</w:t>
+        </w:r>
+      </w:fldSimple>
       <w:bookmarkEnd w:id="186"/>
       <w:r>
         <w:t>: Comment question</w:t>
@@ -32937,27 +32400,14 @@
       <w:r>
         <w:t xml:space="preserve">Figure </w:t>
       </w:r>
-      <w:r>
-        <w:fldChar w:fldCharType="begin"/>
-      </w:r>
-      <w:r>
-        <w:instrText xml:space="preserve"> SEQ Figure \* ARABIC </w:instrText>
-      </w:r>
-      <w:r>
-        <w:fldChar w:fldCharType="separate"/>
-      </w:r>
-      <w:r>
-        <w:rPr>
-          <w:noProof/>
-        </w:rPr>
-        <w:t>34</w:t>
-      </w:r>
-      <w:r>
-        <w:rPr>
-          <w:noProof/>
-        </w:rPr>
-        <w:fldChar w:fldCharType="end"/>
-      </w:r>
+      <w:fldSimple w:instr=" SEQ Figure \* ARABIC ">
+        <w:r>
+          <w:rPr>
+            <w:noProof/>
+          </w:rPr>
+          <w:t>34</w:t>
+        </w:r>
+      </w:fldSimple>
       <w:bookmarkEnd w:id="190"/>
       <w:r>
         <w:t>: Result c</w:t>
@@ -33060,27 +32510,14 @@
       <w:r>
         <w:t xml:space="preserve">Table </w:t>
       </w:r>
-      <w:r>
-        <w:fldChar w:fldCharType="begin"/>
-      </w:r>
-      <w:r>
-        <w:instrText xml:space="preserve"> SEQ Table \* ARABIC </w:instrText>
-      </w:r>
-      <w:r>
-        <w:fldChar w:fldCharType="separate"/>
-      </w:r>
-      <w:r>
-        <w:rPr>
-          <w:noProof/>
-        </w:rPr>
-        <w:t>9</w:t>
-      </w:r>
-      <w:r>
-        <w:rPr>
-          <w:noProof/>
-        </w:rPr>
-        <w:fldChar w:fldCharType="end"/>
-      </w:r>
+      <w:fldSimple w:instr=" SEQ Table \* ARABIC ">
+        <w:r>
+          <w:rPr>
+            <w:noProof/>
+          </w:rPr>
+          <w:t>9</w:t>
+        </w:r>
+      </w:fldSimple>
       <w:bookmarkEnd w:id="192"/>
       <w:r>
         <w:t xml:space="preserve">: Result data table for configuration section </w:t>
@@ -33294,27 +32731,14 @@
       <w:r>
         <w:t xml:space="preserve">Figure </w:t>
       </w:r>
-      <w:r>
-        <w:fldChar w:fldCharType="begin"/>
-      </w:r>
-      <w:r>
-        <w:instrText xml:space="preserve"> SEQ Figure \* ARABIC </w:instrText>
-      </w:r>
-      <w:r>
-        <w:fldChar w:fldCharType="separate"/>
-      </w:r>
-      <w:r>
-        <w:rPr>
-          <w:noProof/>
-        </w:rPr>
-        <w:t>35</w:t>
-      </w:r>
-      <w:r>
-        <w:rPr>
-          <w:noProof/>
-        </w:rPr>
-        <w:fldChar w:fldCharType="end"/>
-      </w:r>
+      <w:fldSimple w:instr=" SEQ Figure \* ARABIC ">
+        <w:r>
+          <w:rPr>
+            <w:noProof/>
+          </w:rPr>
+          <w:t>35</w:t>
+        </w:r>
+      </w:fldSimple>
       <w:bookmarkEnd w:id="194"/>
       <w:r>
         <w:t xml:space="preserve">: Result chart for views section </w:t>
@@ -33402,27 +32826,14 @@
       <w:r>
         <w:t xml:space="preserve">Table </w:t>
       </w:r>
-      <w:r>
-        <w:fldChar w:fldCharType="begin"/>
-      </w:r>
-      <w:r>
-        <w:instrText xml:space="preserve"> SEQ Table \* ARABIC </w:instrText>
-      </w:r>
-      <w:r>
-        <w:fldChar w:fldCharType="separate"/>
-      </w:r>
-      <w:r>
-        <w:rPr>
-          <w:noProof/>
-        </w:rPr>
-        <w:t>10</w:t>
-      </w:r>
-      <w:r>
-        <w:rPr>
-          <w:noProof/>
-        </w:rPr>
-        <w:fldChar w:fldCharType="end"/>
-      </w:r>
+      <w:fldSimple w:instr=" SEQ Table \* ARABIC ">
+        <w:r>
+          <w:rPr>
+            <w:noProof/>
+          </w:rPr>
+          <w:t>10</w:t>
+        </w:r>
+      </w:fldSimple>
       <w:bookmarkEnd w:id="196"/>
       <w:r>
         <w:t xml:space="preserve">: Result data table for views section </w:t>
@@ -33591,27 +33002,14 @@
       <w:r>
         <w:t xml:space="preserve">Figure </w:t>
       </w:r>
-      <w:r>
-        <w:fldChar w:fldCharType="begin"/>
-      </w:r>
-      <w:r>
-        <w:instrText xml:space="preserve"> SEQ Figure \* ARABIC </w:instrText>
-      </w:r>
-      <w:r>
-        <w:fldChar w:fldCharType="separate"/>
-      </w:r>
-      <w:r>
-        <w:rPr>
-          <w:noProof/>
-        </w:rPr>
-        <w:t>36</w:t>
-      </w:r>
-      <w:r>
-        <w:rPr>
-          <w:noProof/>
-        </w:rPr>
-        <w:fldChar w:fldCharType="end"/>
-      </w:r>
+      <w:fldSimple w:instr=" SEQ Figure \* ARABIC ">
+        <w:r>
+          <w:rPr>
+            <w:noProof/>
+          </w:rPr>
+          <w:t>36</w:t>
+        </w:r>
+      </w:fldSimple>
       <w:bookmarkEnd w:id="198"/>
       <w:r>
         <w:t>: Result chart for tree filt</w:t>
@@ -33708,27 +33106,14 @@
       <w:r>
         <w:t xml:space="preserve">Table </w:t>
       </w:r>
-      <w:r>
-        <w:fldChar w:fldCharType="begin"/>
-      </w:r>
-      <w:r>
-        <w:instrText xml:space="preserve"> SEQ Table \* ARABIC </w:instrText>
-      </w:r>
-      <w:r>
-        <w:fldChar w:fldCharType="separate"/>
-      </w:r>
-      <w:r>
-        <w:rPr>
-          <w:noProof/>
-        </w:rPr>
-        <w:t>11</w:t>
-      </w:r>
-      <w:r>
-        <w:rPr>
-          <w:noProof/>
-        </w:rPr>
-        <w:fldChar w:fldCharType="end"/>
-      </w:r>
+      <w:fldSimple w:instr=" SEQ Table \* ARABIC ">
+        <w:r>
+          <w:rPr>
+            <w:noProof/>
+          </w:rPr>
+          <w:t>11</w:t>
+        </w:r>
+      </w:fldSimple>
       <w:bookmarkEnd w:id="200"/>
       <w:r>
         <w:t xml:space="preserve">: Result data table for tree filtering section </w:t>
@@ -33924,27 +33309,14 @@
       <w:r>
         <w:t xml:space="preserve">Figure </w:t>
       </w:r>
-      <w:r>
-        <w:fldChar w:fldCharType="begin"/>
-      </w:r>
-      <w:r>
-        <w:instrText xml:space="preserve"> SEQ Figure \* ARABIC </w:instrText>
-      </w:r>
-      <w:r>
-        <w:fldChar w:fldCharType="separate"/>
-      </w:r>
-      <w:r>
-        <w:rPr>
-          <w:noProof/>
-        </w:rPr>
-        <w:t>37</w:t>
-      </w:r>
-      <w:r>
-        <w:rPr>
-          <w:noProof/>
-        </w:rPr>
-        <w:fldChar w:fldCharType="end"/>
-      </w:r>
+      <w:fldSimple w:instr=" SEQ Figure \* ARABIC ">
+        <w:r>
+          <w:rPr>
+            <w:noProof/>
+          </w:rPr>
+          <w:t>37</w:t>
+        </w:r>
+      </w:fldSimple>
       <w:bookmarkEnd w:id="202"/>
       <w:r>
         <w:t xml:space="preserve">: Result chart for list filtering section </w:t>
@@ -34033,27 +33405,14 @@
       <w:r>
         <w:t xml:space="preserve">Table </w:t>
       </w:r>
-      <w:r>
-        <w:fldChar w:fldCharType="begin"/>
-      </w:r>
-      <w:r>
-        <w:instrText xml:space="preserve"> SEQ Table \* ARABIC </w:instrText>
-      </w:r>
-      <w:r>
-        <w:fldChar w:fldCharType="separate"/>
-      </w:r>
-      <w:r>
-        <w:rPr>
-          <w:noProof/>
-        </w:rPr>
-        <w:t>12</w:t>
-      </w:r>
-      <w:r>
-        <w:rPr>
-          <w:noProof/>
-        </w:rPr>
-        <w:fldChar w:fldCharType="end"/>
-      </w:r>
+      <w:fldSimple w:instr=" SEQ Table \* ARABIC ">
+        <w:r>
+          <w:rPr>
+            <w:noProof/>
+          </w:rPr>
+          <w:t>12</w:t>
+        </w:r>
+      </w:fldSimple>
       <w:bookmarkEnd w:id="204"/>
       <w:r>
         <w:t xml:space="preserve">: Result data table for list filtering section </w:t>
@@ -34230,27 +33589,14 @@
       <w:r>
         <w:t xml:space="preserve">Figure </w:t>
       </w:r>
-      <w:r>
-        <w:fldChar w:fldCharType="begin"/>
-      </w:r>
-      <w:r>
-        <w:instrText xml:space="preserve"> SEQ Figure \* ARABIC </w:instrText>
-      </w:r>
-      <w:r>
-        <w:fldChar w:fldCharType="separate"/>
-      </w:r>
-      <w:r>
-        <w:rPr>
-          <w:noProof/>
-        </w:rPr>
-        <w:t>38</w:t>
-      </w:r>
-      <w:r>
-        <w:rPr>
-          <w:noProof/>
-        </w:rPr>
-        <w:fldChar w:fldCharType="end"/>
-      </w:r>
+      <w:fldSimple w:instr=" SEQ Figure \* ARABIC ">
+        <w:r>
+          <w:rPr>
+            <w:noProof/>
+          </w:rPr>
+          <w:t>38</w:t>
+        </w:r>
+      </w:fldSimple>
       <w:bookmarkEnd w:id="207"/>
       <w:r>
         <w:t>: Result chat for language</w:t>
@@ -34341,27 +33687,14 @@
       <w:r>
         <w:t xml:space="preserve">Table </w:t>
       </w:r>
-      <w:r>
-        <w:fldChar w:fldCharType="begin"/>
-      </w:r>
-      <w:r>
-        <w:instrText xml:space="preserve"> SEQ Table \* ARABIC </w:instrText>
-      </w:r>
-      <w:r>
-        <w:fldChar w:fldCharType="separate"/>
-      </w:r>
-      <w:r>
-        <w:rPr>
-          <w:noProof/>
-        </w:rPr>
-        <w:t>13</w:t>
-      </w:r>
-      <w:r>
-        <w:rPr>
-          <w:noProof/>
-        </w:rPr>
-        <w:fldChar w:fldCharType="end"/>
-      </w:r>
+      <w:fldSimple w:instr=" SEQ Table \* ARABIC ">
+        <w:r>
+          <w:rPr>
+            <w:noProof/>
+          </w:rPr>
+          <w:t>13</w:t>
+        </w:r>
+      </w:fldSimple>
       <w:bookmarkEnd w:id="209"/>
       <w:r>
         <w:t xml:space="preserve">: Result data table for language section </w:t>
@@ -34519,27 +33852,14 @@
       <w:r>
         <w:t xml:space="preserve">Figure </w:t>
       </w:r>
-      <w:r>
-        <w:fldChar w:fldCharType="begin"/>
-      </w:r>
-      <w:r>
-        <w:instrText xml:space="preserve"> SEQ Figure \* ARABIC </w:instrText>
-      </w:r>
-      <w:r>
-        <w:fldChar w:fldCharType="separate"/>
-      </w:r>
-      <w:r>
-        <w:rPr>
-          <w:noProof/>
-        </w:rPr>
-        <w:t>39</w:t>
-      </w:r>
-      <w:r>
-        <w:rPr>
-          <w:noProof/>
-        </w:rPr>
-        <w:fldChar w:fldCharType="end"/>
-      </w:r>
+      <w:fldSimple w:instr=" SEQ Figure \* ARABIC ">
+        <w:r>
+          <w:rPr>
+            <w:noProof/>
+          </w:rPr>
+          <w:t>39</w:t>
+        </w:r>
+      </w:fldSimple>
       <w:bookmarkEnd w:id="211"/>
       <w:r>
         <w:t xml:space="preserve">: Result chart for facets section </w:t>
@@ -34628,30 +33948,14 @@
       <w:r>
         <w:t xml:space="preserve">Table </w:t>
       </w:r>
-      <w:r>
-        <w:fldChar w:fldCharType="begin"/>
-      </w:r>
-      <w:r>
-        <w:instrText xml:space="preserve"> SEQ Table \* ARABI</w:instrText>
-      </w:r>
-      <w:r>
-        <w:instrText xml:space="preserve">C </w:instrText>
-      </w:r>
-      <w:r>
-        <w:fldChar w:fldCharType="separate"/>
-      </w:r>
-      <w:r>
-        <w:rPr>
-          <w:noProof/>
-        </w:rPr>
-        <w:t>14</w:t>
-      </w:r>
-      <w:r>
-        <w:rPr>
-          <w:noProof/>
-        </w:rPr>
-        <w:fldChar w:fldCharType="end"/>
-      </w:r>
+      <w:fldSimple w:instr=" SEQ Table \* ARABIC ">
+        <w:r>
+          <w:rPr>
+            <w:noProof/>
+          </w:rPr>
+          <w:t>14</w:t>
+        </w:r>
+      </w:fldSimple>
       <w:bookmarkEnd w:id="214"/>
       <w:r>
         <w:t xml:space="preserve">: Result data table for facets section </w:t>
@@ -34797,27 +34101,14 @@
       <w:r>
         <w:t xml:space="preserve">Figure </w:t>
       </w:r>
-      <w:r>
-        <w:fldChar w:fldCharType="begin"/>
-      </w:r>
-      <w:r>
-        <w:instrText xml:space="preserve"> SEQ Figure \* ARABIC </w:instrText>
-      </w:r>
-      <w:r>
-        <w:fldChar w:fldCharType="separate"/>
-      </w:r>
-      <w:r>
-        <w:rPr>
-          <w:noProof/>
-        </w:rPr>
-        <w:t>40</w:t>
-      </w:r>
-      <w:r>
-        <w:rPr>
-          <w:noProof/>
-        </w:rPr>
-        <w:fldChar w:fldCharType="end"/>
-      </w:r>
+      <w:fldSimple w:instr=" SEQ Figure \* ARABIC ">
+        <w:r>
+          <w:rPr>
+            <w:noProof/>
+          </w:rPr>
+          <w:t>40</w:t>
+        </w:r>
+      </w:fldSimple>
       <w:bookmarkEnd w:id="216"/>
       <w:r>
         <w:t xml:space="preserve">: Result instructions section </w:t>
@@ -34906,27 +34197,14 @@
       <w:r>
         <w:t xml:space="preserve">Table </w:t>
       </w:r>
-      <w:r>
-        <w:fldChar w:fldCharType="begin"/>
-      </w:r>
-      <w:r>
-        <w:instrText xml:space="preserve"> SEQ Table \* ARABIC </w:instrText>
-      </w:r>
-      <w:r>
-        <w:fldChar w:fldCharType="separate"/>
-      </w:r>
-      <w:r>
-        <w:rPr>
-          <w:noProof/>
-        </w:rPr>
-        <w:t>15</w:t>
-      </w:r>
-      <w:r>
-        <w:rPr>
-          <w:noProof/>
-        </w:rPr>
-        <w:fldChar w:fldCharType="end"/>
-      </w:r>
+      <w:fldSimple w:instr=" SEQ Table \* ARABIC ">
+        <w:r>
+          <w:rPr>
+            <w:noProof/>
+          </w:rPr>
+          <w:t>15</w:t>
+        </w:r>
+      </w:fldSimple>
       <w:bookmarkEnd w:id="219"/>
       <w:r>
         <w:t xml:space="preserve">: Result data table for instructions section </w:t>
@@ -35911,27 +35189,14 @@
       <w:r>
         <w:t xml:space="preserve">Table </w:t>
       </w:r>
-      <w:r>
-        <w:fldChar w:fldCharType="begin"/>
-      </w:r>
-      <w:r>
-        <w:instrText xml:space="preserve"> SEQ Table \* ARABIC </w:instrText>
-      </w:r>
-      <w:r>
-        <w:fldChar w:fldCharType="separate"/>
-      </w:r>
-      <w:r>
-        <w:rPr>
-          <w:noProof/>
-        </w:rPr>
-        <w:t>16</w:t>
-      </w:r>
-      <w:r>
-        <w:rPr>
-          <w:noProof/>
-        </w:rPr>
-        <w:fldChar w:fldCharType="end"/>
-      </w:r>
+      <w:fldSimple w:instr=" SEQ Table \* ARABIC ">
+        <w:r>
+          <w:rPr>
+            <w:noProof/>
+          </w:rPr>
+          <w:t>16</w:t>
+        </w:r>
+      </w:fldSimple>
       <w:bookmarkEnd w:id="222"/>
       <w:r>
         <w:t>: Measures for evaluating the project</w:t>
@@ -36775,9 +36040,6 @@
       <w:pPr>
         <w:pStyle w:val="EndNoteBibliography"/>
         <w:ind w:left="720" w:hanging="720"/>
-        <w:rPr>
-          <w:noProof/>
-        </w:rPr>
       </w:pPr>
       <w:r>
         <w:fldChar w:fldCharType="begin"/>
@@ -36789,42 +36051,28 @@
         <w:fldChar w:fldCharType="separate"/>
       </w:r>
       <w:r>
-        <w:rPr>
-          <w:noProof/>
-        </w:rPr>
         <w:t>1.</w:t>
       </w:r>
       <w:r>
-        <w:rPr>
-          <w:noProof/>
-        </w:rPr>
         <w:tab/>
         <w:t xml:space="preserve">Ding, L., et al., </w:t>
       </w:r>
       <w:r>
         <w:rPr>
           <w:i/>
-          <w:noProof/>
         </w:rPr>
         <w:t>Using Ontologies in the Semantic Web: A Survey</w:t>
       </w:r>
       <w:r>
-        <w:rPr>
-          <w:noProof/>
-        </w:rPr>
         <w:t xml:space="preserve">, in </w:t>
       </w:r>
       <w:r>
         <w:rPr>
           <w:i/>
-          <w:noProof/>
         </w:rPr>
         <w:t>Ontologies</w:t>
       </w:r>
       <w:r>
-        <w:rPr>
-          <w:noProof/>
-        </w:rPr>
         <w:t>. 2007, Springer US. p. 79-113.</w:t>
       </w:r>
     </w:p>
@@ -36832,47 +36080,30 @@
       <w:pPr>
         <w:pStyle w:val="EndNoteBibliography"/>
         <w:ind w:left="720" w:hanging="720"/>
-        <w:rPr>
-          <w:noProof/>
-        </w:rPr>
-      </w:pPr>
-      <w:r>
-        <w:rPr>
-          <w:noProof/>
-        </w:rPr>
+      </w:pPr>
+      <w:r>
         <w:t>2.</w:t>
       </w:r>
       <w:r>
-        <w:rPr>
-          <w:noProof/>
-        </w:rPr>
         <w:tab/>
         <w:t xml:space="preserve">Stevens, R., et al., </w:t>
       </w:r>
       <w:r>
         <w:rPr>
           <w:i/>
-          <w:noProof/>
         </w:rPr>
         <w:t>TAMBIS: Transparent Access to Multiple Bioinformatics Information Sources.</w:t>
       </w:r>
       <w:r>
-        <w:rPr>
-          <w:noProof/>
-        </w:rPr>
         <w:t xml:space="preserve"> IBM System Journal. </w:t>
       </w:r>
       <w:r>
         <w:rPr>
           <w:b/>
-          <w:noProof/>
         </w:rPr>
         <w:t>40</w:t>
       </w:r>
       <w:r>
-        <w:rPr>
-          <w:noProof/>
-        </w:rPr>
         <w:t>(2): p. 532-551.</w:t>
       </w:r>
     </w:p>
@@ -36880,34 +36111,21 @@
       <w:pPr>
         <w:pStyle w:val="EndNoteBibliography"/>
         <w:ind w:left="720" w:hanging="720"/>
-        <w:rPr>
-          <w:noProof/>
-        </w:rPr>
-      </w:pPr>
-      <w:r>
-        <w:rPr>
-          <w:noProof/>
-        </w:rPr>
+      </w:pPr>
+      <w:r>
         <w:t>3.</w:t>
       </w:r>
       <w:r>
-        <w:rPr>
-          <w:noProof/>
-        </w:rPr>
         <w:tab/>
         <w:t xml:space="preserve">Catarci, T., et al., </w:t>
       </w:r>
       <w:r>
         <w:rPr>
           <w:i/>
-          <w:noProof/>
         </w:rPr>
         <w:t>An Ontology Based Visual Tool for Query Formulation Support.</w:t>
       </w:r>
       <w:r>
-        <w:rPr>
-          <w:noProof/>
-        </w:rPr>
         <w:t xml:space="preserve"> ECAI, 2004: p. 308-312.</w:t>
       </w:r>
     </w:p>
@@ -36915,34 +36133,21 @@
       <w:pPr>
         <w:pStyle w:val="EndNoteBibliography"/>
         <w:ind w:left="720" w:hanging="720"/>
-        <w:rPr>
-          <w:noProof/>
-        </w:rPr>
-      </w:pPr>
-      <w:r>
-        <w:rPr>
-          <w:noProof/>
-        </w:rPr>
+      </w:pPr>
+      <w:r>
         <w:t>4.</w:t>
       </w:r>
       <w:r>
-        <w:rPr>
-          <w:noProof/>
-        </w:rPr>
         <w:tab/>
         <w:t xml:space="preserve">Horridge, M., </w:t>
       </w:r>
       <w:r>
         <w:rPr>
           <w:i/>
-          <w:noProof/>
         </w:rPr>
         <w:t>The Manchester Pizza Finder</w:t>
       </w:r>
       <w:r>
-        <w:rPr>
-          <w:noProof/>
-        </w:rPr>
         <w:t>. University of Manchester.</w:t>
       </w:r>
     </w:p>
@@ -36950,47 +36155,30 @@
       <w:pPr>
         <w:pStyle w:val="EndNoteBibliography"/>
         <w:ind w:left="720" w:hanging="720"/>
-        <w:rPr>
-          <w:noProof/>
-        </w:rPr>
-      </w:pPr>
-      <w:r>
-        <w:rPr>
-          <w:noProof/>
-        </w:rPr>
+      </w:pPr>
+      <w:r>
         <w:t>5.</w:t>
       </w:r>
       <w:r>
-        <w:rPr>
-          <w:noProof/>
-        </w:rPr>
         <w:tab/>
         <w:t xml:space="preserve">Bechhofer, S. and N.W. Paton, </w:t>
       </w:r>
       <w:r>
         <w:rPr>
           <w:i/>
-          <w:noProof/>
         </w:rPr>
         <w:t>Ontology Visual Querying</w:t>
       </w:r>
       <w:r>
-        <w:rPr>
-          <w:noProof/>
-        </w:rPr>
         <w:t xml:space="preserve">, in </w:t>
       </w:r>
       <w:r>
         <w:rPr>
           <w:i/>
-          <w:noProof/>
         </w:rPr>
         <w:t>Encyclopedia of Database Systems</w:t>
       </w:r>
       <w:r>
-        <w:rPr>
-          <w:noProof/>
-        </w:rPr>
         <w:t>. 2009, Springer.</w:t>
       </w:r>
     </w:p>
@@ -36998,34 +36186,21 @@
       <w:pPr>
         <w:pStyle w:val="EndNoteBibliography"/>
         <w:ind w:left="720" w:hanging="720"/>
-        <w:rPr>
-          <w:noProof/>
-        </w:rPr>
-      </w:pPr>
-      <w:r>
-        <w:rPr>
-          <w:noProof/>
-        </w:rPr>
+      </w:pPr>
+      <w:r>
         <w:t>6.</w:t>
       </w:r>
       <w:r>
-        <w:rPr>
-          <w:noProof/>
-        </w:rPr>
         <w:tab/>
         <w:t xml:space="preserve">Bechhofer, S. </w:t>
       </w:r>
       <w:r>
         <w:rPr>
           <w:i/>
-          <w:noProof/>
         </w:rPr>
         <w:t>The Manchester Sushi Finder - Project Page</w:t>
       </w:r>
       <w:r>
-        <w:rPr>
-          <w:noProof/>
-        </w:rPr>
         <w:t xml:space="preserve">. 2014  [cited 2014 March 5, 2014]; Available from: </w:t>
       </w:r>
       <w:hyperlink r:id="rId60" w:history="1">
@@ -37033,15 +36208,11 @@
           <w:rPr>
             <w:rStyle w:val="Hyperlink"/>
             <w:rFonts w:ascii="Times New Roman" w:hAnsi="Times New Roman"/>
-            <w:noProof/>
           </w:rPr>
           <w:t>http://studentnet.cs.manchester.ac.uk/pgt/2013/COMP60990/project/projectbookdetails.php?projectid=20889</w:t>
         </w:r>
       </w:hyperlink>
       <w:r>
-        <w:rPr>
-          <w:noProof/>
-        </w:rPr>
         <w:t>.</w:t>
       </w:r>
     </w:p>
@@ -37049,34 +36220,21 @@
       <w:pPr>
         <w:pStyle w:val="EndNoteBibliography"/>
         <w:ind w:left="720" w:hanging="720"/>
-        <w:rPr>
-          <w:noProof/>
-        </w:rPr>
-      </w:pPr>
-      <w:r>
-        <w:rPr>
-          <w:noProof/>
-        </w:rPr>
+      </w:pPr>
+      <w:r>
         <w:t>7.</w:t>
       </w:r>
       <w:r>
-        <w:rPr>
-          <w:noProof/>
-        </w:rPr>
         <w:tab/>
         <w:t xml:space="preserve">Group, W.C.O.W. </w:t>
       </w:r>
       <w:r>
         <w:rPr>
           <w:i/>
-          <w:noProof/>
         </w:rPr>
         <w:t>Web Ontology Language (OWL)</w:t>
       </w:r>
       <w:r>
-        <w:rPr>
-          <w:noProof/>
-        </w:rPr>
         <w:t xml:space="preserve">. 2012  [cited 2014 April 19, 2014]; Available from: </w:t>
       </w:r>
       <w:hyperlink r:id="rId61" w:history="1">
@@ -37084,15 +36242,11 @@
           <w:rPr>
             <w:rStyle w:val="Hyperlink"/>
             <w:rFonts w:ascii="Times New Roman" w:hAnsi="Times New Roman"/>
-            <w:noProof/>
           </w:rPr>
           <w:t>http://www.w3.org/2001/sw/wiki/OWL</w:t>
         </w:r>
       </w:hyperlink>
       <w:r>
-        <w:rPr>
-          <w:noProof/>
-        </w:rPr>
         <w:t>.</w:t>
       </w:r>
     </w:p>
@@ -37100,47 +36254,30 @@
       <w:pPr>
         <w:pStyle w:val="EndNoteBibliography"/>
         <w:ind w:left="720" w:hanging="720"/>
-        <w:rPr>
-          <w:noProof/>
-        </w:rPr>
-      </w:pPr>
-      <w:r>
-        <w:rPr>
-          <w:noProof/>
-        </w:rPr>
+      </w:pPr>
+      <w:r>
         <w:t>8.</w:t>
       </w:r>
       <w:r>
-        <w:rPr>
-          <w:noProof/>
-        </w:rPr>
         <w:tab/>
         <w:t xml:space="preserve">Davis, R., H. Shrobe, and P. Szolovits, </w:t>
       </w:r>
       <w:r>
         <w:rPr>
           <w:i/>
-          <w:noProof/>
         </w:rPr>
         <w:t>What is a Knowledge Representation?</w:t>
       </w:r>
       <w:r>
-        <w:rPr>
-          <w:noProof/>
-        </w:rPr>
         <w:t xml:space="preserve">, in </w:t>
       </w:r>
       <w:r>
         <w:rPr>
           <w:i/>
-          <w:noProof/>
         </w:rPr>
         <w:t>AI Magazine</w:t>
       </w:r>
       <w:r>
-        <w:rPr>
-          <w:noProof/>
-        </w:rPr>
         <w:t>. 1993. p. 17-33.</w:t>
       </w:r>
     </w:p>
@@ -37148,34 +36285,21 @@
       <w:pPr>
         <w:pStyle w:val="EndNoteBibliography"/>
         <w:ind w:left="720" w:hanging="720"/>
-        <w:rPr>
-          <w:noProof/>
-        </w:rPr>
-      </w:pPr>
-      <w:r>
-        <w:rPr>
-          <w:noProof/>
-        </w:rPr>
+      </w:pPr>
+      <w:r>
         <w:t>9.</w:t>
       </w:r>
       <w:r>
-        <w:rPr>
-          <w:noProof/>
-        </w:rPr>
         <w:tab/>
         <w:t xml:space="preserve">Group, O.W. </w:t>
       </w:r>
       <w:r>
         <w:rPr>
           <w:i/>
-          <w:noProof/>
         </w:rPr>
         <w:t>OWL Web Ontology Language Overview</w:t>
       </w:r>
       <w:r>
-        <w:rPr>
-          <w:noProof/>
-        </w:rPr>
         <w:t xml:space="preserve">. 2004  [cited 2014 May 13, 2014]; Available from: </w:t>
       </w:r>
       <w:hyperlink r:id="rId62" w:history="1">
@@ -37183,15 +36307,11 @@
           <w:rPr>
             <w:rStyle w:val="Hyperlink"/>
             <w:rFonts w:ascii="Times New Roman" w:hAnsi="Times New Roman"/>
-            <w:noProof/>
           </w:rPr>
           <w:t>http://www.w3.org/TR/owl-features</w:t>
         </w:r>
       </w:hyperlink>
       <w:r>
-        <w:rPr>
-          <w:noProof/>
-        </w:rPr>
         <w:t>.</w:t>
       </w:r>
     </w:p>
@@ -37199,47 +36319,30 @@
       <w:pPr>
         <w:pStyle w:val="EndNoteBibliography"/>
         <w:ind w:left="720" w:hanging="720"/>
-        <w:rPr>
-          <w:noProof/>
-        </w:rPr>
-      </w:pPr>
-      <w:r>
-        <w:rPr>
-          <w:noProof/>
-        </w:rPr>
+      </w:pPr>
+      <w:r>
         <w:t>10.</w:t>
       </w:r>
       <w:r>
-        <w:rPr>
-          <w:noProof/>
-        </w:rPr>
         <w:tab/>
         <w:t xml:space="preserve">M, H. and B. S, </w:t>
       </w:r>
       <w:r>
         <w:rPr>
           <w:i/>
-          <w:noProof/>
         </w:rPr>
         <w:t>The OWL API: A Java API for OWL ontologies.</w:t>
       </w:r>
       <w:r>
-        <w:rPr>
-          <w:noProof/>
-        </w:rPr>
         <w:t xml:space="preserve"> Semantic Web, 2011. </w:t>
       </w:r>
       <w:r>
         <w:rPr>
           <w:b/>
-          <w:noProof/>
         </w:rPr>
         <w:t>2</w:t>
       </w:r>
       <w:r>
-        <w:rPr>
-          <w:noProof/>
-        </w:rPr>
         <w:t>(Number 1 / 2011): p. 11-21.</w:t>
       </w:r>
     </w:p>
@@ -37247,34 +36350,21 @@
       <w:pPr>
         <w:pStyle w:val="EndNoteBibliography"/>
         <w:ind w:left="720" w:hanging="720"/>
-        <w:rPr>
-          <w:noProof/>
-        </w:rPr>
-      </w:pPr>
-      <w:r>
-        <w:rPr>
-          <w:noProof/>
-        </w:rPr>
+      </w:pPr>
+      <w:r>
         <w:t>11.</w:t>
       </w:r>
       <w:r>
-        <w:rPr>
-          <w:noProof/>
-        </w:rPr>
         <w:tab/>
         <w:t xml:space="preserve">Group, O.W. </w:t>
       </w:r>
       <w:r>
         <w:rPr>
           <w:i/>
-          <w:noProof/>
         </w:rPr>
         <w:t>OWL 2 Web Ontology Language Document Overview</w:t>
       </w:r>
       <w:r>
-        <w:rPr>
-          <w:noProof/>
-        </w:rPr>
         <w:t xml:space="preserve">. 2012  [cited 2014 May 13, 2014]; Available from: </w:t>
       </w:r>
       <w:hyperlink r:id="rId63" w:history="1">
@@ -37282,15 +36372,11 @@
           <w:rPr>
             <w:rStyle w:val="Hyperlink"/>
             <w:rFonts w:ascii="Times New Roman" w:hAnsi="Times New Roman"/>
-            <w:noProof/>
           </w:rPr>
           <w:t>http://www.w3.org/TR/owl2-overview/</w:t>
         </w:r>
       </w:hyperlink>
       <w:r>
-        <w:rPr>
-          <w:noProof/>
-        </w:rPr>
         <w:t>.</w:t>
       </w:r>
     </w:p>
@@ -37298,34 +36384,21 @@
       <w:pPr>
         <w:pStyle w:val="EndNoteBibliography"/>
         <w:ind w:left="720" w:hanging="720"/>
-        <w:rPr>
-          <w:noProof/>
-        </w:rPr>
-      </w:pPr>
-      <w:r>
-        <w:rPr>
-          <w:noProof/>
-        </w:rPr>
+      </w:pPr>
+      <w:r>
         <w:t>12.</w:t>
       </w:r>
       <w:r>
-        <w:rPr>
-          <w:noProof/>
-        </w:rPr>
         <w:tab/>
         <w:t xml:space="preserve">Wikipedia. </w:t>
       </w:r>
       <w:r>
         <w:rPr>
           <w:i/>
-          <w:noProof/>
         </w:rPr>
         <w:t>Application programming interface</w:t>
       </w:r>
       <w:r>
-        <w:rPr>
-          <w:noProof/>
-        </w:rPr>
         <w:t xml:space="preserve">.  [cited 2014 April 21, 2014]; Available from: </w:t>
       </w:r>
       <w:hyperlink r:id="rId64" w:history="1">
@@ -37333,15 +36406,11 @@
           <w:rPr>
             <w:rStyle w:val="Hyperlink"/>
             <w:rFonts w:ascii="Times New Roman" w:hAnsi="Times New Roman"/>
-            <w:noProof/>
           </w:rPr>
           <w:t>http://en.wikipedia.org/wiki/Application_programming_interface</w:t>
         </w:r>
       </w:hyperlink>
       <w:r>
-        <w:rPr>
-          <w:noProof/>
-        </w:rPr>
         <w:t>.</w:t>
       </w:r>
     </w:p>
@@ -37349,33 +36418,20 @@
       <w:pPr>
         <w:pStyle w:val="EndNoteBibliography"/>
         <w:ind w:left="720" w:hanging="720"/>
-        <w:rPr>
-          <w:noProof/>
-        </w:rPr>
-      </w:pPr>
-      <w:r>
-        <w:rPr>
-          <w:noProof/>
-        </w:rPr>
+      </w:pPr>
+      <w:r>
         <w:t>13.</w:t>
       </w:r>
       <w:r>
-        <w:rPr>
-          <w:noProof/>
-        </w:rPr>
         <w:tab/>
       </w:r>
       <w:r>
         <w:rPr>
           <w:i/>
-          <w:noProof/>
         </w:rPr>
         <w:t>The size of the World Wide Web (The Internet)</w:t>
       </w:r>
       <w:r>
-        <w:rPr>
-          <w:noProof/>
-        </w:rPr>
         <w:t xml:space="preserve">. 2014  [cited 2014 Jun 2, 2014]; Available from: </w:t>
       </w:r>
       <w:hyperlink r:id="rId65" w:history="1">
@@ -37383,15 +36439,11 @@
           <w:rPr>
             <w:rStyle w:val="Hyperlink"/>
             <w:rFonts w:ascii="Times New Roman" w:hAnsi="Times New Roman"/>
-            <w:noProof/>
           </w:rPr>
           <w:t>http://www.worldwidewebsize.com/</w:t>
         </w:r>
       </w:hyperlink>
       <w:r>
-        <w:rPr>
-          <w:noProof/>
-        </w:rPr>
         <w:t>.</w:t>
       </w:r>
     </w:p>
@@ -37399,47 +36451,30 @@
       <w:pPr>
         <w:pStyle w:val="EndNoteBibliography"/>
         <w:ind w:left="720" w:hanging="720"/>
-        <w:rPr>
-          <w:noProof/>
-        </w:rPr>
-      </w:pPr>
-      <w:r>
-        <w:rPr>
-          <w:noProof/>
-        </w:rPr>
+      </w:pPr>
+      <w:r>
         <w:t>14.</w:t>
       </w:r>
       <w:r>
-        <w:rPr>
-          <w:noProof/>
-        </w:rPr>
         <w:tab/>
         <w:t xml:space="preserve">Hyvönen, E., S. Saarela, and K. Viljanen, </w:t>
       </w:r>
       <w:r>
         <w:rPr>
           <w:i/>
-          <w:noProof/>
         </w:rPr>
         <w:t>Application of ontology techniques to view-based semantic search and browsing</w:t>
       </w:r>
       <w:r>
-        <w:rPr>
-          <w:noProof/>
-        </w:rPr>
         <w:t xml:space="preserve">, in </w:t>
       </w:r>
       <w:r>
         <w:rPr>
           <w:i/>
-          <w:noProof/>
         </w:rPr>
         <w:t>The Semantic Web: Research and Applications</w:t>
       </w:r>
       <w:r>
-        <w:rPr>
-          <w:noProof/>
-        </w:rPr>
         <w:t>. 2004, Springer. p. 92-106.</w:t>
       </w:r>
     </w:p>
@@ -37449,26 +36484,18 @@
         <w:ind w:left="720" w:hanging="720"/>
         <w:rPr>
           <w:i/>
-          <w:noProof/>
-        </w:rPr>
-      </w:pPr>
-      <w:r>
-        <w:rPr>
-          <w:noProof/>
-        </w:rPr>
+        </w:rPr>
+      </w:pPr>
+      <w:r>
         <w:t>15.</w:t>
       </w:r>
       <w:r>
-        <w:rPr>
-          <w:noProof/>
-        </w:rPr>
         <w:tab/>
         <w:t xml:space="preserve">Bechhofer, S., et al., </w:t>
       </w:r>
       <w:r>
         <w:rPr>
           <w:i/>
-          <w:noProof/>
         </w:rPr>
         <w:t>Guiding the User: An Ontology Driven Interface.</w:t>
       </w:r>
@@ -37477,47 +36504,30 @@
       <w:pPr>
         <w:pStyle w:val="EndNoteBibliography"/>
         <w:ind w:left="720" w:hanging="720"/>
-        <w:rPr>
-          <w:noProof/>
-        </w:rPr>
-      </w:pPr>
-      <w:r>
-        <w:rPr>
-          <w:noProof/>
-        </w:rPr>
+      </w:pPr>
+      <w:r>
         <w:t>16.</w:t>
       </w:r>
       <w:r>
-        <w:rPr>
-          <w:noProof/>
-        </w:rPr>
         <w:tab/>
         <w:t xml:space="preserve">Bechhofer, S. and C. Goble, </w:t>
       </w:r>
       <w:r>
         <w:rPr>
           <w:i/>
-          <w:noProof/>
         </w:rPr>
         <w:t>Classification Based Navigation and Retrieval for Picture Archives</w:t>
       </w:r>
       <w:r>
-        <w:rPr>
-          <w:noProof/>
-        </w:rPr>
         <w:t xml:space="preserve">, in </w:t>
       </w:r>
       <w:r>
         <w:rPr>
           <w:i/>
-          <w:noProof/>
         </w:rPr>
         <w:t>Database Semantics</w:t>
       </w:r>
       <w:r>
-        <w:rPr>
-          <w:noProof/>
-        </w:rPr>
         <w:t>. 1999, Springer. p. 291-310.</w:t>
       </w:r>
     </w:p>
@@ -37525,47 +36535,30 @@
       <w:pPr>
         <w:pStyle w:val="EndNoteBibliography"/>
         <w:ind w:left="720" w:hanging="720"/>
-        <w:rPr>
-          <w:noProof/>
-        </w:rPr>
-      </w:pPr>
-      <w:r>
-        <w:rPr>
-          <w:noProof/>
-        </w:rPr>
+      </w:pPr>
+      <w:r>
         <w:t>17.</w:t>
       </w:r>
       <w:r>
-        <w:rPr>
-          <w:noProof/>
-        </w:rPr>
         <w:tab/>
         <w:t xml:space="preserve">Schreiber, A.T.G., et al., </w:t>
       </w:r>
       <w:r>
         <w:rPr>
           <w:i/>
-          <w:noProof/>
         </w:rPr>
         <w:t>Ontology-based photo annotation.</w:t>
       </w:r>
       <w:r>
-        <w:rPr>
-          <w:noProof/>
-        </w:rPr>
         <w:t xml:space="preserve"> IEEE Intelligent Systems, 2001. </w:t>
       </w:r>
       <w:r>
         <w:rPr>
           <w:b/>
-          <w:noProof/>
         </w:rPr>
         <w:t>16</w:t>
       </w:r>
       <w:r>
-        <w:rPr>
-          <w:noProof/>
-        </w:rPr>
         <w:t>(3): p. 66-74.</w:t>
       </w:r>
     </w:p>
@@ -37573,34 +36566,21 @@
       <w:pPr>
         <w:pStyle w:val="EndNoteBibliography"/>
         <w:ind w:left="720" w:hanging="720"/>
-        <w:rPr>
-          <w:noProof/>
-        </w:rPr>
-      </w:pPr>
-      <w:r>
-        <w:rPr>
-          <w:noProof/>
-        </w:rPr>
+      </w:pPr>
+      <w:r>
         <w:t>18.</w:t>
       </w:r>
       <w:r>
-        <w:rPr>
-          <w:noProof/>
-        </w:rPr>
         <w:tab/>
         <w:t xml:space="preserve">Wikipedia. </w:t>
       </w:r>
       <w:r>
         <w:rPr>
           <w:i/>
-          <w:noProof/>
         </w:rPr>
         <w:t>Faceted search</w:t>
       </w:r>
       <w:r>
-        <w:rPr>
-          <w:noProof/>
-        </w:rPr>
         <w:t xml:space="preserve">.  [cited 2014 April 23, 2014]; Available from: </w:t>
       </w:r>
       <w:hyperlink r:id="rId66" w:history="1">
@@ -37608,15 +36588,11 @@
           <w:rPr>
             <w:rStyle w:val="Hyperlink"/>
             <w:rFonts w:ascii="Times New Roman" w:hAnsi="Times New Roman"/>
-            <w:noProof/>
           </w:rPr>
           <w:t>http://en.wikipedia.org/wiki/Faceted_search</w:t>
         </w:r>
       </w:hyperlink>
       <w:r>
-        <w:rPr>
-          <w:noProof/>
-        </w:rPr>
         <w:t>.</w:t>
       </w:r>
     </w:p>
@@ -37624,47 +36600,30 @@
       <w:pPr>
         <w:pStyle w:val="EndNoteBibliography"/>
         <w:ind w:left="720" w:hanging="720"/>
-        <w:rPr>
-          <w:noProof/>
-        </w:rPr>
-      </w:pPr>
-      <w:r>
-        <w:rPr>
-          <w:noProof/>
-        </w:rPr>
+      </w:pPr>
+      <w:r>
         <w:t>19.</w:t>
       </w:r>
       <w:r>
-        <w:rPr>
-          <w:noProof/>
-        </w:rPr>
         <w:tab/>
         <w:t xml:space="preserve">Smith, D.A. and N.R. Shadbolt, </w:t>
       </w:r>
       <w:r>
         <w:rPr>
           <w:i/>
-          <w:noProof/>
         </w:rPr>
         <w:t>FacetOntology: Expressive Descriptions of Facets in the Semantic Web</w:t>
       </w:r>
       <w:r>
-        <w:rPr>
-          <w:noProof/>
-        </w:rPr>
         <w:t xml:space="preserve">, in </w:t>
       </w:r>
       <w:r>
         <w:rPr>
           <w:i/>
-          <w:noProof/>
         </w:rPr>
         <w:t>Semantic Technology</w:t>
       </w:r>
       <w:r>
-        <w:rPr>
-          <w:noProof/>
-        </w:rPr>
         <w:t>. 2013, Springer. p. 223-238.</w:t>
       </w:r>
     </w:p>
@@ -37672,47 +36631,30 @@
       <w:pPr>
         <w:pStyle w:val="EndNoteBibliography"/>
         <w:ind w:left="720" w:hanging="720"/>
-        <w:rPr>
-          <w:noProof/>
-        </w:rPr>
-      </w:pPr>
-      <w:r>
-        <w:rPr>
-          <w:noProof/>
-        </w:rPr>
+      </w:pPr>
+      <w:r>
         <w:t>20.</w:t>
       </w:r>
       <w:r>
-        <w:rPr>
-          <w:noProof/>
-        </w:rPr>
         <w:tab/>
         <w:t xml:space="preserve">Catarci, T., et al., </w:t>
       </w:r>
       <w:r>
         <w:rPr>
           <w:i/>
-          <w:noProof/>
         </w:rPr>
         <w:t>Visual query systems for databases: A survey.</w:t>
       </w:r>
       <w:r>
-        <w:rPr>
-          <w:noProof/>
-        </w:rPr>
         <w:t xml:space="preserve"> Journal of Visual Languages and Computing, 1997. </w:t>
       </w:r>
       <w:r>
         <w:rPr>
           <w:b/>
-          <w:noProof/>
         </w:rPr>
         <w:t>8</w:t>
       </w:r>
       <w:r>
-        <w:rPr>
-          <w:noProof/>
-        </w:rPr>
         <w:t>: p. 215-260.</w:t>
       </w:r>
     </w:p>
@@ -37720,33 +36662,20 @@
       <w:pPr>
         <w:pStyle w:val="EndNoteBibliography"/>
         <w:ind w:left="720" w:hanging="720"/>
-        <w:rPr>
-          <w:noProof/>
-        </w:rPr>
-      </w:pPr>
-      <w:r>
-        <w:rPr>
-          <w:noProof/>
-        </w:rPr>
+      </w:pPr>
+      <w:r>
         <w:t>21.</w:t>
       </w:r>
       <w:r>
-        <w:rPr>
-          <w:noProof/>
-        </w:rPr>
         <w:tab/>
       </w:r>
       <w:r>
         <w:rPr>
           <w:i/>
-          <w:noProof/>
         </w:rPr>
         <w:t>The Java Technology Phenomenon</w:t>
       </w:r>
       <w:r>
-        <w:rPr>
-          <w:noProof/>
-        </w:rPr>
         <w:t xml:space="preserve">.  [cited 2014 July 31, 2014]; Available from: </w:t>
       </w:r>
       <w:hyperlink r:id="rId67" w:history="1">
@@ -37754,15 +36683,11 @@
           <w:rPr>
             <w:rStyle w:val="Hyperlink"/>
             <w:rFonts w:ascii="Times New Roman" w:hAnsi="Times New Roman"/>
-            <w:noProof/>
           </w:rPr>
           <w:t>http://docs.oracle.com/javase/tutorial/getStarted/intro/definition.html</w:t>
         </w:r>
       </w:hyperlink>
       <w:r>
-        <w:rPr>
-          <w:noProof/>
-        </w:rPr>
         <w:t>.</w:t>
       </w:r>
     </w:p>
@@ -37770,34 +36695,21 @@
       <w:pPr>
         <w:pStyle w:val="EndNoteBibliography"/>
         <w:ind w:left="720" w:hanging="720"/>
-        <w:rPr>
-          <w:noProof/>
-        </w:rPr>
-      </w:pPr>
-      <w:r>
-        <w:rPr>
-          <w:noProof/>
-        </w:rPr>
+      </w:pPr>
+      <w:r>
         <w:t>22.</w:t>
       </w:r>
       <w:r>
-        <w:rPr>
-          <w:noProof/>
-        </w:rPr>
         <w:tab/>
         <w:t xml:space="preserve">Gosling, J. and H. McGilton, </w:t>
       </w:r>
       <w:r>
         <w:rPr>
           <w:i/>
-          <w:noProof/>
         </w:rPr>
         <w:t>The Java language environment</w:t>
       </w:r>
       <w:r>
-        <w:rPr>
-          <w:noProof/>
-        </w:rPr>
         <w:t>. Vol. 2550. 1995: Sun Microsystems Computer Company.</w:t>
       </w:r>
     </w:p>
@@ -37805,33 +36717,20 @@
       <w:pPr>
         <w:pStyle w:val="EndNoteBibliography"/>
         <w:ind w:left="720" w:hanging="720"/>
-        <w:rPr>
-          <w:noProof/>
-        </w:rPr>
-      </w:pPr>
-      <w:r>
-        <w:rPr>
-          <w:noProof/>
-        </w:rPr>
+      </w:pPr>
+      <w:r>
         <w:t>23.</w:t>
       </w:r>
       <w:r>
-        <w:rPr>
-          <w:noProof/>
-        </w:rPr>
         <w:tab/>
       </w:r>
       <w:r>
         <w:rPr>
           <w:i/>
-          <w:noProof/>
         </w:rPr>
         <w:t>Apache Maven Project</w:t>
       </w:r>
       <w:r>
-        <w:rPr>
-          <w:noProof/>
-        </w:rPr>
         <w:t xml:space="preserve">.  [cited 2014 July 31, 2014]; Available from: </w:t>
       </w:r>
       <w:hyperlink r:id="rId68" w:history="1">
@@ -37839,15 +36738,11 @@
           <w:rPr>
             <w:rStyle w:val="Hyperlink"/>
             <w:rFonts w:ascii="Times New Roman" w:hAnsi="Times New Roman"/>
-            <w:noProof/>
           </w:rPr>
           <w:t>http://maven.apache.org/what-is-maven.html</w:t>
         </w:r>
       </w:hyperlink>
       <w:r>
-        <w:rPr>
-          <w:noProof/>
-        </w:rPr>
         <w:t>.</w:t>
       </w:r>
     </w:p>
@@ -37857,25 +36752,17 @@
         <w:ind w:left="720" w:hanging="720"/>
         <w:rPr>
           <w:i/>
-          <w:noProof/>
-        </w:rPr>
-      </w:pPr>
-      <w:r>
-        <w:rPr>
-          <w:noProof/>
-        </w:rPr>
+        </w:rPr>
+      </w:pPr>
+      <w:r>
         <w:t>24.</w:t>
       </w:r>
       <w:r>
-        <w:rPr>
-          <w:noProof/>
-        </w:rPr>
         <w:tab/>
       </w:r>
       <w:r>
         <w:rPr>
           <w:i/>
-          <w:noProof/>
         </w:rPr>
         <w:t>OWL 2 Web Ontology Language</w:t>
       </w:r>
@@ -37884,21 +36771,14 @@
       <w:pPr>
         <w:pStyle w:val="EndNoteBibliography"/>
         <w:ind w:left="720" w:hanging="720"/>
-        <w:rPr>
-          <w:noProof/>
-        </w:rPr>
       </w:pPr>
       <w:r>
         <w:rPr>
           <w:i/>
-          <w:noProof/>
         </w:rPr>
         <w:t>Structural Specification and Functional-Style Syntax</w:t>
       </w:r>
       <w:r>
-        <w:rPr>
-          <w:noProof/>
-        </w:rPr>
         <w:t xml:space="preserve">.  [cited 2014 Aug 1, 2014]; Available from: </w:t>
       </w:r>
       <w:hyperlink r:id="rId69" w:history="1">
@@ -37906,15 +36786,11 @@
           <w:rPr>
             <w:rStyle w:val="Hyperlink"/>
             <w:rFonts w:ascii="Times New Roman" w:hAnsi="Times New Roman"/>
-            <w:noProof/>
           </w:rPr>
           <w:t>http://www.w3.org/TR/owl2-syntax/</w:t>
         </w:r>
       </w:hyperlink>
       <w:r>
-        <w:rPr>
-          <w:noProof/>
-        </w:rPr>
         <w:t>.</w:t>
       </w:r>
     </w:p>
@@ -37922,47 +36798,30 @@
       <w:pPr>
         <w:pStyle w:val="EndNoteBibliography"/>
         <w:ind w:left="720" w:hanging="720"/>
-        <w:rPr>
-          <w:noProof/>
-        </w:rPr>
-      </w:pPr>
-      <w:r>
-        <w:rPr>
-          <w:noProof/>
-        </w:rPr>
+      </w:pPr>
+      <w:r>
         <w:t>25.</w:t>
       </w:r>
       <w:r>
-        <w:rPr>
-          <w:noProof/>
-        </w:rPr>
         <w:tab/>
         <w:t xml:space="preserve">Larman, C. and V.R. Basili, </w:t>
       </w:r>
       <w:r>
         <w:rPr>
           <w:i/>
-          <w:noProof/>
         </w:rPr>
         <w:t>Iterative and incremental development: A brief history.</w:t>
       </w:r>
       <w:r>
-        <w:rPr>
-          <w:noProof/>
-        </w:rPr>
         <w:t xml:space="preserve"> Computer, 2003. </w:t>
       </w:r>
       <w:r>
         <w:rPr>
           <w:b/>
-          <w:noProof/>
         </w:rPr>
         <w:t>36</w:t>
       </w:r>
       <w:r>
-        <w:rPr>
-          <w:noProof/>
-        </w:rPr>
         <w:t>(6): p. 47-56.</w:t>
       </w:r>
     </w:p>
@@ -37970,20 +36829,11 @@
       <w:pPr>
         <w:pStyle w:val="EndNoteBibliography"/>
         <w:ind w:left="720" w:hanging="720"/>
-        <w:rPr>
-          <w:noProof/>
-        </w:rPr>
-      </w:pPr>
-      <w:r>
-        <w:rPr>
-          <w:noProof/>
-        </w:rPr>
+      </w:pPr>
+      <w:r>
         <w:t>26.</w:t>
       </w:r>
       <w:r>
-        <w:rPr>
-          <w:noProof/>
-        </w:rPr>
         <w:tab/>
         <w:t>SurveyMonkey. 2014; Available from: https://</w:t>
       </w:r>
@@ -37992,15 +36842,11 @@
           <w:rPr>
             <w:rStyle w:val="Hyperlink"/>
             <w:rFonts w:ascii="Times New Roman" w:hAnsi="Times New Roman"/>
-            <w:noProof/>
           </w:rPr>
           <w:t>http://www.surveymonkey.net</w:t>
         </w:r>
       </w:hyperlink>
       <w:r>
-        <w:rPr>
-          <w:noProof/>
-        </w:rPr>
         <w:t>.</w:t>
       </w:r>
     </w:p>
@@ -38008,34 +36854,21 @@
       <w:pPr>
         <w:pStyle w:val="EndNoteBibliography"/>
         <w:ind w:left="720" w:hanging="720"/>
-        <w:rPr>
-          <w:noProof/>
-        </w:rPr>
-      </w:pPr>
-      <w:r>
-        <w:rPr>
-          <w:noProof/>
-        </w:rPr>
+      </w:pPr>
+      <w:r>
         <w:t>27.</w:t>
       </w:r>
       <w:r>
-        <w:rPr>
-          <w:noProof/>
-        </w:rPr>
         <w:tab/>
         <w:t xml:space="preserve">Al Abbas, H. </w:t>
       </w:r>
       <w:r>
         <w:rPr>
           <w:i/>
-          <w:noProof/>
         </w:rPr>
         <w:t xml:space="preserve">MSc Project (Software application-"The Manchester Sushi Finder") </w:t>
       </w:r>
       <w:r>
-        <w:rPr>
-          <w:noProof/>
-        </w:rPr>
         <w:t>2014  [cited 2014 Aug 6, 2014]; Available from: https://</w:t>
       </w:r>
       <w:hyperlink r:id="rId71" w:history="1">
@@ -38043,15 +36876,11 @@
           <w:rPr>
             <w:rStyle w:val="Hyperlink"/>
             <w:rFonts w:ascii="Times New Roman" w:hAnsi="Times New Roman"/>
-            <w:noProof/>
           </w:rPr>
           <w:t>http://www.surveymonkey.com/s/NLRQZ37</w:t>
         </w:r>
       </w:hyperlink>
       <w:r>
-        <w:rPr>
-          <w:noProof/>
-        </w:rPr>
         <w:t>.</w:t>
       </w:r>
     </w:p>
@@ -38059,51 +36888,22 @@
       <w:pPr>
         <w:pStyle w:val="EndNoteBibliography"/>
         <w:ind w:left="720" w:hanging="720"/>
-        <w:rPr>
-          <w:noProof/>
-        </w:rPr>
-      </w:pPr>
-      <w:r>
-        <w:rPr>
-          <w:noProof/>
-        </w:rPr>
+      </w:pPr>
+      <w:r>
         <w:t>28.</w:t>
       </w:r>
       <w:r>
-        <w:rPr>
-          <w:noProof/>
-        </w:rPr>
         <w:tab/>
         <w:t xml:space="preserve">Ethics, C.S. </w:t>
       </w:r>
       <w:r>
         <w:rPr>
           <w:i/>
-          <w:noProof/>
         </w:rPr>
         <w:t>Survey</w:t>
       </w:r>
       <w:r>
-        <w:rPr>
-          <w:noProof/>
-        </w:rPr>
-        <w:t xml:space="preserve">. 2014  [cited 2014 Agu 6, 2014]; Available from: </w:t>
-      </w:r>
-      <w:hyperlink r:id="rId72" w:history="1">
-        <w:r>
-          <w:rPr>
-            <w:rStyle w:val="Hyperlink"/>
-            <w:rFonts w:ascii="Times New Roman" w:hAnsi="Times New Roman"/>
-            <w:noProof/>
-          </w:rPr>
-          <w:t>http://ethics.cs.manchester.ac.uk</w:t>
-        </w:r>
-      </w:hyperlink>
-      <w:r>
-        <w:rPr>
-          <w:noProof/>
-        </w:rPr>
-        <w:t>.</w:t>
+        <w:t>. 2014  [cited 2014 Agu 6, 2014]; Available from: http://ethics.cs.manchester.ac.uk.</w:t>
       </w:r>
     </w:p>
     <w:p>
@@ -38658,27 +37458,14 @@
       <w:r>
         <w:t xml:space="preserve">Table </w:t>
       </w:r>
-      <w:r>
-        <w:fldChar w:fldCharType="begin"/>
-      </w:r>
-      <w:r>
-        <w:instrText xml:space="preserve"> SEQ Table \* ARABIC </w:instrText>
-      </w:r>
-      <w:r>
-        <w:fldChar w:fldCharType="separate"/>
-      </w:r>
-      <w:r>
-        <w:rPr>
-          <w:noProof/>
-        </w:rPr>
-        <w:t>17</w:t>
-      </w:r>
-      <w:r>
-        <w:rPr>
-          <w:noProof/>
-        </w:rPr>
-        <w:fldChar w:fldCharType="end"/>
-      </w:r>
+      <w:fldSimple w:instr=" SEQ Table \* ARABIC ">
+        <w:r>
+          <w:rPr>
+            <w:noProof/>
+          </w:rPr>
+          <w:t>17</w:t>
+        </w:r>
+      </w:fldSimple>
       <w:r>
         <w:t>: Access user story</w:t>
       </w:r>
@@ -39466,27 +38253,14 @@
       <w:r>
         <w:t xml:space="preserve">Table </w:t>
       </w:r>
-      <w:r>
-        <w:fldChar w:fldCharType="begin"/>
-      </w:r>
-      <w:r>
-        <w:instrText xml:space="preserve"> SEQ Table \* ARABIC </w:instrText>
-      </w:r>
-      <w:r>
-        <w:fldChar w:fldCharType="separate"/>
-      </w:r>
-      <w:r>
-        <w:rPr>
-          <w:noProof/>
-        </w:rPr>
-        <w:t>18</w:t>
-      </w:r>
-      <w:r>
-        <w:rPr>
-          <w:noProof/>
-        </w:rPr>
-        <w:fldChar w:fldCharType="end"/>
-      </w:r>
+      <w:fldSimple w:instr=" SEQ Table \* ARABIC ">
+        <w:r>
+          <w:rPr>
+            <w:noProof/>
+          </w:rPr>
+          <w:t>18</w:t>
+        </w:r>
+      </w:fldSimple>
       <w:r>
         <w:t>: Run 1 user story</w:t>
       </w:r>
@@ -40569,27 +39343,14 @@
       <w:r>
         <w:t xml:space="preserve">Table </w:t>
       </w:r>
-      <w:r>
-        <w:fldChar w:fldCharType="begin"/>
-      </w:r>
-      <w:r>
-        <w:instrText xml:space="preserve"> SEQ Table \* ARABIC </w:instrText>
-      </w:r>
-      <w:r>
-        <w:fldChar w:fldCharType="separate"/>
-      </w:r>
-      <w:r>
-        <w:rPr>
-          <w:noProof/>
-        </w:rPr>
-        <w:t>19</w:t>
-      </w:r>
-      <w:r>
-        <w:rPr>
-          <w:noProof/>
-        </w:rPr>
-        <w:fldChar w:fldCharType="end"/>
-      </w:r>
+      <w:fldSimple w:instr=" SEQ Table \* ARABIC ">
+        <w:r>
+          <w:rPr>
+            <w:noProof/>
+          </w:rPr>
+          <w:t>19</w:t>
+        </w:r>
+      </w:fldSimple>
       <w:r>
         <w:t>: Run 2 user story</w:t>
       </w:r>
@@ -41011,27 +39772,14 @@
       <w:r>
         <w:t xml:space="preserve">Table </w:t>
       </w:r>
-      <w:r>
-        <w:fldChar w:fldCharType="begin"/>
-      </w:r>
-      <w:r>
-        <w:instrText xml:space="preserve"> SEQ Table \* ARABIC </w:instrText>
-      </w:r>
-      <w:r>
-        <w:fldChar w:fldCharType="separate"/>
-      </w:r>
-      <w:r>
-        <w:rPr>
-          <w:noProof/>
-        </w:rPr>
-        <w:t>20</w:t>
-      </w:r>
-      <w:r>
-        <w:rPr>
-          <w:noProof/>
-        </w:rPr>
-        <w:fldChar w:fldCharType="end"/>
-      </w:r>
+      <w:fldSimple w:instr=" SEQ Table \* ARABIC ">
+        <w:r>
+          <w:rPr>
+            <w:noProof/>
+          </w:rPr>
+          <w:t>20</w:t>
+        </w:r>
+      </w:fldSimple>
       <w:r>
         <w:t>: View user story</w:t>
       </w:r>
@@ -41739,27 +40487,14 @@
       <w:r>
         <w:t xml:space="preserve">Table </w:t>
       </w:r>
-      <w:r>
-        <w:fldChar w:fldCharType="begin"/>
-      </w:r>
-      <w:r>
-        <w:instrText xml:space="preserve"> SEQ Table \* ARABIC </w:instrText>
-      </w:r>
-      <w:r>
-        <w:fldChar w:fldCharType="separate"/>
-      </w:r>
-      <w:r>
-        <w:rPr>
-          <w:noProof/>
-        </w:rPr>
-        <w:t>21</w:t>
-      </w:r>
-      <w:r>
-        <w:rPr>
-          <w:noProof/>
-        </w:rPr>
-        <w:fldChar w:fldCharType="end"/>
-      </w:r>
+      <w:fldSimple w:instr=" SEQ Table \* ARABIC ">
+        <w:r>
+          <w:rPr>
+            <w:noProof/>
+          </w:rPr>
+          <w:t>21</w:t>
+        </w:r>
+      </w:fldSimple>
       <w:r>
         <w:t>: Language user story</w:t>
       </w:r>
@@ -42451,27 +41186,14 @@
       <w:r>
         <w:t xml:space="preserve">Table </w:t>
       </w:r>
-      <w:r>
-        <w:fldChar w:fldCharType="begin"/>
-      </w:r>
-      <w:r>
-        <w:instrText xml:space="preserve"> SEQ Table \* ARABIC </w:instrText>
-      </w:r>
-      <w:r>
-        <w:fldChar w:fldCharType="separate"/>
-      </w:r>
-      <w:r>
-        <w:rPr>
-          <w:noProof/>
-        </w:rPr>
-        <w:t>22</w:t>
-      </w:r>
-      <w:r>
-        <w:rPr>
-          <w:noProof/>
-        </w:rPr>
-        <w:fldChar w:fldCharType="end"/>
-      </w:r>
+      <w:fldSimple w:instr=" SEQ Table \* ARABIC ">
+        <w:r>
+          <w:rPr>
+            <w:noProof/>
+          </w:rPr>
+          <w:t>22</w:t>
+        </w:r>
+      </w:fldSimple>
       <w:r>
         <w:t>: Tree View Filter user story</w:t>
       </w:r>
@@ -42886,27 +41608,14 @@
       <w:r>
         <w:t xml:space="preserve">Table </w:t>
       </w:r>
-      <w:r>
-        <w:fldChar w:fldCharType="begin"/>
-      </w:r>
-      <w:r>
-        <w:instrText xml:space="preserve"> SEQ Table \* ARABIC </w:instrText>
-      </w:r>
-      <w:r>
-        <w:fldChar w:fldCharType="separate"/>
-      </w:r>
-      <w:r>
-        <w:rPr>
-          <w:noProof/>
-        </w:rPr>
-        <w:t>23</w:t>
-      </w:r>
-      <w:r>
-        <w:rPr>
-          <w:noProof/>
-        </w:rPr>
-        <w:fldChar w:fldCharType="end"/>
-      </w:r>
+      <w:fldSimple w:instr=" SEQ Table \* ARABIC ">
+        <w:r>
+          <w:rPr>
+            <w:noProof/>
+          </w:rPr>
+          <w:t>23</w:t>
+        </w:r>
+      </w:fldSimple>
       <w:r>
         <w:t>: List View Filter user story</w:t>
       </w:r>
@@ -43369,27 +42078,14 @@
       <w:r>
         <w:t xml:space="preserve">Table </w:t>
       </w:r>
-      <w:r>
-        <w:fldChar w:fldCharType="begin"/>
-      </w:r>
-      <w:r>
-        <w:instrText xml:space="preserve"> SEQ Table \* ARABIC </w:instrText>
-      </w:r>
-      <w:r>
-        <w:fldChar w:fldCharType="separate"/>
-      </w:r>
-      <w:r>
-        <w:rPr>
-          <w:noProof/>
-        </w:rPr>
-        <w:t>24</w:t>
-      </w:r>
-      <w:r>
-        <w:rPr>
-          <w:noProof/>
-        </w:rPr>
-        <w:fldChar w:fldCharType="end"/>
-      </w:r>
+      <w:fldSimple w:instr=" SEQ Table \* ARABIC ">
+        <w:r>
+          <w:rPr>
+            <w:noProof/>
+          </w:rPr>
+          <w:t>24</w:t>
+        </w:r>
+      </w:fldSimple>
       <w:r>
         <w:t>: Query user story</w:t>
       </w:r>
@@ -44162,27 +42858,14 @@
       <w:r>
         <w:t xml:space="preserve">Table </w:t>
       </w:r>
-      <w:r>
-        <w:fldChar w:fldCharType="begin"/>
-      </w:r>
-      <w:r>
-        <w:instrText xml:space="preserve"> SEQ Table \* ARABIC </w:instrText>
-      </w:r>
-      <w:r>
-        <w:fldChar w:fldCharType="separate"/>
-      </w:r>
-      <w:r>
-        <w:rPr>
-          <w:noProof/>
-        </w:rPr>
-        <w:t>25</w:t>
-      </w:r>
-      <w:r>
-        <w:rPr>
-          <w:noProof/>
-        </w:rPr>
-        <w:fldChar w:fldCharType="end"/>
-      </w:r>
+      <w:fldSimple w:instr=" SEQ Table \* ARABIC ">
+        <w:r>
+          <w:rPr>
+            <w:noProof/>
+          </w:rPr>
+          <w:t>25</w:t>
+        </w:r>
+      </w:fldSimple>
       <w:r>
         <w:t>: Facet user story</w:t>
       </w:r>
@@ -44276,7 +42959,7 @@
         <w:rStyle w:val="PageNumber"/>
         <w:noProof/>
       </w:rPr>
-      <w:t>4</w:t>
+      <w:t>3</w:t>
     </w:r>
     <w:r>
       <w:rPr>
@@ -48451,7 +47134,6 @@
   <w:style w:type="character" w:default="1" w:styleId="DefaultParagraphFont">
     <w:name w:val="Default Paragraph Font"/>
     <w:uiPriority w:val="1"/>
-    <w:semiHidden/>
     <w:unhideWhenUsed/>
   </w:style>
   <w:style w:type="table" w:default="1" w:styleId="TableNormal">
@@ -49539,7 +48221,6 @@
   <w:style w:type="character" w:default="1" w:styleId="DefaultParagraphFont">
     <w:name w:val="Default Paragraph Font"/>
     <w:uiPriority w:val="1"/>
-    <w:semiHidden/>
     <w:unhideWhenUsed/>
   </w:style>
   <w:style w:type="table" w:default="1" w:styleId="TableNormal">
@@ -50545,7 +49226,7 @@
 </file>
 
 <file path=customXml/itemProps1.xml><?xml version="1.0" encoding="utf-8"?>
-<ds:datastoreItem xmlns:ds="http://schemas.openxmlformats.org/officeDocument/2006/customXml" ds:itemID="{CA139136-8ABC-8C41-9639-9E813AD06222}">
+<ds:datastoreItem xmlns:ds="http://schemas.openxmlformats.org/officeDocument/2006/customXml" ds:itemID="{D3639800-904D-9143-8E6F-6A8E0DEA52F0}">
   <ds:schemaRefs>
     <ds:schemaRef ds:uri="http://schemas.openxmlformats.org/officeDocument/2006/bibliography"/>
   </ds:schemaRefs>

</xml_diff>